<commit_message>
dj branch add somethings
</commit_message>
<xml_diff>
--- a/Git 관련/git사용법(cmd이용).docx
+++ b/Git 관련/git사용법(cmd이용).docx
@@ -27,7 +27,15 @@
     </w:p>
     <w:p>
       <w:r>
-        <w:t>staging Area 커밋을 수행할 파일들이 올라가는 영역(git add명령을 하면 이곳으로 간다)</w:t>
+        <w:t xml:space="preserve">staging Area </w:t>
+      </w:r>
+      <w:proofErr w:type="spellStart"/>
+      <w:r>
+        <w:t>커밋을</w:t>
+      </w:r>
+      <w:proofErr w:type="spellEnd"/>
+      <w:r>
+        <w:t xml:space="preserve"> 수행할 파일들이 올라가는 영역(git add명령을 하면 이곳으로 간다)</w:t>
       </w:r>
     </w:p>
     <w:p>
@@ -93,15 +101,15 @@
         <w:t>깃</w:t>
       </w:r>
       <w:r>
-        <w:t xml:space="preserve"> 커밋까지는 내 로컬상에서의 작업이다 </w:t>
-      </w:r>
-      <w:proofErr w:type="gramStart"/>
-      <w:r>
-        <w:t>[.git</w:t>
-      </w:r>
-      <w:proofErr w:type="gramEnd"/>
-      <w:r>
-        <w:t xml:space="preserve">]폴더에 작업사항들이 기록된다. </w:t>
+        <w:t xml:space="preserve"> </w:t>
+      </w:r>
+      <w:proofErr w:type="spellStart"/>
+      <w:r>
+        <w:t>커밋까지는</w:t>
+      </w:r>
+      <w:proofErr w:type="spellEnd"/>
+      <w:r>
+        <w:t xml:space="preserve"> 내 로컬상에서의 작업이다 [.git]폴더에 작업사항들이 기록된다. </w:t>
       </w:r>
     </w:p>
     <w:p>
@@ -112,7 +120,15 @@
         <w:t>깃</w:t>
       </w:r>
       <w:r>
-        <w:t xml:space="preserve"> 푸쉬를 통해서 원격 저장소에 내용을 저장하게 된다. </w:t>
+        <w:t xml:space="preserve"> </w:t>
+      </w:r>
+      <w:proofErr w:type="spellStart"/>
+      <w:r>
+        <w:t>푸쉬를</w:t>
+      </w:r>
+      <w:proofErr w:type="spellEnd"/>
+      <w:r>
+        <w:t xml:space="preserve"> 통해서 원격 저장소에 내용을 저장하게 된다. </w:t>
       </w:r>
     </w:p>
     <w:p>
@@ -123,7 +139,15 @@
         <w:t>원격저장소에서</w:t>
       </w:r>
       <w:r>
-        <w:t xml:space="preserve"> 변경된 내역은 (깃 패치)를 통하여 로컬 레포지토리로 받아올 수 있다</w:t>
+        <w:t xml:space="preserve"> 변경된 내역은 (깃 패치)를 통하여 로컬 </w:t>
+      </w:r>
+      <w:proofErr w:type="spellStart"/>
+      <w:r>
+        <w:t>레포지토리로</w:t>
+      </w:r>
+      <w:proofErr w:type="spellEnd"/>
+      <w:r>
+        <w:t xml:space="preserve"> 받아올 수 있다</w:t>
       </w:r>
     </w:p>
     <w:p>
@@ -134,7 +158,15 @@
         <w:t>깃</w:t>
       </w:r>
       <w:r>
-        <w:t xml:space="preserve"> 패치 - 깃 머지를 통하여 원격 저장소에 있는 내용을 로컬로 받아올 수 있다.</w:t>
+        <w:t xml:space="preserve"> 패치 - 깃 </w:t>
+      </w:r>
+      <w:proofErr w:type="spellStart"/>
+      <w:r>
+        <w:t>머지를</w:t>
+      </w:r>
+      <w:proofErr w:type="spellEnd"/>
+      <w:r>
+        <w:t xml:space="preserve"> 통하여 원격 저장소에 있는 내용을 로컬로 받아올 수 있다.</w:t>
       </w:r>
     </w:p>
     <w:p>
@@ -145,7 +177,15 @@
         <w:t>깃</w:t>
       </w:r>
       <w:r>
-        <w:t xml:space="preserve"> 패치 + 깃 머지 = 깃 풀</w:t>
+        <w:t xml:space="preserve"> 패치 + 깃 </w:t>
+      </w:r>
+      <w:proofErr w:type="spellStart"/>
+      <w:r>
+        <w:t>머지</w:t>
+      </w:r>
+      <w:proofErr w:type="spellEnd"/>
+      <w:r>
+        <w:t xml:space="preserve"> = 깃 풀</w:t>
       </w:r>
     </w:p>
     <w:p/>
@@ -156,7 +196,15 @@
     </w:p>
     <w:p>
       <w:r>
-        <w:t>1.어떠한 Community의 구성원이 아니어서 스스로 커밋을 하여 저장소에 적용할 권한이 없다면</w:t>
+        <w:t xml:space="preserve">1.어떠한 Community의 구성원이 아니어서 스스로 </w:t>
+      </w:r>
+      <w:proofErr w:type="spellStart"/>
+      <w:r>
+        <w:t>커밋을</w:t>
+      </w:r>
+      <w:proofErr w:type="spellEnd"/>
+      <w:r>
+        <w:t xml:space="preserve"> 하여 저장소에 적용할 권한이 없다면</w:t>
       </w:r>
     </w:p>
     <w:p>
@@ -204,11 +252,19 @@
         <w:rPr>
           <w:rFonts w:hint="eastAsia"/>
         </w:rPr>
-        <w:t>깃을 c</w:t>
+        <w:t xml:space="preserve">깃을 </w:t>
+      </w:r>
+      <w:proofErr w:type="spellStart"/>
+      <w:r>
+        <w:rPr>
+          <w:rFonts w:hint="eastAsia"/>
+        </w:rPr>
+        <w:t>c</w:t>
       </w:r>
       <w:r>
         <w:t>md</w:t>
       </w:r>
+      <w:proofErr w:type="spellEnd"/>
       <w:r>
         <w:rPr>
           <w:rFonts w:hint="eastAsia"/>
@@ -242,33 +298,59 @@
     <w:p/>
     <w:p>
       <w:r>
-        <w:t>git config --global user.name 깃허브아이디</w:t>
-      </w:r>
+        <w:t xml:space="preserve">git config --global user.name </w:t>
+      </w:r>
+      <w:proofErr w:type="spellStart"/>
+      <w:r>
+        <w:t>깃허브아이디</w:t>
+      </w:r>
+      <w:proofErr w:type="spellEnd"/>
     </w:p>
     <w:p/>
     <w:p>
       <w:r>
         <w:t xml:space="preserve">git config --global </w:t>
       </w:r>
-      <w:proofErr w:type="gramStart"/>
+      <w:proofErr w:type="spellStart"/>
       <w:r>
         <w:t>user.email</w:t>
       </w:r>
-      <w:proofErr w:type="gramEnd"/>
-      <w:r>
-        <w:t xml:space="preserve"> 깃허브등록이메일</w:t>
-      </w:r>
+      <w:proofErr w:type="spellEnd"/>
+      <w:r>
+        <w:t xml:space="preserve"> </w:t>
+      </w:r>
+      <w:proofErr w:type="spellStart"/>
+      <w:r>
+        <w:t>깃허브등록이메일</w:t>
+      </w:r>
+      <w:proofErr w:type="spellEnd"/>
     </w:p>
     <w:p/>
     <w:p>
       <w:r>
-        <w:t>cd c:\복사하려는 위치 (연습용위치 cd c:\Education)</w:t>
+        <w:t>cd c:\복사하려는 위치 (</w:t>
+      </w:r>
+      <w:proofErr w:type="spellStart"/>
+      <w:r>
+        <w:t>연습용위치</w:t>
+      </w:r>
+      <w:proofErr w:type="spellEnd"/>
+      <w:r>
+        <w:t xml:space="preserve"> cd c:\Education)</w:t>
       </w:r>
     </w:p>
     <w:p/>
     <w:p>
       <w:r>
-        <w:t xml:space="preserve">git clone 주소(깃허브에서 복사한 https주소) </w:t>
+        <w:t>git clone 주소(</w:t>
+      </w:r>
+      <w:proofErr w:type="spellStart"/>
+      <w:r>
+        <w:t>깃허브에서</w:t>
+      </w:r>
+      <w:proofErr w:type="spellEnd"/>
+      <w:r>
+        <w:t xml:space="preserve"> 복사한 https주소) </w:t>
       </w:r>
     </w:p>
     <w:p>
@@ -279,8 +361,21 @@
         <w:t>온라인</w:t>
       </w:r>
       <w:r>
-        <w:t xml:space="preserve"> 상의 레포지토리를 내 로컬의 에듀케이션</w:t>
-      </w:r>
+        <w:t xml:space="preserve"> 상의 </w:t>
+      </w:r>
+      <w:proofErr w:type="spellStart"/>
+      <w:r>
+        <w:t>레포지토리를</w:t>
+      </w:r>
+      <w:proofErr w:type="spellEnd"/>
+      <w:r>
+        <w:t xml:space="preserve"> 내 로컬의 </w:t>
+      </w:r>
+      <w:proofErr w:type="spellStart"/>
+      <w:r>
+        <w:t>에듀케이션</w:t>
+      </w:r>
+      <w:proofErr w:type="spellEnd"/>
       <w:r>
         <w:rPr>
           <w:rFonts w:hint="eastAsia"/>
@@ -306,15 +401,7 @@
     <w:p/>
     <w:p>
       <w:r>
-        <w:t xml:space="preserve">git add 넣을 파일 git add </w:t>
-      </w:r>
-      <w:proofErr w:type="gramStart"/>
-      <w:r>
-        <w:t>document  도큐먼트라는</w:t>
-      </w:r>
-      <w:proofErr w:type="gramEnd"/>
-      <w:r>
-        <w:t xml:space="preserve"> 파일을 </w:t>
+        <w:t xml:space="preserve">git add 넣을 파일 git add document  도큐먼트라는 파일을 </w:t>
       </w:r>
       <w:r>
         <w:rPr>
@@ -339,8 +426,13 @@
         </w:rPr>
         <w:t xml:space="preserve">(내리려면 </w:t>
       </w:r>
-      <w:r>
-        <w:t xml:space="preserve">gti reset </w:t>
+      <w:proofErr w:type="spellStart"/>
+      <w:r>
+        <w:t>gti</w:t>
+      </w:r>
+      <w:proofErr w:type="spellEnd"/>
+      <w:r>
+        <w:t xml:space="preserve"> reset </w:t>
       </w:r>
       <w:r>
         <w:rPr>
@@ -357,11 +449,47 @@
       <w:r>
         <w:t xml:space="preserve"> </w:t>
       </w:r>
-      <w:r>
-        <w:rPr>
-          <w:rFonts w:hint="eastAsia"/>
-        </w:rPr>
-        <w:t>에드해서 스테이징 구역에 올려야 커밋 가능</w:t>
+      <w:proofErr w:type="spellStart"/>
+      <w:r>
+        <w:rPr>
+          <w:rFonts w:hint="eastAsia"/>
+        </w:rPr>
+        <w:t>에드해서</w:t>
+      </w:r>
+      <w:proofErr w:type="spellEnd"/>
+      <w:r>
+        <w:rPr>
+          <w:rFonts w:hint="eastAsia"/>
+        </w:rPr>
+        <w:t xml:space="preserve"> </w:t>
+      </w:r>
+      <w:proofErr w:type="spellStart"/>
+      <w:r>
+        <w:rPr>
+          <w:rFonts w:hint="eastAsia"/>
+        </w:rPr>
+        <w:t>스테이징</w:t>
+      </w:r>
+      <w:proofErr w:type="spellEnd"/>
+      <w:r>
+        <w:rPr>
+          <w:rFonts w:hint="eastAsia"/>
+        </w:rPr>
+        <w:t xml:space="preserve"> 구역에 올려야 </w:t>
+      </w:r>
+      <w:proofErr w:type="spellStart"/>
+      <w:r>
+        <w:rPr>
+          <w:rFonts w:hint="eastAsia"/>
+        </w:rPr>
+        <w:t>커밋</w:t>
+      </w:r>
+      <w:proofErr w:type="spellEnd"/>
+      <w:r>
+        <w:rPr>
+          <w:rFonts w:hint="eastAsia"/>
+        </w:rPr>
+        <w:t xml:space="preserve"> 가능</w:t>
       </w:r>
       <w:r>
         <w:rPr>
@@ -388,15 +516,7 @@
         <w:t>g</w:t>
       </w:r>
       <w:r>
-        <w:t xml:space="preserve">it </w:t>
-      </w:r>
-      <w:proofErr w:type="gramStart"/>
-      <w:r>
-        <w:t>add .</w:t>
-      </w:r>
-      <w:proofErr w:type="gramEnd"/>
-      <w:r>
-        <w:t xml:space="preserve"> </w:t>
+        <w:t xml:space="preserve">it add . </w:t>
       </w:r>
       <w:r>
         <w:rPr>
@@ -442,8 +562,13 @@
         <w:t xml:space="preserve"> </w:t>
       </w:r>
       <w:r>
-        <w:t>시 복구하는 시점으로 돌릴 수 있다. (커밋</w:t>
-      </w:r>
+        <w:t>시 복구하는 시점으로 돌릴 수 있다. (</w:t>
+      </w:r>
+      <w:proofErr w:type="spellStart"/>
+      <w:r>
+        <w:t>커밋</w:t>
+      </w:r>
+      <w:proofErr w:type="spellEnd"/>
       <w:r>
         <w:rPr>
           <w:rFonts w:hint="eastAsia"/>
@@ -457,7 +582,15 @@
     <w:p/>
     <w:p>
       <w:r>
-        <w:t>git push [커밋된 내용을 원격 저장소로 밀어</w:t>
+        <w:t>git push [</w:t>
+      </w:r>
+      <w:proofErr w:type="spellStart"/>
+      <w:r>
+        <w:t>커밋된</w:t>
+      </w:r>
+      <w:proofErr w:type="spellEnd"/>
+      <w:r>
+        <w:t xml:space="preserve"> 내용을 원격 저장소로 밀어</w:t>
       </w:r>
       <w:r>
         <w:rPr>
@@ -580,23 +713,29 @@
       <w:r>
         <w:t xml:space="preserve"> (</w:t>
       </w:r>
-      <w:r>
-        <w:rPr>
-          <w:rFonts w:hint="eastAsia"/>
-        </w:rPr>
-        <w:t>커밋 될 수 있다고</w:t>
-      </w:r>
-      <w:r>
-        <w:t xml:space="preserve"> </w:t>
-      </w:r>
-      <w:proofErr w:type="gramStart"/>
+      <w:proofErr w:type="spellStart"/>
+      <w:r>
+        <w:rPr>
+          <w:rFonts w:hint="eastAsia"/>
+        </w:rPr>
+        <w:t>커밋</w:t>
+      </w:r>
+      <w:proofErr w:type="spellEnd"/>
+      <w:r>
+        <w:rPr>
+          <w:rFonts w:hint="eastAsia"/>
+        </w:rPr>
+        <w:t xml:space="preserve"> 될 수 있다고</w:t>
+      </w:r>
+      <w:r>
+        <w:t xml:space="preserve"> </w:t>
+      </w:r>
       <w:r>
         <w:rPr>
           <w:rFonts w:hint="eastAsia"/>
         </w:rPr>
         <w:t>표시 됨</w:t>
       </w:r>
-      <w:proofErr w:type="gramEnd"/>
       <w:r>
         <w:t>)</w:t>
       </w:r>
@@ -624,7 +763,21 @@
         <w:rPr>
           <w:rFonts w:hint="eastAsia"/>
         </w:rPr>
-        <w:t>통해서 커밋을 할 수 있다.</w:t>
+        <w:t xml:space="preserve">통해서 </w:t>
+      </w:r>
+      <w:proofErr w:type="spellStart"/>
+      <w:r>
+        <w:rPr>
+          <w:rFonts w:hint="eastAsia"/>
+        </w:rPr>
+        <w:t>커밋을</w:t>
+      </w:r>
+      <w:proofErr w:type="spellEnd"/>
+      <w:r>
+        <w:rPr>
+          <w:rFonts w:hint="eastAsia"/>
+        </w:rPr>
+        <w:t xml:space="preserve"> 할 수 있다.</w:t>
       </w:r>
     </w:p>
     <w:p>
@@ -641,7 +794,21 @@
         <w:rPr>
           <w:rFonts w:hint="eastAsia"/>
         </w:rPr>
-        <w:t>를 통해서 원격 레포지토리에도 업데이트를 해준다.</w:t>
+        <w:t xml:space="preserve">를 통해서 원격 </w:t>
+      </w:r>
+      <w:proofErr w:type="spellStart"/>
+      <w:r>
+        <w:rPr>
+          <w:rFonts w:hint="eastAsia"/>
+        </w:rPr>
+        <w:t>레포지토리에도</w:t>
+      </w:r>
+      <w:proofErr w:type="spellEnd"/>
+      <w:r>
+        <w:rPr>
+          <w:rFonts w:hint="eastAsia"/>
+        </w:rPr>
+        <w:t xml:space="preserve"> 업데이트를 해준다.</w:t>
       </w:r>
     </w:p>
     <w:p/>
@@ -654,6 +821,7 @@
       </w:r>
     </w:p>
     <w:p>
+      <w:proofErr w:type="spellStart"/>
       <w:r>
         <w:rPr>
           <w:rFonts w:hint="eastAsia"/>
@@ -663,6 +831,7 @@
       <w:r>
         <w:t>yEx</w:t>
       </w:r>
+      <w:proofErr w:type="spellEnd"/>
       <w:r>
         <w:rPr>
           <w:rFonts w:hint="eastAsia"/>
@@ -701,11 +870,7 @@
         <w:t xml:space="preserve">it checkout </w:t>
       </w:r>
       <w:r>
-        <w:t xml:space="preserve">- </w:t>
-      </w:r>
-      <w:proofErr w:type="gramStart"/>
-      <w:r>
-        <w:t xml:space="preserve">- </w:t>
+        <w:t xml:space="preserve">- - </w:t>
       </w:r>
       <w:r>
         <w:t xml:space="preserve"> </w:t>
@@ -716,7 +881,6 @@
         </w:rPr>
         <w:t>파일명</w:t>
       </w:r>
-      <w:proofErr w:type="gramEnd"/>
       <w:r>
         <w:rPr>
           <w:rFonts w:hint="eastAsia"/>
@@ -750,7 +914,14 @@
         <w:rPr>
           <w:rFonts w:hint="eastAsia"/>
         </w:rPr>
-        <w:t>변경되었던 내역이 사라</w:t>
+        <w:t xml:space="preserve">변경되었던 내역이 </w:t>
+      </w:r>
+      <w:proofErr w:type="spellStart"/>
+      <w:r>
+        <w:rPr>
+          <w:rFonts w:hint="eastAsia"/>
+        </w:rPr>
+        <w:t>사라</w:t>
       </w:r>
       <w:r>
         <w:rPr>
@@ -762,7 +933,14 @@
         <w:rPr>
           <w:rFonts w:hint="eastAsia"/>
         </w:rPr>
-        <w:t>다.</w:t>
+        <w:t>다</w:t>
+      </w:r>
+      <w:proofErr w:type="spellEnd"/>
+      <w:r>
+        <w:rPr>
+          <w:rFonts w:hint="eastAsia"/>
+        </w:rPr>
+        <w:t>.</w:t>
       </w:r>
     </w:p>
     <w:p>
@@ -846,8 +1024,16 @@
         <w:rPr>
           <w:rFonts w:hint="eastAsia"/>
         </w:rPr>
-        <w:t>누르면 나가짐</w:t>
-      </w:r>
+        <w:t xml:space="preserve">누르면 </w:t>
+      </w:r>
+      <w:proofErr w:type="spellStart"/>
+      <w:r>
+        <w:rPr>
+          <w:rFonts w:hint="eastAsia"/>
+        </w:rPr>
+        <w:t>나가짐</w:t>
+      </w:r>
+      <w:proofErr w:type="spellEnd"/>
     </w:p>
     <w:p>
       <w:r>
@@ -871,20 +1057,56 @@
       </w:r>
     </w:p>
     <w:p>
-      <w:r>
-        <w:rPr>
-          <w:rFonts w:hint="eastAsia"/>
-        </w:rPr>
-        <w:t>커밋은 모두 해쉬값으로 지정되어 있다.</w:t>
-      </w:r>
-      <w:r>
-        <w:t xml:space="preserve"> </w:t>
-      </w:r>
-      <w:r>
-        <w:rPr>
-          <w:rFonts w:hint="eastAsia"/>
-        </w:rPr>
-        <w:t>해당 해쉬값을 이용하여 특정 시점으로 돌아갈 수 있다.</w:t>
+      <w:proofErr w:type="spellStart"/>
+      <w:r>
+        <w:rPr>
+          <w:rFonts w:hint="eastAsia"/>
+        </w:rPr>
+        <w:t>커밋은</w:t>
+      </w:r>
+      <w:proofErr w:type="spellEnd"/>
+      <w:r>
+        <w:rPr>
+          <w:rFonts w:hint="eastAsia"/>
+        </w:rPr>
+        <w:t xml:space="preserve"> 모두 </w:t>
+      </w:r>
+      <w:proofErr w:type="spellStart"/>
+      <w:r>
+        <w:rPr>
+          <w:rFonts w:hint="eastAsia"/>
+        </w:rPr>
+        <w:t>해쉬값으로</w:t>
+      </w:r>
+      <w:proofErr w:type="spellEnd"/>
+      <w:r>
+        <w:rPr>
+          <w:rFonts w:hint="eastAsia"/>
+        </w:rPr>
+        <w:t xml:space="preserve"> 지정되어 있다.</w:t>
+      </w:r>
+      <w:r>
+        <w:t xml:space="preserve"> </w:t>
+      </w:r>
+      <w:r>
+        <w:rPr>
+          <w:rFonts w:hint="eastAsia"/>
+        </w:rPr>
+        <w:t xml:space="preserve">해당 </w:t>
+      </w:r>
+      <w:proofErr w:type="spellStart"/>
+      <w:r>
+        <w:rPr>
+          <w:rFonts w:hint="eastAsia"/>
+        </w:rPr>
+        <w:t>해쉬값을</w:t>
+      </w:r>
+      <w:proofErr w:type="spellEnd"/>
+      <w:r>
+        <w:rPr>
+          <w:rFonts w:hint="eastAsia"/>
+        </w:rPr>
+        <w:t xml:space="preserve"> 이용하여 특정 시점으로 돌아갈 수 있다.</w:t>
       </w:r>
     </w:p>
     <w:p>
@@ -937,33 +1159,30 @@
         <w:t>H</w:t>
       </w:r>
       <w:r>
-        <w:t>ead-&gt;</w:t>
-      </w:r>
-      <w:proofErr w:type="gramStart"/>
-      <w:r>
-        <w:t xml:space="preserve">main </w:t>
-      </w:r>
-      <w:r>
-        <w:rPr>
-          <w:rFonts w:hint="eastAsia"/>
-        </w:rPr>
-        <w:t>이라고</w:t>
-      </w:r>
-      <w:proofErr w:type="gramEnd"/>
-      <w:r>
-        <w:rPr>
-          <w:rFonts w:hint="eastAsia"/>
-        </w:rPr>
-        <w:t xml:space="preserve"> 적힌 것은 해당</w:t>
-      </w:r>
-      <w:r>
-        <w:t xml:space="preserve"> </w:t>
-      </w:r>
-      <w:r>
-        <w:rPr>
-          <w:rFonts w:hint="eastAsia"/>
-        </w:rPr>
-        <w:t xml:space="preserve">브랜치의 가장 최근 </w:t>
+        <w:t xml:space="preserve">ead-&gt;main </w:t>
+      </w:r>
+      <w:r>
+        <w:rPr>
+          <w:rFonts w:hint="eastAsia"/>
+        </w:rPr>
+        <w:t>이라고 적힌 것은 해당</w:t>
+      </w:r>
+      <w:r>
+        <w:t xml:space="preserve"> </w:t>
+      </w:r>
+      <w:proofErr w:type="spellStart"/>
+      <w:r>
+        <w:rPr>
+          <w:rFonts w:hint="eastAsia"/>
+        </w:rPr>
+        <w:t>브랜치의</w:t>
+      </w:r>
+      <w:proofErr w:type="spellEnd"/>
+      <w:r>
+        <w:rPr>
+          <w:rFonts w:hint="eastAsia"/>
+        </w:rPr>
+        <w:t xml:space="preserve"> 가장 최근 </w:t>
       </w:r>
       <w:r>
         <w:t>commit</w:t>
@@ -994,7 +1213,21 @@
         <w:rPr>
           <w:rFonts w:hint="eastAsia"/>
         </w:rPr>
-        <w:t>최근 커밋도 함)</w:t>
+        <w:t xml:space="preserve">최근 </w:t>
+      </w:r>
+      <w:proofErr w:type="spellStart"/>
+      <w:r>
+        <w:rPr>
+          <w:rFonts w:hint="eastAsia"/>
+        </w:rPr>
+        <w:t>커밋도</w:t>
+      </w:r>
+      <w:proofErr w:type="spellEnd"/>
+      <w:r>
+        <w:rPr>
+          <w:rFonts w:hint="eastAsia"/>
+        </w:rPr>
+        <w:t xml:space="preserve"> 함)</w:t>
       </w:r>
     </w:p>
     <w:p>
@@ -1004,31 +1237,39 @@
         </w:rPr>
         <w:t xml:space="preserve">노란색으로 보이는 것이 특정 </w:t>
       </w:r>
-      <w:proofErr w:type="gramStart"/>
+      <w:proofErr w:type="spellStart"/>
       <w:r>
         <w:rPr>
           <w:rFonts w:hint="eastAsia"/>
         </w:rPr>
         <w:t>커밋</w:t>
       </w:r>
-      <w:r>
-        <w:rPr>
-          <w:rFonts w:hint="eastAsia"/>
-        </w:rPr>
-        <w:t xml:space="preserve"> </w:t>
-      </w:r>
-      <w:r>
-        <w:rPr>
-          <w:rFonts w:hint="eastAsia"/>
-        </w:rPr>
-        <w:t>에</w:t>
-      </w:r>
-      <w:proofErr w:type="gramEnd"/>
-      <w:r>
-        <w:rPr>
-          <w:rFonts w:hint="eastAsia"/>
-        </w:rPr>
-        <w:t xml:space="preserve"> 대한 해쉬값이다.</w:t>
+      <w:proofErr w:type="spellEnd"/>
+      <w:r>
+        <w:rPr>
+          <w:rFonts w:hint="eastAsia"/>
+        </w:rPr>
+        <w:t xml:space="preserve"> </w:t>
+      </w:r>
+      <w:r>
+        <w:rPr>
+          <w:rFonts w:hint="eastAsia"/>
+        </w:rPr>
+        <w:t xml:space="preserve">에 대한 </w:t>
+      </w:r>
+      <w:proofErr w:type="spellStart"/>
+      <w:r>
+        <w:rPr>
+          <w:rFonts w:hint="eastAsia"/>
+        </w:rPr>
+        <w:t>해쉬값이다</w:t>
+      </w:r>
+      <w:proofErr w:type="spellEnd"/>
+      <w:r>
+        <w:rPr>
+          <w:rFonts w:hint="eastAsia"/>
+        </w:rPr>
+        <w:t>.</w:t>
       </w:r>
       <w:r>
         <w:t xml:space="preserve"> </w:t>
@@ -1044,28 +1285,64 @@
       <w:r>
         <w:t xml:space="preserve">it reset - -hard </w:t>
       </w:r>
-      <w:r>
-        <w:rPr>
-          <w:rFonts w:hint="eastAsia"/>
-        </w:rPr>
-        <w:t xml:space="preserve">해쉬값 </w:t>
-      </w:r>
-      <w:r>
-        <w:t xml:space="preserve"> </w:t>
-      </w:r>
-    </w:p>
-    <w:p>
-      <w:r>
-        <w:rPr>
-          <w:rFonts w:hint="eastAsia"/>
-        </w:rPr>
-        <w:t>실행 시에 해당 커밋 이후</w:t>
-      </w:r>
-      <w:r>
-        <w:rPr>
-          <w:rFonts w:hint="eastAsia"/>
-        </w:rPr>
-        <w:t>에 커밋된 건</w:t>
+      <w:proofErr w:type="spellStart"/>
+      <w:r>
+        <w:rPr>
+          <w:rFonts w:hint="eastAsia"/>
+        </w:rPr>
+        <w:t>해쉬값</w:t>
+      </w:r>
+      <w:proofErr w:type="spellEnd"/>
+      <w:r>
+        <w:rPr>
+          <w:rFonts w:hint="eastAsia"/>
+        </w:rPr>
+        <w:t xml:space="preserve"> </w:t>
+      </w:r>
+      <w:r>
+        <w:t xml:space="preserve"> </w:t>
+      </w:r>
+    </w:p>
+    <w:p>
+      <w:r>
+        <w:rPr>
+          <w:rFonts w:hint="eastAsia"/>
+        </w:rPr>
+        <w:t xml:space="preserve">실행 시에 해당 </w:t>
+      </w:r>
+      <w:proofErr w:type="spellStart"/>
+      <w:r>
+        <w:rPr>
+          <w:rFonts w:hint="eastAsia"/>
+        </w:rPr>
+        <w:t>커밋</w:t>
+      </w:r>
+      <w:proofErr w:type="spellEnd"/>
+      <w:r>
+        <w:rPr>
+          <w:rFonts w:hint="eastAsia"/>
+        </w:rPr>
+        <w:t xml:space="preserve"> 이후</w:t>
+      </w:r>
+      <w:r>
+        <w:rPr>
+          <w:rFonts w:hint="eastAsia"/>
+        </w:rPr>
+        <w:t xml:space="preserve">에 </w:t>
+      </w:r>
+      <w:proofErr w:type="spellStart"/>
+      <w:r>
+        <w:rPr>
+          <w:rFonts w:hint="eastAsia"/>
+        </w:rPr>
+        <w:t>커밋된</w:t>
+      </w:r>
+      <w:proofErr w:type="spellEnd"/>
+      <w:r>
+        <w:rPr>
+          <w:rFonts w:hint="eastAsia"/>
+        </w:rPr>
+        <w:t xml:space="preserve"> 건</w:t>
       </w:r>
       <w:r>
         <w:rPr>
@@ -1076,11 +1353,19 @@
       <w:r>
         <w:t xml:space="preserve"> </w:t>
       </w:r>
-      <w:r>
-        <w:rPr>
-          <w:rFonts w:hint="eastAsia"/>
-        </w:rPr>
-        <w:t>하드한 옵션이라고 할 수 있다.</w:t>
+      <w:proofErr w:type="spellStart"/>
+      <w:r>
+        <w:rPr>
+          <w:rFonts w:hint="eastAsia"/>
+        </w:rPr>
+        <w:t>하드한</w:t>
+      </w:r>
+      <w:proofErr w:type="spellEnd"/>
+      <w:r>
+        <w:rPr>
+          <w:rFonts w:hint="eastAsia"/>
+        </w:rPr>
+        <w:t xml:space="preserve"> 옵션이라고 할 수 있다.</w:t>
       </w:r>
     </w:p>
     <w:p>
@@ -1109,7 +1394,21 @@
         <w:rPr>
           <w:rFonts w:hint="eastAsia"/>
         </w:rPr>
-        <w:t>(마지막 커밋 직전 시점으로 돌아가기</w:t>
+        <w:t xml:space="preserve">(마지막 </w:t>
+      </w:r>
+      <w:proofErr w:type="spellStart"/>
+      <w:r>
+        <w:rPr>
+          <w:rFonts w:hint="eastAsia"/>
+        </w:rPr>
+        <w:t>커밋</w:t>
+      </w:r>
+      <w:proofErr w:type="spellEnd"/>
+      <w:r>
+        <w:rPr>
+          <w:rFonts w:hint="eastAsia"/>
+        </w:rPr>
+        <w:t xml:space="preserve"> 직전 시점으로 돌아가기</w:t>
       </w:r>
       <w:r>
         <w:t>)</w:t>
@@ -1126,7 +1425,21 @@
         <w:rPr>
           <w:rFonts w:hint="eastAsia"/>
         </w:rPr>
-        <w:t>로컬은 마지막 커밋을 실행하기 전의 상태로 변경되어 있는 것을 확인할 수 있다.</w:t>
+        <w:t xml:space="preserve">로컬은 마지막 </w:t>
+      </w:r>
+      <w:proofErr w:type="spellStart"/>
+      <w:r>
+        <w:rPr>
+          <w:rFonts w:hint="eastAsia"/>
+        </w:rPr>
+        <w:t>커밋을</w:t>
+      </w:r>
+      <w:proofErr w:type="spellEnd"/>
+      <w:r>
+        <w:rPr>
+          <w:rFonts w:hint="eastAsia"/>
+        </w:rPr>
+        <w:t xml:space="preserve"> 실행하기 전의 상태로 변경되어 있는 것을 확인할 수 있다.</w:t>
       </w:r>
     </w:p>
     <w:p>
@@ -1139,11 +1452,19 @@
       <w:r>
         <w:t xml:space="preserve"> </w:t>
       </w:r>
-      <w:r>
-        <w:rPr>
-          <w:rFonts w:hint="eastAsia"/>
-        </w:rPr>
-        <w:t>원격로컬에도 변경사항을 적용하기 위하여</w:t>
+      <w:proofErr w:type="spellStart"/>
+      <w:r>
+        <w:rPr>
+          <w:rFonts w:hint="eastAsia"/>
+        </w:rPr>
+        <w:t>원격로컬에도</w:t>
+      </w:r>
+      <w:proofErr w:type="spellEnd"/>
+      <w:r>
+        <w:rPr>
+          <w:rFonts w:hint="eastAsia"/>
+        </w:rPr>
+        <w:t xml:space="preserve"> 변경사항을 적용하기 위하여</w:t>
       </w:r>
     </w:p>
     <w:p>
@@ -1189,7 +1510,21 @@
         <w:rPr>
           <w:rFonts w:hint="eastAsia"/>
         </w:rPr>
-        <w:t>명령어를 통하여 강제로 원격 레포를 내 로컬과 동일하게 만들 수 있다.</w:t>
+        <w:t xml:space="preserve">명령어를 통하여 강제로 원격 </w:t>
+      </w:r>
+      <w:proofErr w:type="spellStart"/>
+      <w:r>
+        <w:rPr>
+          <w:rFonts w:hint="eastAsia"/>
+        </w:rPr>
+        <w:t>레포를</w:t>
+      </w:r>
+      <w:proofErr w:type="spellEnd"/>
+      <w:r>
+        <w:rPr>
+          <w:rFonts w:hint="eastAsia"/>
+        </w:rPr>
+        <w:t xml:space="preserve"> 내 로컬과 동일하게 만들 수 있다.</w:t>
       </w:r>
     </w:p>
     <w:p>
@@ -1205,11 +1540,19 @@
     </w:p>
     <w:p/>
     <w:p>
-      <w:r>
-        <w:rPr>
-          <w:rFonts w:hint="eastAsia"/>
-        </w:rPr>
-        <w:t>커밋 메시지 변경</w:t>
+      <w:proofErr w:type="spellStart"/>
+      <w:r>
+        <w:rPr>
+          <w:rFonts w:hint="eastAsia"/>
+        </w:rPr>
+        <w:t>커밋</w:t>
+      </w:r>
+      <w:proofErr w:type="spellEnd"/>
+      <w:r>
+        <w:rPr>
+          <w:rFonts w:hint="eastAsia"/>
+        </w:rPr>
+        <w:t xml:space="preserve"> 메시지 변경</w:t>
       </w:r>
       <w:r>
         <w:rPr>
@@ -1280,12 +1623,14 @@
       <w:r>
         <w:t>it commit -m “Add MyEx.txt [</w:t>
       </w:r>
+      <w:proofErr w:type="spellStart"/>
       <w:r>
         <w:rPr>
           <w:rFonts w:hint="eastAsia"/>
         </w:rPr>
         <w:t>메세지</w:t>
       </w:r>
+      <w:proofErr w:type="spellEnd"/>
       <w:r>
         <w:t>]”</w:t>
       </w:r>
@@ -1423,14 +1768,27 @@
         </w:rPr>
         <w:t xml:space="preserve">누르고 </w:t>
       </w:r>
-      <w:r>
-        <w:t xml:space="preserve">wq! </w:t>
-      </w:r>
-      <w:r>
-        <w:rPr>
-          <w:rFonts w:hint="eastAsia"/>
-        </w:rPr>
-        <w:t>를 입력한다.</w:t>
+      <w:proofErr w:type="spellStart"/>
+      <w:r>
+        <w:t>wq</w:t>
+      </w:r>
+      <w:proofErr w:type="spellEnd"/>
+      <w:r>
+        <w:t xml:space="preserve">! </w:t>
+      </w:r>
+      <w:proofErr w:type="spellStart"/>
+      <w:r>
+        <w:rPr>
+          <w:rFonts w:hint="eastAsia"/>
+        </w:rPr>
+        <w:t>를</w:t>
+      </w:r>
+      <w:proofErr w:type="spellEnd"/>
+      <w:r>
+        <w:rPr>
+          <w:rFonts w:hint="eastAsia"/>
+        </w:rPr>
+        <w:t xml:space="preserve"> 입력한다.</w:t>
       </w:r>
       <w:r>
         <w:t xml:space="preserve"> </w:t>
@@ -1543,8 +1901,16 @@
         <w:rPr>
           <w:rFonts w:hint="eastAsia"/>
         </w:rPr>
-        <w:t>깃 브랜치</w:t>
-      </w:r>
+        <w:t xml:space="preserve">깃 </w:t>
+      </w:r>
+      <w:proofErr w:type="spellStart"/>
+      <w:r>
+        <w:rPr>
+          <w:rFonts w:hint="eastAsia"/>
+        </w:rPr>
+        <w:t>브랜치</w:t>
+      </w:r>
+      <w:proofErr w:type="spellEnd"/>
       <w:r>
         <w:rPr>
           <w:rFonts w:hint="eastAsia"/>
@@ -1570,32 +1936,138 @@
           <w:rFonts w:hint="eastAsia"/>
         </w:rPr>
         <w:lastRenderedPageBreak/>
-        <w:t>깃 저장소를 만들면 자동으로 마스터 브랜치가 생성된다.</w:t>
-      </w:r>
-    </w:p>
-    <w:p>
-      <w:r>
-        <w:rPr>
-          <w:rFonts w:hint="eastAsia"/>
-        </w:rPr>
-        <w:t>마스터 브랜치는 항상 안정화되어 있어야 하고 언제나 배포 가능한 상태여야한다.</w:t>
-      </w:r>
-    </w:p>
-    <w:p>
-      <w:r>
-        <w:rPr>
-          <w:rFonts w:hint="eastAsia"/>
-        </w:rPr>
-        <w:t>개발시에는 버그 픽스, 브랜치 개발 브랜치 등을 따로 만들어둔다.</w:t>
-      </w:r>
-    </w:p>
-    <w:p>
-      <w:r>
-        <w:rPr>
-          <w:rFonts w:hint="eastAsia"/>
-        </w:rPr>
-        <w:t>통합 브랜치</w:t>
-      </w:r>
+        <w:t xml:space="preserve">깃 저장소를 만들면 자동으로 마스터 </w:t>
+      </w:r>
+      <w:proofErr w:type="spellStart"/>
+      <w:r>
+        <w:rPr>
+          <w:rFonts w:hint="eastAsia"/>
+        </w:rPr>
+        <w:t>브랜치가</w:t>
+      </w:r>
+      <w:proofErr w:type="spellEnd"/>
+      <w:r>
+        <w:rPr>
+          <w:rFonts w:hint="eastAsia"/>
+        </w:rPr>
+        <w:t xml:space="preserve"> 생성된다.</w:t>
+      </w:r>
+    </w:p>
+    <w:p>
+      <w:r>
+        <w:rPr>
+          <w:rFonts w:hint="eastAsia"/>
+        </w:rPr>
+        <w:t xml:space="preserve">마스터 </w:t>
+      </w:r>
+      <w:proofErr w:type="spellStart"/>
+      <w:r>
+        <w:rPr>
+          <w:rFonts w:hint="eastAsia"/>
+        </w:rPr>
+        <w:t>브랜치는</w:t>
+      </w:r>
+      <w:proofErr w:type="spellEnd"/>
+      <w:r>
+        <w:rPr>
+          <w:rFonts w:hint="eastAsia"/>
+        </w:rPr>
+        <w:t xml:space="preserve"> 항상 안정화되어 있어야 하고 언제나 배포 가능한 </w:t>
+      </w:r>
+      <w:proofErr w:type="spellStart"/>
+      <w:r>
+        <w:rPr>
+          <w:rFonts w:hint="eastAsia"/>
+        </w:rPr>
+        <w:t>상태여야한다</w:t>
+      </w:r>
+      <w:proofErr w:type="spellEnd"/>
+      <w:r>
+        <w:rPr>
+          <w:rFonts w:hint="eastAsia"/>
+        </w:rPr>
+        <w:t>.</w:t>
+      </w:r>
+    </w:p>
+    <w:p>
+      <w:r>
+        <w:rPr>
+          <w:rFonts w:hint="eastAsia"/>
+        </w:rPr>
+        <w:t xml:space="preserve">개발시에는 버그 </w:t>
+      </w:r>
+      <w:proofErr w:type="spellStart"/>
+      <w:r>
+        <w:rPr>
+          <w:rFonts w:hint="eastAsia"/>
+        </w:rPr>
+        <w:t>픽스</w:t>
+      </w:r>
+      <w:proofErr w:type="spellEnd"/>
+      <w:r>
+        <w:rPr>
+          <w:rFonts w:hint="eastAsia"/>
+        </w:rPr>
+        <w:t xml:space="preserve">, </w:t>
+      </w:r>
+      <w:proofErr w:type="spellStart"/>
+      <w:r>
+        <w:rPr>
+          <w:rFonts w:hint="eastAsia"/>
+        </w:rPr>
+        <w:t>브랜치</w:t>
+      </w:r>
+      <w:proofErr w:type="spellEnd"/>
+      <w:r>
+        <w:rPr>
+          <w:rFonts w:hint="eastAsia"/>
+        </w:rPr>
+        <w:t xml:space="preserve"> 개발 </w:t>
+      </w:r>
+      <w:proofErr w:type="spellStart"/>
+      <w:r>
+        <w:rPr>
+          <w:rFonts w:hint="eastAsia"/>
+        </w:rPr>
+        <w:t>브랜치</w:t>
+      </w:r>
+      <w:proofErr w:type="spellEnd"/>
+      <w:r>
+        <w:rPr>
+          <w:rFonts w:hint="eastAsia"/>
+        </w:rPr>
+        <w:t xml:space="preserve"> 등을 따로 </w:t>
+      </w:r>
+      <w:proofErr w:type="spellStart"/>
+      <w:r>
+        <w:rPr>
+          <w:rFonts w:hint="eastAsia"/>
+        </w:rPr>
+        <w:t>만들어둔다</w:t>
+      </w:r>
+      <w:proofErr w:type="spellEnd"/>
+      <w:r>
+        <w:rPr>
+          <w:rFonts w:hint="eastAsia"/>
+        </w:rPr>
+        <w:t>.</w:t>
+      </w:r>
+    </w:p>
+    <w:p>
+      <w:r>
+        <w:rPr>
+          <w:rFonts w:hint="eastAsia"/>
+        </w:rPr>
+        <w:t xml:space="preserve">통합 </w:t>
+      </w:r>
+      <w:proofErr w:type="spellStart"/>
+      <w:r>
+        <w:rPr>
+          <w:rFonts w:hint="eastAsia"/>
+        </w:rPr>
+        <w:t>브랜치</w:t>
+      </w:r>
+      <w:proofErr w:type="spellEnd"/>
       <w:r>
         <w:t xml:space="preserve">: </w:t>
       </w:r>
@@ -1603,24 +2075,94 @@
         <w:rPr>
           <w:rFonts w:hint="eastAsia"/>
         </w:rPr>
-        <w:t>배포가 가능한 수준의 브랜치로 일반적으로 마스터브랜치라고 한다.</w:t>
-      </w:r>
-    </w:p>
-    <w:p>
-      <w:r>
-        <w:rPr>
-          <w:rFonts w:hint="eastAsia"/>
-        </w:rPr>
-        <w:t>토픽 브랜치:</w:t>
-      </w:r>
-      <w:r>
-        <w:t xml:space="preserve"> </w:t>
-      </w:r>
-      <w:r>
-        <w:rPr>
-          <w:rFonts w:hint="eastAsia"/>
-        </w:rPr>
-        <w:t>특정 기능을 위해 만들어진 브랜치로 일반적으로 마스터 브랜치 이외의 것.</w:t>
+        <w:t xml:space="preserve">배포가 가능한 수준의 </w:t>
+      </w:r>
+      <w:proofErr w:type="spellStart"/>
+      <w:r>
+        <w:rPr>
+          <w:rFonts w:hint="eastAsia"/>
+        </w:rPr>
+        <w:t>브랜치로</w:t>
+      </w:r>
+      <w:proofErr w:type="spellEnd"/>
+      <w:r>
+        <w:rPr>
+          <w:rFonts w:hint="eastAsia"/>
+        </w:rPr>
+        <w:t xml:space="preserve"> 일반적으로 </w:t>
+      </w:r>
+      <w:proofErr w:type="spellStart"/>
+      <w:r>
+        <w:rPr>
+          <w:rFonts w:hint="eastAsia"/>
+        </w:rPr>
+        <w:t>마스터브랜치라고</w:t>
+      </w:r>
+      <w:proofErr w:type="spellEnd"/>
+      <w:r>
+        <w:rPr>
+          <w:rFonts w:hint="eastAsia"/>
+        </w:rPr>
+        <w:t xml:space="preserve"> 한다.</w:t>
+      </w:r>
+    </w:p>
+    <w:p>
+      <w:r>
+        <w:rPr>
+          <w:rFonts w:hint="eastAsia"/>
+        </w:rPr>
+        <w:t xml:space="preserve">토픽 </w:t>
+      </w:r>
+      <w:proofErr w:type="spellStart"/>
+      <w:r>
+        <w:rPr>
+          <w:rFonts w:hint="eastAsia"/>
+        </w:rPr>
+        <w:t>브랜치</w:t>
+      </w:r>
+      <w:proofErr w:type="spellEnd"/>
+      <w:r>
+        <w:rPr>
+          <w:rFonts w:hint="eastAsia"/>
+        </w:rPr>
+        <w:t>:</w:t>
+      </w:r>
+      <w:r>
+        <w:t xml:space="preserve"> </w:t>
+      </w:r>
+      <w:r>
+        <w:rPr>
+          <w:rFonts w:hint="eastAsia"/>
+        </w:rPr>
+        <w:t xml:space="preserve">특정 기능을 위해 만들어진 </w:t>
+      </w:r>
+      <w:proofErr w:type="spellStart"/>
+      <w:r>
+        <w:rPr>
+          <w:rFonts w:hint="eastAsia"/>
+        </w:rPr>
+        <w:t>브랜치로</w:t>
+      </w:r>
+      <w:proofErr w:type="spellEnd"/>
+      <w:r>
+        <w:rPr>
+          <w:rFonts w:hint="eastAsia"/>
+        </w:rPr>
+        <w:t xml:space="preserve"> 일반적으로 마스터 </w:t>
+      </w:r>
+      <w:proofErr w:type="spellStart"/>
+      <w:r>
+        <w:rPr>
+          <w:rFonts w:hint="eastAsia"/>
+        </w:rPr>
+        <w:t>브랜치</w:t>
+      </w:r>
+      <w:proofErr w:type="spellEnd"/>
+      <w:r>
+        <w:rPr>
+          <w:rFonts w:hint="eastAsia"/>
+        </w:rPr>
+        <w:t xml:space="preserve"> 이외의 것.</w:t>
       </w:r>
     </w:p>
     <w:p>
@@ -1646,7 +2188,21 @@
         <w:rPr>
           <w:rFonts w:hint="eastAsia"/>
         </w:rPr>
-        <w:t>현재 있는 브랜치들을 보여준다.</w:t>
+        <w:t xml:space="preserve">현재 있는 </w:t>
+      </w:r>
+      <w:proofErr w:type="spellStart"/>
+      <w:r>
+        <w:rPr>
+          <w:rFonts w:hint="eastAsia"/>
+        </w:rPr>
+        <w:t>브랜치들을</w:t>
+      </w:r>
+      <w:proofErr w:type="spellEnd"/>
+      <w:r>
+        <w:rPr>
+          <w:rFonts w:hint="eastAsia"/>
+        </w:rPr>
+        <w:t xml:space="preserve"> 보여준다.</w:t>
       </w:r>
     </w:p>
     <w:p>
@@ -1659,11 +2215,19 @@
       <w:r>
         <w:t xml:space="preserve">it branch </w:t>
       </w:r>
-      <w:r>
-        <w:rPr>
-          <w:rFonts w:hint="eastAsia"/>
-        </w:rPr>
-        <w:t xml:space="preserve">브랜치명 </w:t>
+      <w:proofErr w:type="spellStart"/>
+      <w:r>
+        <w:rPr>
+          <w:rFonts w:hint="eastAsia"/>
+        </w:rPr>
+        <w:t>브랜치명</w:t>
+      </w:r>
+      <w:proofErr w:type="spellEnd"/>
+      <w:r>
+        <w:rPr>
+          <w:rFonts w:hint="eastAsia"/>
+        </w:rPr>
+        <w:t xml:space="preserve"> </w:t>
       </w:r>
       <w:r>
         <w:t xml:space="preserve">-&gt; </w:t>
@@ -1672,7 +2236,21 @@
         <w:rPr>
           <w:rFonts w:hint="eastAsia"/>
         </w:rPr>
-        <w:t>해당 이름의 브랜치를 만든다.</w:t>
+        <w:t xml:space="preserve">해당 이름의 </w:t>
+      </w:r>
+      <w:proofErr w:type="spellStart"/>
+      <w:r>
+        <w:rPr>
+          <w:rFonts w:hint="eastAsia"/>
+        </w:rPr>
+        <w:t>브랜치를</w:t>
+      </w:r>
+      <w:proofErr w:type="spellEnd"/>
+      <w:r>
+        <w:rPr>
+          <w:rFonts w:hint="eastAsia"/>
+        </w:rPr>
+        <w:t xml:space="preserve"> 만든다.</w:t>
       </w:r>
     </w:p>
     <w:p>
@@ -1685,11 +2263,19 @@
       <w:r>
         <w:t xml:space="preserve">it checkout </w:t>
       </w:r>
-      <w:r>
-        <w:rPr>
-          <w:rFonts w:hint="eastAsia"/>
-        </w:rPr>
-        <w:t xml:space="preserve">브랜치명 </w:t>
+      <w:proofErr w:type="spellStart"/>
+      <w:r>
+        <w:rPr>
+          <w:rFonts w:hint="eastAsia"/>
+        </w:rPr>
+        <w:t>브랜치명</w:t>
+      </w:r>
+      <w:proofErr w:type="spellEnd"/>
+      <w:r>
+        <w:rPr>
+          <w:rFonts w:hint="eastAsia"/>
+        </w:rPr>
+        <w:t xml:space="preserve"> </w:t>
       </w:r>
       <w:r>
         <w:t xml:space="preserve">-&gt; </w:t>
@@ -1698,7 +2284,35 @@
         <w:rPr>
           <w:rFonts w:hint="eastAsia"/>
         </w:rPr>
-        <w:t>해당 브랜치로 브랜치를 변경한다.</w:t>
+        <w:t xml:space="preserve">해당 </w:t>
+      </w:r>
+      <w:proofErr w:type="spellStart"/>
+      <w:r>
+        <w:rPr>
+          <w:rFonts w:hint="eastAsia"/>
+        </w:rPr>
+        <w:t>브랜치로</w:t>
+      </w:r>
+      <w:proofErr w:type="spellEnd"/>
+      <w:r>
+        <w:rPr>
+          <w:rFonts w:hint="eastAsia"/>
+        </w:rPr>
+        <w:t xml:space="preserve"> </w:t>
+      </w:r>
+      <w:proofErr w:type="spellStart"/>
+      <w:r>
+        <w:rPr>
+          <w:rFonts w:hint="eastAsia"/>
+        </w:rPr>
+        <w:t>브랜치를</w:t>
+      </w:r>
+      <w:proofErr w:type="spellEnd"/>
+      <w:r>
+        <w:rPr>
+          <w:rFonts w:hint="eastAsia"/>
+        </w:rPr>
+        <w:t xml:space="preserve"> 변경한다.</w:t>
       </w:r>
     </w:p>
     <w:p>
@@ -1715,8 +2329,16 @@
         <w:rPr>
           <w:rFonts w:hint="eastAsia"/>
         </w:rPr>
-        <w:t>통합할 브랜치명</w:t>
-      </w:r>
+        <w:t xml:space="preserve">통합할 </w:t>
+      </w:r>
+      <w:proofErr w:type="spellStart"/>
+      <w:r>
+        <w:rPr>
+          <w:rFonts w:hint="eastAsia"/>
+        </w:rPr>
+        <w:t>브랜치명</w:t>
+      </w:r>
+      <w:proofErr w:type="spellEnd"/>
     </w:p>
     <w:p>
       <w:r>
@@ -1727,14 +2349,27 @@
       </w:r>
     </w:p>
     <w:p>
-      <w:r>
-        <w:t xml:space="preserve">Djdevelop </w:t>
-      </w:r>
-      <w:r>
-        <w:rPr>
-          <w:rFonts w:hint="eastAsia"/>
-        </w:rPr>
-        <w:t>브랜치를 만들어서 작업하기</w:t>
+      <w:proofErr w:type="spellStart"/>
+      <w:r>
+        <w:t>Djdevelop</w:t>
+      </w:r>
+      <w:proofErr w:type="spellEnd"/>
+      <w:r>
+        <w:t xml:space="preserve"> </w:t>
+      </w:r>
+      <w:proofErr w:type="spellStart"/>
+      <w:r>
+        <w:rPr>
+          <w:rFonts w:hint="eastAsia"/>
+        </w:rPr>
+        <w:t>브랜치를</w:t>
+      </w:r>
+      <w:proofErr w:type="spellEnd"/>
+      <w:r>
+        <w:rPr>
+          <w:rFonts w:hint="eastAsia"/>
+        </w:rPr>
+        <w:t xml:space="preserve"> 만들어서 작업하기</w:t>
       </w:r>
     </w:p>
     <w:p>
@@ -1746,11 +2381,19 @@
         </w:numPr>
         <w:ind w:leftChars="0"/>
       </w:pPr>
-      <w:r>
-        <w:rPr>
-          <w:rFonts w:hint="eastAsia"/>
-        </w:rPr>
-        <w:t>브랜치를 만든다.</w:t>
+      <w:proofErr w:type="spellStart"/>
+      <w:r>
+        <w:rPr>
+          <w:rFonts w:hint="eastAsia"/>
+        </w:rPr>
+        <w:t>브랜치를</w:t>
+      </w:r>
+      <w:proofErr w:type="spellEnd"/>
+      <w:r>
+        <w:rPr>
+          <w:rFonts w:hint="eastAsia"/>
+        </w:rPr>
+        <w:t xml:space="preserve"> 만든다.</w:t>
       </w:r>
       <w:r>
         <w:t xml:space="preserve"> </w:t>
@@ -1762,8 +2405,13 @@
         <w:t>g</w:t>
       </w:r>
       <w:r>
-        <w:t>it branch Djdevelop</w:t>
-      </w:r>
+        <w:t xml:space="preserve">it branch </w:t>
+      </w:r>
+      <w:proofErr w:type="spellStart"/>
+      <w:r>
+        <w:t>Djdevelop</w:t>
+      </w:r>
+      <w:proofErr w:type="spellEnd"/>
     </w:p>
     <w:p>
       <w:pPr>
@@ -1790,6 +2438,7 @@
         </w:numPr>
         <w:ind w:leftChars="0"/>
       </w:pPr>
+      <w:proofErr w:type="spellStart"/>
       <w:r>
         <w:rPr>
           <w:rFonts w:hint="eastAsia"/>
@@ -1799,17 +2448,26 @@
       <w:r>
         <w:t>jdevelop</w:t>
       </w:r>
+      <w:proofErr w:type="spellEnd"/>
       <w:r>
         <w:rPr>
           <w:rFonts w:hint="eastAsia"/>
         </w:rPr>
         <w:t xml:space="preserve">에서 </w:t>
       </w:r>
-      <w:r>
-        <w:rPr>
-          <w:rFonts w:hint="eastAsia"/>
-        </w:rPr>
-        <w:t>커밋까지 마무리한다.</w:t>
+      <w:proofErr w:type="spellStart"/>
+      <w:r>
+        <w:rPr>
+          <w:rFonts w:hint="eastAsia"/>
+        </w:rPr>
+        <w:t>커밋까지</w:t>
+      </w:r>
+      <w:proofErr w:type="spellEnd"/>
+      <w:r>
+        <w:rPr>
+          <w:rFonts w:hint="eastAsia"/>
+        </w:rPr>
+        <w:t xml:space="preserve"> 마무리한다.</w:t>
       </w:r>
     </w:p>
     <w:p>
@@ -1876,14 +2534,41 @@
         </w:rPr>
         <w:t xml:space="preserve">로 확인해보면 최근에 </w:t>
       </w:r>
-      <w:r>
-        <w:t xml:space="preserve">Djdevelop </w:t>
-      </w:r>
-      <w:r>
-        <w:rPr>
-          <w:rFonts w:hint="eastAsia"/>
-        </w:rPr>
-        <w:t>브랜치를 이용한 커밋에 H</w:t>
+      <w:proofErr w:type="spellStart"/>
+      <w:r>
+        <w:t>Djdevelop</w:t>
+      </w:r>
+      <w:proofErr w:type="spellEnd"/>
+      <w:r>
+        <w:t xml:space="preserve"> </w:t>
+      </w:r>
+      <w:proofErr w:type="spellStart"/>
+      <w:r>
+        <w:rPr>
+          <w:rFonts w:hint="eastAsia"/>
+        </w:rPr>
+        <w:t>브랜치를</w:t>
+      </w:r>
+      <w:proofErr w:type="spellEnd"/>
+      <w:r>
+        <w:rPr>
+          <w:rFonts w:hint="eastAsia"/>
+        </w:rPr>
+        <w:t xml:space="preserve"> 이용한 </w:t>
+      </w:r>
+      <w:proofErr w:type="spellStart"/>
+      <w:r>
+        <w:rPr>
+          <w:rFonts w:hint="eastAsia"/>
+        </w:rPr>
+        <w:t>커밋에</w:t>
+      </w:r>
+      <w:proofErr w:type="spellEnd"/>
+      <w:r>
+        <w:rPr>
+          <w:rFonts w:hint="eastAsia"/>
+        </w:rPr>
+        <w:t xml:space="preserve"> H</w:t>
       </w:r>
       <w:r>
         <w:t>EAD</w:t>
@@ -1894,9 +2579,11 @@
         </w:rPr>
         <w:t xml:space="preserve">가 </w:t>
       </w:r>
+      <w:proofErr w:type="spellStart"/>
       <w:r>
         <w:t>Djdevelop</w:t>
       </w:r>
+      <w:proofErr w:type="spellEnd"/>
       <w:r>
         <w:rPr>
           <w:rFonts w:hint="eastAsia"/>
@@ -1906,11 +2593,19 @@
       <w:r>
         <w:t xml:space="preserve"> </w:t>
       </w:r>
-      <w:r>
-        <w:rPr>
-          <w:rFonts w:hint="eastAsia"/>
-        </w:rPr>
-        <w:t xml:space="preserve">브랜치 별 로그 확인 </w:t>
+      <w:proofErr w:type="spellStart"/>
+      <w:r>
+        <w:rPr>
+          <w:rFonts w:hint="eastAsia"/>
+        </w:rPr>
+        <w:t>브랜치</w:t>
+      </w:r>
+      <w:proofErr w:type="spellEnd"/>
+      <w:r>
+        <w:rPr>
+          <w:rFonts w:hint="eastAsia"/>
+        </w:rPr>
+        <w:t xml:space="preserve"> 별 로그 확인 </w:t>
       </w:r>
       <w:r>
         <w:t xml:space="preserve">-&gt; </w:t>
@@ -1947,7 +2642,21 @@
         <w:rPr>
           <w:rFonts w:hint="eastAsia"/>
         </w:rPr>
-        <w:t>으로 메인 브랜치로 돌아간다.</w:t>
+        <w:t xml:space="preserve">으로 메인 </w:t>
+      </w:r>
+      <w:proofErr w:type="spellStart"/>
+      <w:r>
+        <w:rPr>
+          <w:rFonts w:hint="eastAsia"/>
+        </w:rPr>
+        <w:t>브랜치로</w:t>
+      </w:r>
+      <w:proofErr w:type="spellEnd"/>
+      <w:r>
+        <w:rPr>
+          <w:rFonts w:hint="eastAsia"/>
+        </w:rPr>
+        <w:t xml:space="preserve"> 돌아간다.</w:t>
       </w:r>
     </w:p>
     <w:p>
@@ -1966,13 +2675,32 @@
         <w:t>g</w:t>
       </w:r>
       <w:r>
-        <w:t>it merge Djdevelop</w:t>
-      </w:r>
-      <w:r>
-        <w:rPr>
-          <w:rFonts w:hint="eastAsia"/>
-        </w:rPr>
-        <w:t xml:space="preserve"> 명령어로 두 브랜치를 통합한다.</w:t>
+        <w:t xml:space="preserve">it merge </w:t>
+      </w:r>
+      <w:proofErr w:type="spellStart"/>
+      <w:r>
+        <w:t>Djdevelop</w:t>
+      </w:r>
+      <w:proofErr w:type="spellEnd"/>
+      <w:r>
+        <w:rPr>
+          <w:rFonts w:hint="eastAsia"/>
+        </w:rPr>
+        <w:t xml:space="preserve"> 명령어로 두 </w:t>
+      </w:r>
+      <w:proofErr w:type="spellStart"/>
+      <w:r>
+        <w:rPr>
+          <w:rFonts w:hint="eastAsia"/>
+        </w:rPr>
+        <w:t>브랜치를</w:t>
+      </w:r>
+      <w:proofErr w:type="spellEnd"/>
+      <w:r>
+        <w:rPr>
+          <w:rFonts w:hint="eastAsia"/>
+        </w:rPr>
+        <w:t xml:space="preserve"> 통합한다.</w:t>
       </w:r>
       <w:r>
         <w:t xml:space="preserve"> [</w:t>
@@ -2141,7 +2869,21 @@
         <w:rPr>
           <w:rFonts w:hint="eastAsia"/>
         </w:rPr>
-        <w:t xml:space="preserve">깃 브랜치 제거하기 </w:t>
+        <w:t xml:space="preserve">깃 </w:t>
+      </w:r>
+      <w:proofErr w:type="spellStart"/>
+      <w:r>
+        <w:rPr>
+          <w:rFonts w:hint="eastAsia"/>
+        </w:rPr>
+        <w:t>브랜치</w:t>
+      </w:r>
+      <w:proofErr w:type="spellEnd"/>
+      <w:r>
+        <w:rPr>
+          <w:rFonts w:hint="eastAsia"/>
+        </w:rPr>
+        <w:t xml:space="preserve"> 제거하기 </w:t>
       </w:r>
       <w:r>
         <w:t xml:space="preserve">-&gt; </w:t>
@@ -2149,11 +2891,19 @@
       <w:r>
         <w:t xml:space="preserve">git branch -d </w:t>
       </w:r>
-      <w:r>
-        <w:rPr>
-          <w:rFonts w:hint="eastAsia"/>
-        </w:rPr>
-        <w:t xml:space="preserve">브랜치명 </w:t>
+      <w:proofErr w:type="spellStart"/>
+      <w:r>
+        <w:rPr>
+          <w:rFonts w:hint="eastAsia"/>
+        </w:rPr>
+        <w:t>브랜치명</w:t>
+      </w:r>
+      <w:proofErr w:type="spellEnd"/>
+      <w:r>
+        <w:rPr>
+          <w:rFonts w:hint="eastAsia"/>
+        </w:rPr>
+        <w:t xml:space="preserve"> </w:t>
       </w:r>
     </w:p>
     <w:p>
@@ -2242,7 +2992,21 @@
         <w:rPr>
           <w:rFonts w:hint="eastAsia"/>
         </w:rPr>
-        <w:t>깃 브랜치를 메인으로 변경한 뒤에 M</w:t>
+        <w:t xml:space="preserve">깃 </w:t>
+      </w:r>
+      <w:proofErr w:type="spellStart"/>
+      <w:r>
+        <w:rPr>
+          <w:rFonts w:hint="eastAsia"/>
+        </w:rPr>
+        <w:t>브랜치를</w:t>
+      </w:r>
+      <w:proofErr w:type="spellEnd"/>
+      <w:r>
+        <w:rPr>
+          <w:rFonts w:hint="eastAsia"/>
+        </w:rPr>
+        <w:t xml:space="preserve"> 메인으로 변경한 뒤에 M</w:t>
       </w:r>
       <w:r>
         <w:t>yEx.txt</w:t>
@@ -2251,7 +3015,21 @@
         <w:rPr>
           <w:rFonts w:hint="eastAsia"/>
         </w:rPr>
-        <w:t xml:space="preserve"> 파일을 다르게 변경한 후 커밋까지 완료한다.</w:t>
+        <w:t xml:space="preserve"> 파일을 다르게 변경한 후 </w:t>
+      </w:r>
+      <w:proofErr w:type="spellStart"/>
+      <w:r>
+        <w:rPr>
+          <w:rFonts w:hint="eastAsia"/>
+        </w:rPr>
+        <w:t>커밋까지</w:t>
+      </w:r>
+      <w:proofErr w:type="spellEnd"/>
+      <w:r>
+        <w:rPr>
+          <w:rFonts w:hint="eastAsia"/>
+        </w:rPr>
+        <w:t xml:space="preserve"> 완료한다.</w:t>
       </w:r>
     </w:p>
     <w:p>
@@ -2323,11 +3101,19 @@
       <w:r>
         <w:t xml:space="preserve">develop </w:t>
       </w:r>
-      <w:r>
-        <w:rPr>
-          <w:rFonts w:hint="eastAsia"/>
-        </w:rPr>
-        <w:t xml:space="preserve">브랜치로 변경한 뒤 </w:t>
+      <w:proofErr w:type="spellStart"/>
+      <w:r>
+        <w:rPr>
+          <w:rFonts w:hint="eastAsia"/>
+        </w:rPr>
+        <w:t>브랜치로</w:t>
+      </w:r>
+      <w:proofErr w:type="spellEnd"/>
+      <w:r>
+        <w:rPr>
+          <w:rFonts w:hint="eastAsia"/>
+        </w:rPr>
+        <w:t xml:space="preserve"> 변경한 뒤 </w:t>
       </w:r>
       <w:r>
         <w:t>git log</w:t>
@@ -2435,7 +3221,35 @@
         <w:rPr>
           <w:rFonts w:hint="eastAsia"/>
         </w:rPr>
-        <w:t xml:space="preserve">이전에는 같은 파일이기 때문에 메인과 다른 브랜치가 로그에 표시되었지만 </w:t>
+        <w:t xml:space="preserve">이전에는 같은 파일이기 때문에 </w:t>
+      </w:r>
+      <w:proofErr w:type="spellStart"/>
+      <w:r>
+        <w:rPr>
+          <w:rFonts w:hint="eastAsia"/>
+        </w:rPr>
+        <w:t>메인과</w:t>
+      </w:r>
+      <w:proofErr w:type="spellEnd"/>
+      <w:r>
+        <w:rPr>
+          <w:rFonts w:hint="eastAsia"/>
+        </w:rPr>
+        <w:t xml:space="preserve"> 다른 </w:t>
+      </w:r>
+      <w:proofErr w:type="spellStart"/>
+      <w:r>
+        <w:rPr>
+          <w:rFonts w:hint="eastAsia"/>
+        </w:rPr>
+        <w:t>브랜치가</w:t>
+      </w:r>
+      <w:proofErr w:type="spellEnd"/>
+      <w:r>
+        <w:rPr>
+          <w:rFonts w:hint="eastAsia"/>
+        </w:rPr>
+        <w:t xml:space="preserve"> 로그에 표시되었지만 </w:t>
       </w:r>
     </w:p>
     <w:p>
@@ -2452,7 +3266,21 @@
           <w:rFonts w:hint="eastAsia"/>
         </w:rPr>
         <w:lastRenderedPageBreak/>
-        <w:t>이 때 머지를 시도하면 다음과 같이 뜬다.</w:t>
+        <w:t xml:space="preserve">이 때 </w:t>
+      </w:r>
+      <w:proofErr w:type="spellStart"/>
+      <w:r>
+        <w:rPr>
+          <w:rFonts w:hint="eastAsia"/>
+        </w:rPr>
+        <w:t>머지를</w:t>
+      </w:r>
+      <w:proofErr w:type="spellEnd"/>
+      <w:r>
+        <w:rPr>
+          <w:rFonts w:hint="eastAsia"/>
+        </w:rPr>
+        <w:t xml:space="preserve"> 시도하면 다음과 같이 뜬다.</w:t>
       </w:r>
     </w:p>
     <w:p>
@@ -2591,11 +3419,19 @@
       </w:r>
     </w:p>
     <w:p>
-      <w:r>
-        <w:rPr>
-          <w:rFonts w:hint="eastAsia"/>
-        </w:rPr>
-        <w:t>메인쪽을 선택해서 충돌을 수정해본다.</w:t>
+      <w:proofErr w:type="spellStart"/>
+      <w:r>
+        <w:rPr>
+          <w:rFonts w:hint="eastAsia"/>
+        </w:rPr>
+        <w:t>메인쪽을</w:t>
+      </w:r>
+      <w:proofErr w:type="spellEnd"/>
+      <w:r>
+        <w:rPr>
+          <w:rFonts w:hint="eastAsia"/>
+        </w:rPr>
+        <w:t xml:space="preserve"> 선택해서 충돌을 수정해본다.</w:t>
       </w:r>
     </w:p>
     <w:p>
@@ -2792,7 +3628,21 @@
         <w:rPr>
           <w:rFonts w:hint="eastAsia"/>
         </w:rPr>
-        <w:t xml:space="preserve">안에 메인과 </w:t>
+        <w:t xml:space="preserve">안에 </w:t>
+      </w:r>
+      <w:proofErr w:type="spellStart"/>
+      <w:r>
+        <w:rPr>
+          <w:rFonts w:hint="eastAsia"/>
+        </w:rPr>
+        <w:t>메인과</w:t>
+      </w:r>
+      <w:proofErr w:type="spellEnd"/>
+      <w:r>
+        <w:rPr>
+          <w:rFonts w:hint="eastAsia"/>
+        </w:rPr>
+        <w:t xml:space="preserve"> </w:t>
       </w:r>
       <w:r>
         <w:t>develop</w:t>
@@ -2831,11 +3681,19 @@
       </w:r>
     </w:p>
     <w:p>
-      <w:r>
-        <w:rPr>
-          <w:rFonts w:hint="eastAsia"/>
-        </w:rPr>
-        <w:t>브랜치 작업에 대한 심화 내용은 아래 링크 참조</w:t>
+      <w:proofErr w:type="spellStart"/>
+      <w:r>
+        <w:rPr>
+          <w:rFonts w:hint="eastAsia"/>
+        </w:rPr>
+        <w:t>브랜치</w:t>
+      </w:r>
+      <w:proofErr w:type="spellEnd"/>
+      <w:r>
+        <w:rPr>
+          <w:rFonts w:hint="eastAsia"/>
+        </w:rPr>
+        <w:t xml:space="preserve"> 작업에 대한 심화 내용은 아래 링크 참조</w:t>
       </w:r>
     </w:p>
     <w:p>
@@ -2868,21 +3726,10 @@
         <w:rPr>
           <w:rFonts w:hint="eastAsia"/>
         </w:rPr>
-        <w:t xml:space="preserve">을 해줘야 </w:t>
-      </w:r>
-      <w:proofErr w:type="gramStart"/>
-      <w:r>
-        <w:rPr>
-          <w:rFonts w:hint="eastAsia"/>
-        </w:rPr>
-        <w:t>한다.</w:t>
-      </w:r>
-      <w:r>
-        <w:t>(</w:t>
-      </w:r>
-      <w:proofErr w:type="gramEnd"/>
-      <w:r>
-        <w:t>main</w:t>
+        <w:t>을 해줘야 한다.</w:t>
+      </w:r>
+      <w:r>
+        <w:t>(main</w:t>
       </w:r>
       <w:r>
         <w:rPr>
@@ -2927,22 +3774,16 @@
         <w:t>일단 g</w:t>
       </w:r>
       <w:r>
-        <w:t xml:space="preserve">it </w:t>
-      </w:r>
-      <w:proofErr w:type="gramStart"/>
-      <w:r>
-        <w:t>add .</w:t>
-      </w:r>
-      <w:proofErr w:type="gramEnd"/>
-      <w:r>
-        <w:t xml:space="preserve"> -&gt; git commit -m “</w:t>
-      </w:r>
+        <w:t>it add . -&gt; git commit -m “</w:t>
+      </w:r>
+      <w:proofErr w:type="spellStart"/>
       <w:r>
         <w:rPr>
           <w:rFonts w:hint="eastAsia"/>
         </w:rPr>
         <w:t>커밋내용</w:t>
       </w:r>
+      <w:proofErr w:type="spellEnd"/>
       <w:r>
         <w:t xml:space="preserve">” </w:t>
       </w:r>
@@ -2958,7 +3799,21 @@
         <w:rPr>
           <w:rFonts w:hint="eastAsia"/>
         </w:rPr>
-        <w:t>여기에서 푸쉬 하지 말고 g</w:t>
+        <w:t xml:space="preserve">여기에서 </w:t>
+      </w:r>
+      <w:proofErr w:type="spellStart"/>
+      <w:r>
+        <w:rPr>
+          <w:rFonts w:hint="eastAsia"/>
+        </w:rPr>
+        <w:t>푸쉬</w:t>
+      </w:r>
+      <w:proofErr w:type="spellEnd"/>
+      <w:r>
+        <w:rPr>
+          <w:rFonts w:hint="eastAsia"/>
+        </w:rPr>
+        <w:t xml:space="preserve"> 하지 말고 g</w:t>
       </w:r>
       <w:r>
         <w:t>it pull origin main</w:t>
@@ -3013,15 +3868,7 @@
         <w:t xml:space="preserve">번) </w:t>
       </w:r>
       <w:r>
-        <w:t xml:space="preserve">git </w:t>
-      </w:r>
-      <w:proofErr w:type="gramStart"/>
-      <w:r>
-        <w:t>add .</w:t>
-      </w:r>
-      <w:proofErr w:type="gramEnd"/>
-      <w:r>
-        <w:t xml:space="preserve"> </w:t>
+        <w:t xml:space="preserve">git add . </w:t>
       </w:r>
       <w:r>
         <w:rPr>
@@ -3030,27 +3877,16 @@
         <w:t xml:space="preserve">을 했는데 </w:t>
       </w:r>
       <w:r>
-        <w:t xml:space="preserve">warning: LF will be replaced by CRLF </w:t>
-      </w:r>
-      <w:proofErr w:type="gramStart"/>
-      <w:r>
-        <w:t>in</w:t>
-      </w:r>
-      <w:r>
-        <w:t xml:space="preserve"> </w:t>
-      </w:r>
-      <w:r>
-        <w:rPr>
-          <w:rFonts w:hint="eastAsia"/>
-        </w:rPr>
-        <w:t>으로</w:t>
-      </w:r>
-      <w:proofErr w:type="gramEnd"/>
-      <w:r>
-        <w:rPr>
-          <w:rFonts w:hint="eastAsia"/>
-        </w:rPr>
-        <w:t xml:space="preserve"> 시작하는 </w:t>
+        <w:t>warning: LF will be replaced by CRLF in</w:t>
+      </w:r>
+      <w:r>
+        <w:t xml:space="preserve"> </w:t>
+      </w:r>
+      <w:r>
+        <w:rPr>
+          <w:rFonts w:hint="eastAsia"/>
+        </w:rPr>
+        <w:t xml:space="preserve">으로 시작하는 </w:t>
       </w:r>
     </w:p>
     <w:p>
@@ -3067,21 +3903,10 @@
         <w:rPr>
           <w:rFonts w:hint="eastAsia"/>
         </w:rPr>
-        <w:t xml:space="preserve">경고문이 뜨는 </w:t>
-      </w:r>
-      <w:proofErr w:type="gramStart"/>
-      <w:r>
-        <w:rPr>
-          <w:rFonts w:hint="eastAsia"/>
-        </w:rPr>
-        <w:t xml:space="preserve">경우 </w:t>
-      </w:r>
-      <w:r>
-        <w:t>:</w:t>
-      </w:r>
-      <w:proofErr w:type="gramEnd"/>
-      <w:r>
-        <w:t xml:space="preserve"> </w:t>
+        <w:t xml:space="preserve">경고문이 뜨는 경우 </w:t>
+      </w:r>
+      <w:r>
+        <w:t xml:space="preserve">: </w:t>
       </w:r>
       <w:r>
         <w:rPr>
@@ -3091,7 +3916,29 @@
           <w:szCs w:val="21"/>
           <w:shd w:val="clear" w:color="auto" w:fill="F0F0F0"/>
         </w:rPr>
-        <w:t xml:space="preserve">git config --global core.autocrlf true </w:t>
+        <w:t xml:space="preserve">git config --global </w:t>
+      </w:r>
+      <w:proofErr w:type="spellStart"/>
+      <w:r>
+        <w:rPr>
+          <w:rFonts w:ascii="Courier New" w:hAnsi="Courier New"/>
+          <w:color w:val="444444"/>
+          <w:sz w:val="21"/>
+          <w:szCs w:val="21"/>
+          <w:shd w:val="clear" w:color="auto" w:fill="F0F0F0"/>
+        </w:rPr>
+        <w:t>core.autocrlf</w:t>
+      </w:r>
+      <w:proofErr w:type="spellEnd"/>
+      <w:r>
+        <w:rPr>
+          <w:rFonts w:ascii="Courier New" w:hAnsi="Courier New"/>
+          <w:color w:val="444444"/>
+          <w:sz w:val="21"/>
+          <w:szCs w:val="21"/>
+          <w:shd w:val="clear" w:color="auto" w:fill="F0F0F0"/>
+        </w:rPr>
+        <w:t xml:space="preserve"> true </w:t>
       </w:r>
       <w:r>
         <w:rPr>
@@ -3299,6 +4146,7 @@
         </w:rPr>
         <w:t xml:space="preserve"> </w:t>
       </w:r>
+      <w:proofErr w:type="spellStart"/>
       <w:r>
         <w:rPr>
           <w:rFonts w:ascii="Courier New" w:hAnsi="Courier New" w:hint="eastAsia"/>
@@ -3309,6 +4157,7 @@
         </w:rPr>
         <w:t>스테깅</w:t>
       </w:r>
+      <w:proofErr w:type="spellEnd"/>
       <w:r>
         <w:rPr>
           <w:rFonts w:ascii="Courier New" w:hAnsi="Courier New" w:hint="eastAsia"/>
@@ -3999,9 +4848,8 @@
           <w:szCs w:val="21"/>
           <w:shd w:val="clear" w:color="auto" w:fill="F0F0F0"/>
         </w:rPr>
-        <w:t>-</w:t>
-      </w:r>
-      <w:proofErr w:type="gramStart"/>
+        <w:t xml:space="preserve">-&gt;  </w:t>
+      </w:r>
       <w:r>
         <w:rPr>
           <w:rFonts w:ascii="Courier New" w:hAnsi="Courier New"/>
@@ -4010,7 +4858,7 @@
           <w:szCs w:val="21"/>
           <w:shd w:val="clear" w:color="auto" w:fill="F0F0F0"/>
         </w:rPr>
-        <w:t xml:space="preserve">&gt;  </w:t>
+        <w:t>git add --force C:\PF0522\portfolio\Project2/</w:t>
       </w:r>
       <w:r>
         <w:rPr>
@@ -4020,9 +4868,38 @@
           <w:szCs w:val="21"/>
           <w:shd w:val="clear" w:color="auto" w:fill="F0F0F0"/>
         </w:rPr>
-        <w:t>git</w:t>
-      </w:r>
-      <w:proofErr w:type="gramEnd"/>
+        <w:t xml:space="preserve"> </w:t>
+      </w:r>
+      <w:r>
+        <w:rPr>
+          <w:rFonts w:ascii="Courier New" w:hAnsi="Courier New" w:hint="eastAsia"/>
+          <w:color w:val="444444"/>
+          <w:sz w:val="21"/>
+          <w:szCs w:val="21"/>
+          <w:shd w:val="clear" w:color="auto" w:fill="F0F0F0"/>
+        </w:rPr>
+        <w:t>해당</w:t>
+      </w:r>
+      <w:r>
+        <w:rPr>
+          <w:rFonts w:ascii="Courier New" w:hAnsi="Courier New" w:hint="eastAsia"/>
+          <w:color w:val="444444"/>
+          <w:sz w:val="21"/>
+          <w:szCs w:val="21"/>
+          <w:shd w:val="clear" w:color="auto" w:fill="F0F0F0"/>
+        </w:rPr>
+        <w:t xml:space="preserve"> </w:t>
+      </w:r>
+      <w:r>
+        <w:rPr>
+          <w:rFonts w:ascii="Courier New" w:hAnsi="Courier New" w:hint="eastAsia"/>
+          <w:color w:val="444444"/>
+          <w:sz w:val="21"/>
+          <w:szCs w:val="21"/>
+          <w:shd w:val="clear" w:color="auto" w:fill="F0F0F0"/>
+        </w:rPr>
+        <w:t>경로의</w:t>
+      </w:r>
       <w:r>
         <w:rPr>
           <w:rFonts w:ascii="Courier New" w:hAnsi="Courier New"/>
@@ -4031,7 +4908,87 @@
           <w:szCs w:val="21"/>
           <w:shd w:val="clear" w:color="auto" w:fill="F0F0F0"/>
         </w:rPr>
-        <w:t xml:space="preserve"> add --force C:\PF0522\portfolio\Project2/</w:t>
+        <w:t xml:space="preserve"> preject2</w:t>
+      </w:r>
+      <w:r>
+        <w:rPr>
+          <w:rFonts w:ascii="Courier New" w:hAnsi="Courier New" w:hint="eastAsia"/>
+          <w:color w:val="444444"/>
+          <w:sz w:val="21"/>
+          <w:szCs w:val="21"/>
+          <w:shd w:val="clear" w:color="auto" w:fill="F0F0F0"/>
+        </w:rPr>
+        <w:t>이하의</w:t>
+      </w:r>
+      <w:r>
+        <w:rPr>
+          <w:rFonts w:ascii="Courier New" w:hAnsi="Courier New" w:hint="eastAsia"/>
+          <w:color w:val="444444"/>
+          <w:sz w:val="21"/>
+          <w:szCs w:val="21"/>
+          <w:shd w:val="clear" w:color="auto" w:fill="F0F0F0"/>
+        </w:rPr>
+        <w:t xml:space="preserve"> </w:t>
+      </w:r>
+      <w:r>
+        <w:rPr>
+          <w:rFonts w:ascii="Courier New" w:hAnsi="Courier New" w:hint="eastAsia"/>
+          <w:color w:val="444444"/>
+          <w:sz w:val="21"/>
+          <w:szCs w:val="21"/>
+          <w:shd w:val="clear" w:color="auto" w:fill="F0F0F0"/>
+        </w:rPr>
+        <w:t>것들을</w:t>
+      </w:r>
+      <w:r>
+        <w:rPr>
+          <w:rFonts w:ascii="Courier New" w:hAnsi="Courier New" w:hint="eastAsia"/>
+          <w:color w:val="444444"/>
+          <w:sz w:val="21"/>
+          <w:szCs w:val="21"/>
+          <w:shd w:val="clear" w:color="auto" w:fill="F0F0F0"/>
+        </w:rPr>
+        <w:t xml:space="preserve"> </w:t>
+      </w:r>
+      <w:r>
+        <w:rPr>
+          <w:rFonts w:ascii="Courier New" w:hAnsi="Courier New" w:hint="eastAsia"/>
+          <w:color w:val="444444"/>
+          <w:sz w:val="21"/>
+          <w:szCs w:val="21"/>
+          <w:shd w:val="clear" w:color="auto" w:fill="F0F0F0"/>
+        </w:rPr>
+        <w:t>모두</w:t>
+      </w:r>
+      <w:r>
+        <w:rPr>
+          <w:rFonts w:ascii="Courier New" w:hAnsi="Courier New" w:hint="eastAsia"/>
+          <w:color w:val="444444"/>
+          <w:sz w:val="21"/>
+          <w:szCs w:val="21"/>
+          <w:shd w:val="clear" w:color="auto" w:fill="F0F0F0"/>
+        </w:rPr>
+        <w:t xml:space="preserve"> </w:t>
+      </w:r>
+      <w:r>
+        <w:rPr>
+          <w:rFonts w:ascii="Courier New" w:hAnsi="Courier New" w:hint="eastAsia"/>
+          <w:color w:val="444444"/>
+          <w:sz w:val="21"/>
+          <w:szCs w:val="21"/>
+          <w:shd w:val="clear" w:color="auto" w:fill="F0F0F0"/>
+        </w:rPr>
+        <w:t>강제로</w:t>
+      </w:r>
+      <w:r>
+        <w:rPr>
+          <w:rFonts w:ascii="Courier New" w:hAnsi="Courier New" w:hint="eastAsia"/>
+          <w:color w:val="444444"/>
+          <w:sz w:val="21"/>
+          <w:szCs w:val="21"/>
+          <w:shd w:val="clear" w:color="auto" w:fill="F0F0F0"/>
+        </w:rPr>
+        <w:t xml:space="preserve"> a</w:t>
       </w:r>
       <w:r>
         <w:rPr>
@@ -4041,37 +4998,27 @@
           <w:szCs w:val="21"/>
           <w:shd w:val="clear" w:color="auto" w:fill="F0F0F0"/>
         </w:rPr>
-        <w:t xml:space="preserve"> </w:t>
-      </w:r>
-      <w:r>
-        <w:rPr>
-          <w:rFonts w:ascii="Courier New" w:hAnsi="Courier New" w:hint="eastAsia"/>
-          <w:color w:val="444444"/>
-          <w:sz w:val="21"/>
-          <w:szCs w:val="21"/>
-          <w:shd w:val="clear" w:color="auto" w:fill="F0F0F0"/>
-        </w:rPr>
-        <w:t>해당</w:t>
-      </w:r>
-      <w:r>
-        <w:rPr>
-          <w:rFonts w:ascii="Courier New" w:hAnsi="Courier New" w:hint="eastAsia"/>
-          <w:color w:val="444444"/>
-          <w:sz w:val="21"/>
-          <w:szCs w:val="21"/>
-          <w:shd w:val="clear" w:color="auto" w:fill="F0F0F0"/>
-        </w:rPr>
-        <w:t xml:space="preserve"> </w:t>
-      </w:r>
-      <w:r>
-        <w:rPr>
-          <w:rFonts w:ascii="Courier New" w:hAnsi="Courier New" w:hint="eastAsia"/>
-          <w:color w:val="444444"/>
-          <w:sz w:val="21"/>
-          <w:szCs w:val="21"/>
-          <w:shd w:val="clear" w:color="auto" w:fill="F0F0F0"/>
-        </w:rPr>
-        <w:t>경로의</w:t>
+        <w:t>dd</w:t>
+      </w:r>
+      <w:r>
+        <w:rPr>
+          <w:rFonts w:ascii="Courier New" w:hAnsi="Courier New" w:hint="eastAsia"/>
+          <w:color w:val="444444"/>
+          <w:sz w:val="21"/>
+          <w:szCs w:val="21"/>
+          <w:shd w:val="clear" w:color="auto" w:fill="F0F0F0"/>
+        </w:rPr>
+        <w:t>하겠다</w:t>
+      </w:r>
+      <w:r>
+        <w:rPr>
+          <w:rFonts w:ascii="Courier New" w:hAnsi="Courier New" w:hint="eastAsia"/>
+          <w:color w:val="444444"/>
+          <w:sz w:val="21"/>
+          <w:szCs w:val="21"/>
+          <w:shd w:val="clear" w:color="auto" w:fill="F0F0F0"/>
+        </w:rPr>
+        <w:t>.</w:t>
       </w:r>
       <w:r>
         <w:rPr>
@@ -4081,17 +5028,17 @@
           <w:szCs w:val="21"/>
           <w:shd w:val="clear" w:color="auto" w:fill="F0F0F0"/>
         </w:rPr>
-        <w:t xml:space="preserve"> preject2</w:t>
-      </w:r>
-      <w:r>
-        <w:rPr>
-          <w:rFonts w:ascii="Courier New" w:hAnsi="Courier New" w:hint="eastAsia"/>
-          <w:color w:val="444444"/>
-          <w:sz w:val="21"/>
-          <w:szCs w:val="21"/>
-          <w:shd w:val="clear" w:color="auto" w:fill="F0F0F0"/>
-        </w:rPr>
-        <w:t>이하의</w:t>
+        <w:t xml:space="preserve"> </w:t>
+      </w:r>
+      <w:r>
+        <w:rPr>
+          <w:rFonts w:ascii="Courier New" w:hAnsi="Courier New" w:hint="eastAsia"/>
+          <w:color w:val="444444"/>
+          <w:sz w:val="21"/>
+          <w:szCs w:val="21"/>
+          <w:shd w:val="clear" w:color="auto" w:fill="F0F0F0"/>
+        </w:rPr>
+        <w:t>무시되는</w:t>
       </w:r>
       <w:r>
         <w:rPr>
@@ -4131,26 +5078,6 @@
           <w:szCs w:val="21"/>
           <w:shd w:val="clear" w:color="auto" w:fill="F0F0F0"/>
         </w:rPr>
-        <w:t>모두</w:t>
-      </w:r>
-      <w:r>
-        <w:rPr>
-          <w:rFonts w:ascii="Courier New" w:hAnsi="Courier New" w:hint="eastAsia"/>
-          <w:color w:val="444444"/>
-          <w:sz w:val="21"/>
-          <w:szCs w:val="21"/>
-          <w:shd w:val="clear" w:color="auto" w:fill="F0F0F0"/>
-        </w:rPr>
-        <w:t xml:space="preserve"> </w:t>
-      </w:r>
-      <w:r>
-        <w:rPr>
-          <w:rFonts w:ascii="Courier New" w:hAnsi="Courier New" w:hint="eastAsia"/>
-          <w:color w:val="444444"/>
-          <w:sz w:val="21"/>
-          <w:szCs w:val="21"/>
-          <w:shd w:val="clear" w:color="auto" w:fill="F0F0F0"/>
-        </w:rPr>
         <w:t>강제로</w:t>
       </w:r>
       <w:r>
@@ -4171,106 +5098,6 @@
           <w:szCs w:val="21"/>
           <w:shd w:val="clear" w:color="auto" w:fill="F0F0F0"/>
         </w:rPr>
-        <w:t>dd</w:t>
-      </w:r>
-      <w:r>
-        <w:rPr>
-          <w:rFonts w:ascii="Courier New" w:hAnsi="Courier New" w:hint="eastAsia"/>
-          <w:color w:val="444444"/>
-          <w:sz w:val="21"/>
-          <w:szCs w:val="21"/>
-          <w:shd w:val="clear" w:color="auto" w:fill="F0F0F0"/>
-        </w:rPr>
-        <w:t>하겠다</w:t>
-      </w:r>
-      <w:r>
-        <w:rPr>
-          <w:rFonts w:ascii="Courier New" w:hAnsi="Courier New" w:hint="eastAsia"/>
-          <w:color w:val="444444"/>
-          <w:sz w:val="21"/>
-          <w:szCs w:val="21"/>
-          <w:shd w:val="clear" w:color="auto" w:fill="F0F0F0"/>
-        </w:rPr>
-        <w:t>.</w:t>
-      </w:r>
-      <w:r>
-        <w:rPr>
-          <w:rFonts w:ascii="Courier New" w:hAnsi="Courier New"/>
-          <w:color w:val="444444"/>
-          <w:sz w:val="21"/>
-          <w:szCs w:val="21"/>
-          <w:shd w:val="clear" w:color="auto" w:fill="F0F0F0"/>
-        </w:rPr>
-        <w:t xml:space="preserve"> </w:t>
-      </w:r>
-      <w:r>
-        <w:rPr>
-          <w:rFonts w:ascii="Courier New" w:hAnsi="Courier New" w:hint="eastAsia"/>
-          <w:color w:val="444444"/>
-          <w:sz w:val="21"/>
-          <w:szCs w:val="21"/>
-          <w:shd w:val="clear" w:color="auto" w:fill="F0F0F0"/>
-        </w:rPr>
-        <w:t>무시되는</w:t>
-      </w:r>
-      <w:r>
-        <w:rPr>
-          <w:rFonts w:ascii="Courier New" w:hAnsi="Courier New" w:hint="eastAsia"/>
-          <w:color w:val="444444"/>
-          <w:sz w:val="21"/>
-          <w:szCs w:val="21"/>
-          <w:shd w:val="clear" w:color="auto" w:fill="F0F0F0"/>
-        </w:rPr>
-        <w:t xml:space="preserve"> </w:t>
-      </w:r>
-      <w:r>
-        <w:rPr>
-          <w:rFonts w:ascii="Courier New" w:hAnsi="Courier New" w:hint="eastAsia"/>
-          <w:color w:val="444444"/>
-          <w:sz w:val="21"/>
-          <w:szCs w:val="21"/>
-          <w:shd w:val="clear" w:color="auto" w:fill="F0F0F0"/>
-        </w:rPr>
-        <w:t>것들을</w:t>
-      </w:r>
-      <w:r>
-        <w:rPr>
-          <w:rFonts w:ascii="Courier New" w:hAnsi="Courier New" w:hint="eastAsia"/>
-          <w:color w:val="444444"/>
-          <w:sz w:val="21"/>
-          <w:szCs w:val="21"/>
-          <w:shd w:val="clear" w:color="auto" w:fill="F0F0F0"/>
-        </w:rPr>
-        <w:t xml:space="preserve"> </w:t>
-      </w:r>
-      <w:r>
-        <w:rPr>
-          <w:rFonts w:ascii="Courier New" w:hAnsi="Courier New" w:hint="eastAsia"/>
-          <w:color w:val="444444"/>
-          <w:sz w:val="21"/>
-          <w:szCs w:val="21"/>
-          <w:shd w:val="clear" w:color="auto" w:fill="F0F0F0"/>
-        </w:rPr>
-        <w:t>강제로</w:t>
-      </w:r>
-      <w:r>
-        <w:rPr>
-          <w:rFonts w:ascii="Courier New" w:hAnsi="Courier New" w:hint="eastAsia"/>
-          <w:color w:val="444444"/>
-          <w:sz w:val="21"/>
-          <w:szCs w:val="21"/>
-          <w:shd w:val="clear" w:color="auto" w:fill="F0F0F0"/>
-        </w:rPr>
-        <w:t xml:space="preserve"> a</w:t>
-      </w:r>
-      <w:r>
-        <w:rPr>
-          <w:rFonts w:ascii="Courier New" w:hAnsi="Courier New"/>
-          <w:color w:val="444444"/>
-          <w:sz w:val="21"/>
-          <w:szCs w:val="21"/>
-          <w:shd w:val="clear" w:color="auto" w:fill="F0F0F0"/>
-        </w:rPr>
         <w:t xml:space="preserve">dd </w:t>
       </w:r>
       <w:r>
@@ -4334,37 +5161,45 @@
       </w:r>
     </w:p>
     <w:p>
-      <w:r>
-        <w:rPr>
-          <w:rFonts w:hint="eastAsia"/>
-        </w:rPr>
-        <w:t>나동빈 g</w:t>
+      <w:proofErr w:type="spellStart"/>
+      <w:r>
+        <w:rPr>
+          <w:rFonts w:hint="eastAsia"/>
+        </w:rPr>
+        <w:t>나동빈</w:t>
+      </w:r>
+      <w:proofErr w:type="spellEnd"/>
+      <w:r>
+        <w:rPr>
+          <w:rFonts w:hint="eastAsia"/>
+        </w:rPr>
+        <w:t xml:space="preserve"> g</w:t>
       </w:r>
       <w:r>
         <w:t xml:space="preserve">it </w:t>
       </w:r>
-      <w:proofErr w:type="gramStart"/>
-      <w:r>
-        <w:rPr>
-          <w:rFonts w:hint="eastAsia"/>
-        </w:rPr>
-        <w:t xml:space="preserve">유튜브가이드 </w:t>
-      </w:r>
-      <w:r>
-        <w:t xml:space="preserve"> </w:t>
-      </w:r>
-      <w:r>
-        <w:rPr>
-          <w:rFonts w:hint="eastAsia"/>
-        </w:rPr>
-        <w:t>터미널을</w:t>
-      </w:r>
-      <w:proofErr w:type="gramEnd"/>
-      <w:r>
-        <w:rPr>
-          <w:rFonts w:hint="eastAsia"/>
-        </w:rPr>
-        <w:t xml:space="preserve"> 이용한 깃 사용 기초부터 협업까지</w:t>
+      <w:proofErr w:type="spellStart"/>
+      <w:r>
+        <w:rPr>
+          <w:rFonts w:hint="eastAsia"/>
+        </w:rPr>
+        <w:t>유튜브가이드</w:t>
+      </w:r>
+      <w:proofErr w:type="spellEnd"/>
+      <w:r>
+        <w:rPr>
+          <w:rFonts w:hint="eastAsia"/>
+        </w:rPr>
+        <w:t xml:space="preserve"> </w:t>
+      </w:r>
+      <w:r>
+        <w:t xml:space="preserve"> </w:t>
+      </w:r>
+      <w:r>
+        <w:rPr>
+          <w:rFonts w:hint="eastAsia"/>
+        </w:rPr>
+        <w:t>터미널을 이용한 깃 사용 기초부터 협업까지</w:t>
       </w:r>
     </w:p>
     <w:p>
@@ -4379,11 +5214,19 @@
     </w:p>
     <w:p/>
     <w:p>
-      <w:r>
-        <w:rPr>
-          <w:rFonts w:hint="eastAsia"/>
-        </w:rPr>
-        <w:t>브랜치 작업에 대한 심화 내용 블로그</w:t>
+      <w:proofErr w:type="spellStart"/>
+      <w:r>
+        <w:rPr>
+          <w:rFonts w:hint="eastAsia"/>
+        </w:rPr>
+        <w:t>브랜치</w:t>
+      </w:r>
+      <w:proofErr w:type="spellEnd"/>
+      <w:r>
+        <w:rPr>
+          <w:rFonts w:hint="eastAsia"/>
+        </w:rPr>
+        <w:t xml:space="preserve"> 작업에 대한 심화 내용 블로그</w:t>
       </w:r>
     </w:p>
     <w:p>
@@ -4401,12 +5244,14 @@
       <w:r>
         <w:t>(</w:t>
       </w:r>
+      <w:proofErr w:type="spellStart"/>
       <w:r>
         <w:rPr>
           <w:rFonts w:hint="eastAsia"/>
         </w:rPr>
         <w:t>코딩알려주는누나</w:t>
       </w:r>
+      <w:proofErr w:type="spellEnd"/>
       <w:r>
         <w:t>)</w:t>
       </w:r>
@@ -4430,12 +5275,14 @@
     </w:p>
     <w:p/>
     <w:p>
+      <w:proofErr w:type="spellStart"/>
       <w:r>
         <w:rPr>
           <w:rFonts w:hint="eastAsia"/>
         </w:rPr>
         <w:t>번외편</w:t>
       </w:r>
+      <w:proofErr w:type="spellEnd"/>
     </w:p>
     <w:p>
       <w:r>
@@ -4677,8 +5524,13 @@
         <w:t>J</w:t>
       </w:r>
       <w:r>
-        <w:t>ava ee</w:t>
-      </w:r>
+        <w:t xml:space="preserve">ava </w:t>
+      </w:r>
+      <w:proofErr w:type="spellStart"/>
+      <w:r>
+        <w:t>ee</w:t>
+      </w:r>
+      <w:proofErr w:type="spellEnd"/>
       <w:r>
         <w:rPr>
           <w:rFonts w:hint="eastAsia"/>
@@ -4703,14 +5555,23 @@
         </w:rPr>
         <w:t xml:space="preserve">이미지처럼 </w:t>
       </w:r>
+      <w:proofErr w:type="spellStart"/>
       <w:r>
         <w:t>cmd</w:t>
       </w:r>
-      <w:r>
-        <w:rPr>
-          <w:rFonts w:hint="eastAsia"/>
-        </w:rPr>
-        <w:t>를 따로 사용하지 않아도 이클립스</w:t>
+      <w:proofErr w:type="spellEnd"/>
+      <w:r>
+        <w:rPr>
+          <w:rFonts w:hint="eastAsia"/>
+        </w:rPr>
+        <w:t xml:space="preserve">를 따로 사용하지 않아도 </w:t>
+      </w:r>
+      <w:proofErr w:type="spellStart"/>
+      <w:r>
+        <w:rPr>
+          <w:rFonts w:hint="eastAsia"/>
+        </w:rPr>
+        <w:t>이클립스</w:t>
       </w:r>
       <w:r>
         <w:rPr>
@@ -4722,7 +5583,14 @@
         <w:rPr>
           <w:rFonts w:hint="eastAsia"/>
         </w:rPr>
-        <w:t>에서 작업이 가능하다.</w:t>
+        <w:t>에서</w:t>
+      </w:r>
+      <w:proofErr w:type="spellEnd"/>
+      <w:r>
+        <w:rPr>
+          <w:rFonts w:hint="eastAsia"/>
+        </w:rPr>
+        <w:t xml:space="preserve"> 작업이 가능하다.</w:t>
       </w:r>
     </w:p>
     <w:p>
@@ -4766,6 +5634,477 @@
             </a:graphic>
           </wp:inline>
         </w:drawing>
+      </w:r>
+    </w:p>
+    <w:p/>
+    <w:p/>
+    <w:p>
+      <w:r>
+        <w:rPr>
+          <w:rFonts w:hint="eastAsia"/>
+        </w:rPr>
+        <w:t xml:space="preserve">깃 </w:t>
+      </w:r>
+      <w:proofErr w:type="spellStart"/>
+      <w:r>
+        <w:rPr>
+          <w:rFonts w:hint="eastAsia"/>
+        </w:rPr>
+        <w:t>브랜치</w:t>
+      </w:r>
+      <w:proofErr w:type="spellEnd"/>
+      <w:r>
+        <w:rPr>
+          <w:rFonts w:hint="eastAsia"/>
+        </w:rPr>
+        <w:t xml:space="preserve"> 작업 심화 내용 </w:t>
+      </w:r>
+    </w:p>
+    <w:p>
+      <w:r>
+        <w:rPr>
+          <w:rFonts w:hint="eastAsia"/>
+        </w:rPr>
+        <w:t>g</w:t>
+      </w:r>
+      <w:r>
+        <w:t xml:space="preserve">it log </w:t>
+      </w:r>
+      <w:r>
+        <w:t>–</w:t>
+      </w:r>
+      <w:r>
+        <w:t xml:space="preserve">-branches --decorate –graph </w:t>
+      </w:r>
+      <w:r>
+        <w:rPr>
+          <w:rFonts w:hint="eastAsia"/>
+        </w:rPr>
+        <w:t xml:space="preserve">마스터와 다른 </w:t>
+      </w:r>
+      <w:proofErr w:type="spellStart"/>
+      <w:r>
+        <w:rPr>
+          <w:rFonts w:hint="eastAsia"/>
+        </w:rPr>
+        <w:t>브랜치가</w:t>
+      </w:r>
+      <w:proofErr w:type="spellEnd"/>
+      <w:r>
+        <w:rPr>
+          <w:rFonts w:hint="eastAsia"/>
+        </w:rPr>
+        <w:t xml:space="preserve"> 각자의 길을 걷고 있을 때 활용</w:t>
+      </w:r>
+    </w:p>
+    <w:p/>
+    <w:p>
+      <w:r>
+        <w:drawing>
+          <wp:anchor distT="0" distB="0" distL="114300" distR="114300" simplePos="0" relativeHeight="251659264" behindDoc="0" locked="0" layoutInCell="1" allowOverlap="1" wp14:anchorId="1FEE5B36" wp14:editId="6D4AABA3">
+            <wp:simplePos x="914400" y="5943600"/>
+            <wp:positionH relativeFrom="column">
+              <wp:align>left</wp:align>
+            </wp:positionH>
+            <wp:positionV relativeFrom="paragraph">
+              <wp:align>top</wp:align>
+            </wp:positionV>
+            <wp:extent cx="3680761" cy="1722120"/>
+            <wp:effectExtent l="0" t="0" r="0" b="0"/>
+            <wp:wrapSquare wrapText="bothSides"/>
+            <wp:docPr id="21" name="그림 21" descr="텍스트이(가) 표시된 사진&#10;&#10;자동 생성된 설명"/>
+            <wp:cNvGraphicFramePr>
+              <a:graphicFrameLocks xmlns:a="http://schemas.openxmlformats.org/drawingml/2006/main" noChangeAspect="1"/>
+            </wp:cNvGraphicFramePr>
+            <a:graphic xmlns:a="http://schemas.openxmlformats.org/drawingml/2006/main">
+              <a:graphicData uri="http://schemas.openxmlformats.org/drawingml/2006/picture">
+                <pic:pic xmlns:pic="http://schemas.openxmlformats.org/drawingml/2006/picture">
+                  <pic:nvPicPr>
+                    <pic:cNvPr id="21" name="그림 21" descr="텍스트이(가) 표시된 사진&#10;&#10;자동 생성된 설명"/>
+                    <pic:cNvPicPr/>
+                  </pic:nvPicPr>
+                  <pic:blipFill>
+                    <a:blip r:embed="rId27">
+                      <a:extLst>
+                        <a:ext uri="{28A0092B-C50C-407E-A947-70E740481C1C}">
+                          <a14:useLocalDpi xmlns:a14="http://schemas.microsoft.com/office/drawing/2010/main" val="0"/>
+                        </a:ext>
+                      </a:extLst>
+                    </a:blip>
+                    <a:stretch>
+                      <a:fillRect/>
+                    </a:stretch>
+                  </pic:blipFill>
+                  <pic:spPr>
+                    <a:xfrm>
+                      <a:off x="0" y="0"/>
+                      <a:ext cx="3680761" cy="1722120"/>
+                    </a:xfrm>
+                    <a:prstGeom prst="rect">
+                      <a:avLst/>
+                    </a:prstGeom>
+                  </pic:spPr>
+                </pic:pic>
+              </a:graphicData>
+            </a:graphic>
+          </wp:anchor>
+        </w:drawing>
+      </w:r>
+      <w:r>
+        <w:rPr>
+          <w:rFonts w:hint="eastAsia"/>
+        </w:rPr>
+        <w:t>g</w:t>
+      </w:r>
+      <w:r>
+        <w:t xml:space="preserve">it log --branches --decorate </w:t>
+      </w:r>
+    </w:p>
+    <w:p>
+      <w:r>
+        <w:t>--graph --</w:t>
+      </w:r>
+      <w:proofErr w:type="spellStart"/>
+      <w:r>
+        <w:rPr>
+          <w:rFonts w:hint="eastAsia"/>
+        </w:rPr>
+        <w:t>o</w:t>
+      </w:r>
+      <w:r>
+        <w:t>n</w:t>
+      </w:r>
+      <w:r>
+        <w:rPr>
+          <w:rFonts w:hint="eastAsia"/>
+        </w:rPr>
+        <w:t>e</w:t>
+      </w:r>
+      <w:r>
+        <w:t>line</w:t>
+      </w:r>
+      <w:proofErr w:type="spellEnd"/>
+      <w:r>
+        <w:t xml:space="preserve"> </w:t>
+      </w:r>
+    </w:p>
+    <w:p>
+      <w:proofErr w:type="spellStart"/>
+      <w:r>
+        <w:rPr>
+          <w:rFonts w:hint="eastAsia"/>
+        </w:rPr>
+        <w:t>윗</w:t>
+      </w:r>
+      <w:proofErr w:type="spellEnd"/>
+      <w:r>
+        <w:rPr>
+          <w:rFonts w:hint="eastAsia"/>
+        </w:rPr>
+        <w:t xml:space="preserve"> 내용을 </w:t>
+      </w:r>
+      <w:r>
+        <w:rPr>
+          <w:rFonts w:hint="eastAsia"/>
+        </w:rPr>
+        <w:t xml:space="preserve">한 줄로 간편하게 </w:t>
+      </w:r>
+    </w:p>
+    <w:p>
+      <w:pPr>
+        <w:rPr>
+          <w:rFonts w:hint="eastAsia"/>
+        </w:rPr>
+      </w:pPr>
+      <w:r>
+        <w:rPr>
+          <w:rFonts w:hint="eastAsia"/>
+        </w:rPr>
+        <w:t>알려준다.</w:t>
+      </w:r>
+    </w:p>
+    <w:p>
+      <w:r>
+        <w:br w:type="textWrapping" w:clear="all"/>
+      </w:r>
+    </w:p>
+    <w:p/>
+    <w:p/>
+    <w:p/>
+    <w:p/>
+    <w:p/>
+    <w:p>
+      <w:r>
+        <w:lastRenderedPageBreak/>
+        <w:drawing>
+          <wp:anchor distT="0" distB="0" distL="114300" distR="114300" simplePos="0" relativeHeight="251658240" behindDoc="0" locked="0" layoutInCell="1" allowOverlap="1" wp14:anchorId="26CA37D8" wp14:editId="0307C551">
+            <wp:simplePos x="914400" y="1082040"/>
+            <wp:positionH relativeFrom="column">
+              <wp:align>left</wp:align>
+            </wp:positionH>
+            <wp:positionV relativeFrom="paragraph">
+              <wp:align>top</wp:align>
+            </wp:positionV>
+            <wp:extent cx="3375660" cy="1784545"/>
+            <wp:effectExtent l="0" t="0" r="0" b="6350"/>
+            <wp:wrapSquare wrapText="bothSides"/>
+            <wp:docPr id="22" name="그림 22" descr="텍스트이(가) 표시된 사진&#10;&#10;자동 생성된 설명"/>
+            <wp:cNvGraphicFramePr>
+              <a:graphicFrameLocks xmlns:a="http://schemas.openxmlformats.org/drawingml/2006/main" noChangeAspect="1"/>
+            </wp:cNvGraphicFramePr>
+            <a:graphic xmlns:a="http://schemas.openxmlformats.org/drawingml/2006/main">
+              <a:graphicData uri="http://schemas.openxmlformats.org/drawingml/2006/picture">
+                <pic:pic xmlns:pic="http://schemas.openxmlformats.org/drawingml/2006/picture">
+                  <pic:nvPicPr>
+                    <pic:cNvPr id="22" name="그림 22" descr="텍스트이(가) 표시된 사진&#10;&#10;자동 생성된 설명"/>
+                    <pic:cNvPicPr/>
+                  </pic:nvPicPr>
+                  <pic:blipFill>
+                    <a:blip r:embed="rId28">
+                      <a:extLst>
+                        <a:ext uri="{28A0092B-C50C-407E-A947-70E740481C1C}">
+                          <a14:useLocalDpi xmlns:a14="http://schemas.microsoft.com/office/drawing/2010/main" val="0"/>
+                        </a:ext>
+                      </a:extLst>
+                    </a:blip>
+                    <a:stretch>
+                      <a:fillRect/>
+                    </a:stretch>
+                  </pic:blipFill>
+                  <pic:spPr>
+                    <a:xfrm>
+                      <a:off x="0" y="0"/>
+                      <a:ext cx="3375660" cy="1784545"/>
+                    </a:xfrm>
+                    <a:prstGeom prst="rect">
+                      <a:avLst/>
+                    </a:prstGeom>
+                  </pic:spPr>
+                </pic:pic>
+              </a:graphicData>
+            </a:graphic>
+          </wp:anchor>
+        </w:drawing>
+      </w:r>
+      <w:r>
+        <w:rPr>
+          <w:rFonts w:hint="eastAsia"/>
+        </w:rPr>
+        <w:t>g</w:t>
+      </w:r>
+      <w:r>
+        <w:t xml:space="preserve">it log main ..DJ2 </w:t>
+      </w:r>
+    </w:p>
+    <w:p>
+      <w:r>
+        <w:rPr>
+          <w:rFonts w:hint="eastAsia"/>
+        </w:rPr>
+        <w:t>g</w:t>
+      </w:r>
+      <w:r>
+        <w:t xml:space="preserve">it log </w:t>
+      </w:r>
+      <w:proofErr w:type="spellStart"/>
+      <w:r>
+        <w:rPr>
+          <w:rFonts w:hint="eastAsia"/>
+        </w:rPr>
+        <w:t>브랜치</w:t>
+      </w:r>
+      <w:proofErr w:type="spellEnd"/>
+      <w:r>
+        <w:rPr>
+          <w:rFonts w:hint="eastAsia"/>
+        </w:rPr>
+        <w:t>1</w:t>
+      </w:r>
+      <w:r>
+        <w:t xml:space="preserve"> ..</w:t>
+      </w:r>
+      <w:proofErr w:type="spellStart"/>
+      <w:r>
+        <w:rPr>
+          <w:rFonts w:hint="eastAsia"/>
+        </w:rPr>
+        <w:t>브랜치</w:t>
+      </w:r>
+      <w:proofErr w:type="spellEnd"/>
+      <w:r>
+        <w:rPr>
+          <w:rFonts w:hint="eastAsia"/>
+        </w:rPr>
+        <w:t>2</w:t>
+      </w:r>
+    </w:p>
+    <w:p>
+      <w:proofErr w:type="spellStart"/>
+      <w:r>
+        <w:rPr>
+          <w:rFonts w:hint="eastAsia"/>
+        </w:rPr>
+        <w:t>브랜치</w:t>
+      </w:r>
+      <w:proofErr w:type="spellEnd"/>
+      <w:r>
+        <w:rPr>
+          <w:rFonts w:hint="eastAsia"/>
+        </w:rPr>
+        <w:t xml:space="preserve">1과 </w:t>
+      </w:r>
+      <w:r>
+        <w:t>2</w:t>
+      </w:r>
+      <w:r>
+        <w:rPr>
+          <w:rFonts w:hint="eastAsia"/>
+        </w:rPr>
+        <w:t>의 로그</w:t>
+      </w:r>
+      <w:r>
+        <w:rPr>
+          <w:rFonts w:hint="eastAsia"/>
+        </w:rPr>
+        <w:t>를 비교하기</w:t>
+      </w:r>
+    </w:p>
+    <w:p>
+      <w:r>
+        <w:rPr>
+          <w:rFonts w:hint="eastAsia"/>
+        </w:rPr>
+        <w:t>g</w:t>
+      </w:r>
+      <w:r>
+        <w:t xml:space="preserve">it log -p main ..DJ2 </w:t>
+      </w:r>
+      <w:r>
+        <w:rPr>
+          <w:rFonts w:hint="eastAsia"/>
+        </w:rPr>
+        <w:t xml:space="preserve">하면 소스코드 </w:t>
+      </w:r>
+    </w:p>
+    <w:p>
+      <w:r>
+        <w:rPr>
+          <w:rFonts w:hint="eastAsia"/>
+        </w:rPr>
+        <w:t>차이까지 알려준다.</w:t>
+      </w:r>
+      <w:r>
+        <w:br w:type="textWrapping" w:clear="all"/>
+      </w:r>
+    </w:p>
+    <w:p>
+      <w:r>
+        <w:rPr>
+          <w:rFonts w:hint="eastAsia"/>
+        </w:rPr>
+        <w:t>g</w:t>
+      </w:r>
+      <w:r>
+        <w:t>it diff ma</w:t>
+      </w:r>
+      <w:r>
+        <w:rPr>
+          <w:rFonts w:hint="eastAsia"/>
+        </w:rPr>
+        <w:t>i</w:t>
+      </w:r>
+      <w:r>
+        <w:t xml:space="preserve">n DJ2 </w:t>
+      </w:r>
+      <w:r>
+        <w:rPr>
+          <w:rFonts w:hint="eastAsia"/>
+        </w:rPr>
+        <w:t xml:space="preserve">두 </w:t>
+      </w:r>
+      <w:proofErr w:type="spellStart"/>
+      <w:r>
+        <w:rPr>
+          <w:rFonts w:hint="eastAsia"/>
+        </w:rPr>
+        <w:t>브랜치</w:t>
+      </w:r>
+      <w:proofErr w:type="spellEnd"/>
+      <w:r>
+        <w:rPr>
+          <w:rFonts w:hint="eastAsia"/>
+        </w:rPr>
+        <w:t xml:space="preserve"> 간의 현재 상태를 비교</w:t>
+      </w:r>
+    </w:p>
+    <w:p/>
+    <w:p>
+      <w:r>
+        <w:rPr>
+          <w:rFonts w:hint="eastAsia"/>
+        </w:rPr>
+        <w:t xml:space="preserve">깃 </w:t>
+      </w:r>
+      <w:proofErr w:type="spellStart"/>
+      <w:r>
+        <w:rPr>
+          <w:rFonts w:hint="eastAsia"/>
+        </w:rPr>
+        <w:t>브랜치</w:t>
+      </w:r>
+      <w:proofErr w:type="spellEnd"/>
+      <w:r>
+        <w:rPr>
+          <w:rFonts w:hint="eastAsia"/>
+        </w:rPr>
+        <w:t xml:space="preserve"> 병합 </w:t>
+      </w:r>
+    </w:p>
+    <w:p>
+      <w:pPr>
+        <w:rPr>
+          <w:rFonts w:hint="eastAsia"/>
+        </w:rPr>
+      </w:pPr>
+      <w:proofErr w:type="spellStart"/>
+      <w:r>
+        <w:rPr>
+          <w:rFonts w:hint="eastAsia"/>
+        </w:rPr>
+        <w:t>브랜치에서</w:t>
+      </w:r>
+      <w:proofErr w:type="spellEnd"/>
+      <w:r>
+        <w:rPr>
+          <w:rFonts w:hint="eastAsia"/>
+        </w:rPr>
+        <w:t xml:space="preserve"> 작업을 한 이후에 m</w:t>
+      </w:r>
+      <w:r>
+        <w:t>ain</w:t>
+      </w:r>
+      <w:r>
+        <w:rPr>
+          <w:rFonts w:hint="eastAsia"/>
+        </w:rPr>
+        <w:t xml:space="preserve">으로 </w:t>
+      </w:r>
+      <w:proofErr w:type="spellStart"/>
+      <w:r>
+        <w:rPr>
+          <w:rFonts w:hint="eastAsia"/>
+        </w:rPr>
+        <w:t>체크아웃한다</w:t>
+      </w:r>
+      <w:proofErr w:type="spellEnd"/>
+      <w:r>
+        <w:rPr>
+          <w:rFonts w:hint="eastAsia"/>
+        </w:rPr>
+        <w:t>.</w:t>
+      </w:r>
+      <w:r>
+        <w:t xml:space="preserve"> </w:t>
       </w:r>
     </w:p>
     <w:sectPr>

</xml_diff>

<commit_message>
dj branch add somethings2
</commit_message>
<xml_diff>
--- a/Git 관련/git사용법(cmd이용).docx
+++ b/Git 관련/git사용법(cmd이용).docx
@@ -27,7 +27,15 @@
     </w:p>
     <w:p>
       <w:r>
-        <w:t>staging Area 커밋을 수행할 파일들이 올라가는 영역(git add명령을 하면 이곳으로 간다)</w:t>
+        <w:t xml:space="preserve">staging Area </w:t>
+      </w:r>
+      <w:proofErr w:type="spellStart"/>
+      <w:r>
+        <w:t>커밋을</w:t>
+      </w:r>
+      <w:proofErr w:type="spellEnd"/>
+      <w:r>
+        <w:t xml:space="preserve"> 수행할 파일들이 올라가는 영역(git add명령을 하면 이곳으로 간다)</w:t>
       </w:r>
     </w:p>
     <w:p>
@@ -93,15 +101,15 @@
         <w:t>깃</w:t>
       </w:r>
       <w:r>
-        <w:t xml:space="preserve"> 커밋까지는 내 로컬상에서의 작업이다 </w:t>
-      </w:r>
-      <w:proofErr w:type="gramStart"/>
-      <w:r>
-        <w:t>[.git</w:t>
-      </w:r>
-      <w:proofErr w:type="gramEnd"/>
-      <w:r>
-        <w:t xml:space="preserve">]폴더에 작업사항들이 기록된다. </w:t>
+        <w:t xml:space="preserve"> </w:t>
+      </w:r>
+      <w:proofErr w:type="spellStart"/>
+      <w:r>
+        <w:t>커밋까지는</w:t>
+      </w:r>
+      <w:proofErr w:type="spellEnd"/>
+      <w:r>
+        <w:t xml:space="preserve"> 내 로컬상에서의 작업이다 [.git]폴더에 작업사항들이 기록된다. </w:t>
       </w:r>
     </w:p>
     <w:p>
@@ -112,7 +120,15 @@
         <w:t>깃</w:t>
       </w:r>
       <w:r>
-        <w:t xml:space="preserve"> 푸쉬를 통해서 원격 저장소에 내용을 저장하게 된다. </w:t>
+        <w:t xml:space="preserve"> </w:t>
+      </w:r>
+      <w:proofErr w:type="spellStart"/>
+      <w:r>
+        <w:t>푸쉬를</w:t>
+      </w:r>
+      <w:proofErr w:type="spellEnd"/>
+      <w:r>
+        <w:t xml:space="preserve"> 통해서 원격 저장소에 내용을 저장하게 된다. </w:t>
       </w:r>
     </w:p>
     <w:p>
@@ -123,7 +139,15 @@
         <w:t>원격저장소에서</w:t>
       </w:r>
       <w:r>
-        <w:t xml:space="preserve"> 변경된 내역은 (깃 패치)를 통하여 로컬 레포지토리로 받아올 수 있다</w:t>
+        <w:t xml:space="preserve"> 변경된 내역은 (깃 패치)를 통하여 로컬 </w:t>
+      </w:r>
+      <w:proofErr w:type="spellStart"/>
+      <w:r>
+        <w:t>레포지토리로</w:t>
+      </w:r>
+      <w:proofErr w:type="spellEnd"/>
+      <w:r>
+        <w:t xml:space="preserve"> 받아올 수 있다</w:t>
       </w:r>
     </w:p>
     <w:p>
@@ -134,7 +158,15 @@
         <w:t>깃</w:t>
       </w:r>
       <w:r>
-        <w:t xml:space="preserve"> 패치 - 깃 머지를 통하여 원격 저장소에 있는 내용을 로컬로 받아올 수 있다.</w:t>
+        <w:t xml:space="preserve"> 패치 - 깃 </w:t>
+      </w:r>
+      <w:proofErr w:type="spellStart"/>
+      <w:r>
+        <w:t>머지를</w:t>
+      </w:r>
+      <w:proofErr w:type="spellEnd"/>
+      <w:r>
+        <w:t xml:space="preserve"> 통하여 원격 저장소에 있는 내용을 로컬로 받아올 수 있다.</w:t>
       </w:r>
     </w:p>
     <w:p>
@@ -145,7 +177,15 @@
         <w:t>깃</w:t>
       </w:r>
       <w:r>
-        <w:t xml:space="preserve"> 패치 + 깃 머지 = 깃 풀</w:t>
+        <w:t xml:space="preserve"> 패치 + 깃 </w:t>
+      </w:r>
+      <w:proofErr w:type="spellStart"/>
+      <w:r>
+        <w:t>머지</w:t>
+      </w:r>
+      <w:proofErr w:type="spellEnd"/>
+      <w:r>
+        <w:t xml:space="preserve"> = 깃 풀</w:t>
       </w:r>
     </w:p>
     <w:p/>
@@ -156,7 +196,15 @@
     </w:p>
     <w:p>
       <w:r>
-        <w:t>1.어떠한 Community의 구성원이 아니어서 스스로 커밋을 하여 저장소에 적용할 권한이 없다면</w:t>
+        <w:t xml:space="preserve">1.어떠한 Community의 구성원이 아니어서 스스로 </w:t>
+      </w:r>
+      <w:proofErr w:type="spellStart"/>
+      <w:r>
+        <w:t>커밋을</w:t>
+      </w:r>
+      <w:proofErr w:type="spellEnd"/>
+      <w:r>
+        <w:t xml:space="preserve"> 하여 저장소에 적용할 권한이 없다면</w:t>
       </w:r>
     </w:p>
     <w:p>
@@ -204,11 +252,19 @@
         <w:rPr>
           <w:rFonts w:hint="eastAsia"/>
         </w:rPr>
-        <w:t>깃을 c</w:t>
+        <w:t xml:space="preserve">깃을 </w:t>
+      </w:r>
+      <w:proofErr w:type="spellStart"/>
+      <w:r>
+        <w:rPr>
+          <w:rFonts w:hint="eastAsia"/>
+        </w:rPr>
+        <w:t>c</w:t>
       </w:r>
       <w:r>
         <w:t>md</w:t>
       </w:r>
+      <w:proofErr w:type="spellEnd"/>
       <w:r>
         <w:rPr>
           <w:rFonts w:hint="eastAsia"/>
@@ -242,33 +298,59 @@
     <w:p/>
     <w:p>
       <w:r>
-        <w:t>git config --global user.name 깃허브아이디</w:t>
-      </w:r>
+        <w:t xml:space="preserve">git config --global user.name </w:t>
+      </w:r>
+      <w:proofErr w:type="spellStart"/>
+      <w:r>
+        <w:t>깃허브아이디</w:t>
+      </w:r>
+      <w:proofErr w:type="spellEnd"/>
     </w:p>
     <w:p/>
     <w:p>
       <w:r>
         <w:t xml:space="preserve">git config --global </w:t>
       </w:r>
-      <w:proofErr w:type="gramStart"/>
+      <w:proofErr w:type="spellStart"/>
       <w:r>
         <w:t>user.email</w:t>
       </w:r>
-      <w:proofErr w:type="gramEnd"/>
-      <w:r>
-        <w:t xml:space="preserve"> 깃허브등록이메일</w:t>
-      </w:r>
+      <w:proofErr w:type="spellEnd"/>
+      <w:r>
+        <w:t xml:space="preserve"> </w:t>
+      </w:r>
+      <w:proofErr w:type="spellStart"/>
+      <w:r>
+        <w:t>깃허브등록이메일</w:t>
+      </w:r>
+      <w:proofErr w:type="spellEnd"/>
     </w:p>
     <w:p/>
     <w:p>
       <w:r>
-        <w:t>cd c:\복사하려는 위치 (연습용위치 cd c:\Education)</w:t>
+        <w:t>cd c:\복사하려는 위치 (</w:t>
+      </w:r>
+      <w:proofErr w:type="spellStart"/>
+      <w:r>
+        <w:t>연습용위치</w:t>
+      </w:r>
+      <w:proofErr w:type="spellEnd"/>
+      <w:r>
+        <w:t xml:space="preserve"> cd c:\Education)</w:t>
       </w:r>
     </w:p>
     <w:p/>
     <w:p>
       <w:r>
-        <w:t xml:space="preserve">git clone 주소(깃허브에서 복사한 https주소) </w:t>
+        <w:t>git clone 주소(</w:t>
+      </w:r>
+      <w:proofErr w:type="spellStart"/>
+      <w:r>
+        <w:t>깃허브에서</w:t>
+      </w:r>
+      <w:proofErr w:type="spellEnd"/>
+      <w:r>
+        <w:t xml:space="preserve"> 복사한 https주소) </w:t>
       </w:r>
     </w:p>
     <w:p>
@@ -279,8 +361,21 @@
         <w:t>온라인</w:t>
       </w:r>
       <w:r>
-        <w:t xml:space="preserve"> 상의 레포지토리를 내 로컬의 에듀케이션</w:t>
-      </w:r>
+        <w:t xml:space="preserve"> 상의 </w:t>
+      </w:r>
+      <w:proofErr w:type="spellStart"/>
+      <w:r>
+        <w:t>레포지토리를</w:t>
+      </w:r>
+      <w:proofErr w:type="spellEnd"/>
+      <w:r>
+        <w:t xml:space="preserve"> 내 로컬의 </w:t>
+      </w:r>
+      <w:proofErr w:type="spellStart"/>
+      <w:r>
+        <w:t>에듀케이션</w:t>
+      </w:r>
+      <w:proofErr w:type="spellEnd"/>
       <w:r>
         <w:rPr>
           <w:rFonts w:hint="eastAsia"/>
@@ -306,15 +401,7 @@
     <w:p/>
     <w:p>
       <w:r>
-        <w:t xml:space="preserve">git add 넣을 파일 git add </w:t>
-      </w:r>
-      <w:proofErr w:type="gramStart"/>
-      <w:r>
-        <w:t>document  도큐먼트라는</w:t>
-      </w:r>
-      <w:proofErr w:type="gramEnd"/>
-      <w:r>
-        <w:t xml:space="preserve"> 파일을 </w:t>
+        <w:t xml:space="preserve">git add 넣을 파일 git add document  도큐먼트라는 파일을 </w:t>
       </w:r>
       <w:r>
         <w:rPr>
@@ -339,8 +426,13 @@
         </w:rPr>
         <w:t xml:space="preserve">(내리려면 </w:t>
       </w:r>
-      <w:r>
-        <w:t xml:space="preserve">gti reset </w:t>
+      <w:proofErr w:type="spellStart"/>
+      <w:r>
+        <w:t>gti</w:t>
+      </w:r>
+      <w:proofErr w:type="spellEnd"/>
+      <w:r>
+        <w:t xml:space="preserve"> reset </w:t>
       </w:r>
       <w:r>
         <w:rPr>
@@ -357,11 +449,47 @@
       <w:r>
         <w:t xml:space="preserve"> </w:t>
       </w:r>
-      <w:r>
-        <w:rPr>
-          <w:rFonts w:hint="eastAsia"/>
-        </w:rPr>
-        <w:t>에드해서 스테이징 구역에 올려야 커밋 가능</w:t>
+      <w:proofErr w:type="spellStart"/>
+      <w:r>
+        <w:rPr>
+          <w:rFonts w:hint="eastAsia"/>
+        </w:rPr>
+        <w:t>에드해서</w:t>
+      </w:r>
+      <w:proofErr w:type="spellEnd"/>
+      <w:r>
+        <w:rPr>
+          <w:rFonts w:hint="eastAsia"/>
+        </w:rPr>
+        <w:t xml:space="preserve"> </w:t>
+      </w:r>
+      <w:proofErr w:type="spellStart"/>
+      <w:r>
+        <w:rPr>
+          <w:rFonts w:hint="eastAsia"/>
+        </w:rPr>
+        <w:t>스테이징</w:t>
+      </w:r>
+      <w:proofErr w:type="spellEnd"/>
+      <w:r>
+        <w:rPr>
+          <w:rFonts w:hint="eastAsia"/>
+        </w:rPr>
+        <w:t xml:space="preserve"> 구역에 올려야 </w:t>
+      </w:r>
+      <w:proofErr w:type="spellStart"/>
+      <w:r>
+        <w:rPr>
+          <w:rFonts w:hint="eastAsia"/>
+        </w:rPr>
+        <w:t>커밋</w:t>
+      </w:r>
+      <w:proofErr w:type="spellEnd"/>
+      <w:r>
+        <w:rPr>
+          <w:rFonts w:hint="eastAsia"/>
+        </w:rPr>
+        <w:t xml:space="preserve"> 가능</w:t>
       </w:r>
       <w:r>
         <w:rPr>
@@ -388,15 +516,7 @@
         <w:t>g</w:t>
       </w:r>
       <w:r>
-        <w:t xml:space="preserve">it </w:t>
-      </w:r>
-      <w:proofErr w:type="gramStart"/>
-      <w:r>
-        <w:t>add .</w:t>
-      </w:r>
-      <w:proofErr w:type="gramEnd"/>
-      <w:r>
-        <w:t xml:space="preserve"> </w:t>
+        <w:t xml:space="preserve">it add . </w:t>
       </w:r>
       <w:r>
         <w:rPr>
@@ -442,8 +562,13 @@
         <w:t xml:space="preserve"> </w:t>
       </w:r>
       <w:r>
-        <w:t>시 복구하는 시점으로 돌릴 수 있다. (커밋</w:t>
-      </w:r>
+        <w:t>시 복구하는 시점으로 돌릴 수 있다. (</w:t>
+      </w:r>
+      <w:proofErr w:type="spellStart"/>
+      <w:r>
+        <w:t>커밋</w:t>
+      </w:r>
+      <w:proofErr w:type="spellEnd"/>
       <w:r>
         <w:rPr>
           <w:rFonts w:hint="eastAsia"/>
@@ -457,7 +582,15 @@
     <w:p/>
     <w:p>
       <w:r>
-        <w:t>git push [커밋된 내용을 원격 저장소로 밀어</w:t>
+        <w:t>git push [</w:t>
+      </w:r>
+      <w:proofErr w:type="spellStart"/>
+      <w:r>
+        <w:t>커밋된</w:t>
+      </w:r>
+      <w:proofErr w:type="spellEnd"/>
+      <w:r>
+        <w:t xml:space="preserve"> 내용을 원격 저장소로 밀어</w:t>
       </w:r>
       <w:r>
         <w:rPr>
@@ -580,23 +713,29 @@
       <w:r>
         <w:t xml:space="preserve"> (</w:t>
       </w:r>
-      <w:r>
-        <w:rPr>
-          <w:rFonts w:hint="eastAsia"/>
-        </w:rPr>
-        <w:t>커밋 될 수 있다고</w:t>
-      </w:r>
-      <w:r>
-        <w:t xml:space="preserve"> </w:t>
-      </w:r>
-      <w:proofErr w:type="gramStart"/>
+      <w:proofErr w:type="spellStart"/>
+      <w:r>
+        <w:rPr>
+          <w:rFonts w:hint="eastAsia"/>
+        </w:rPr>
+        <w:t>커밋</w:t>
+      </w:r>
+      <w:proofErr w:type="spellEnd"/>
+      <w:r>
+        <w:rPr>
+          <w:rFonts w:hint="eastAsia"/>
+        </w:rPr>
+        <w:t xml:space="preserve"> 될 수 있다고</w:t>
+      </w:r>
+      <w:r>
+        <w:t xml:space="preserve"> </w:t>
+      </w:r>
       <w:r>
         <w:rPr>
           <w:rFonts w:hint="eastAsia"/>
         </w:rPr>
         <w:t>표시 됨</w:t>
       </w:r>
-      <w:proofErr w:type="gramEnd"/>
       <w:r>
         <w:t>)</w:t>
       </w:r>
@@ -624,7 +763,21 @@
         <w:rPr>
           <w:rFonts w:hint="eastAsia"/>
         </w:rPr>
-        <w:t>통해서 커밋을 할 수 있다.</w:t>
+        <w:t xml:space="preserve">통해서 </w:t>
+      </w:r>
+      <w:proofErr w:type="spellStart"/>
+      <w:r>
+        <w:rPr>
+          <w:rFonts w:hint="eastAsia"/>
+        </w:rPr>
+        <w:t>커밋을</w:t>
+      </w:r>
+      <w:proofErr w:type="spellEnd"/>
+      <w:r>
+        <w:rPr>
+          <w:rFonts w:hint="eastAsia"/>
+        </w:rPr>
+        <w:t xml:space="preserve"> 할 수 있다.</w:t>
       </w:r>
     </w:p>
     <w:p>
@@ -641,7 +794,21 @@
         <w:rPr>
           <w:rFonts w:hint="eastAsia"/>
         </w:rPr>
-        <w:t>를 통해서 원격 레포지토리에도 업데이트를 해준다.</w:t>
+        <w:t xml:space="preserve">를 통해서 원격 </w:t>
+      </w:r>
+      <w:proofErr w:type="spellStart"/>
+      <w:r>
+        <w:rPr>
+          <w:rFonts w:hint="eastAsia"/>
+        </w:rPr>
+        <w:t>레포지토리에도</w:t>
+      </w:r>
+      <w:proofErr w:type="spellEnd"/>
+      <w:r>
+        <w:rPr>
+          <w:rFonts w:hint="eastAsia"/>
+        </w:rPr>
+        <w:t xml:space="preserve"> 업데이트를 해준다.</w:t>
       </w:r>
     </w:p>
     <w:p/>
@@ -654,6 +821,7 @@
       </w:r>
     </w:p>
     <w:p>
+      <w:proofErr w:type="spellStart"/>
       <w:r>
         <w:rPr>
           <w:rFonts w:hint="eastAsia"/>
@@ -663,6 +831,7 @@
       <w:r>
         <w:t>yEx</w:t>
       </w:r>
+      <w:proofErr w:type="spellEnd"/>
       <w:r>
         <w:rPr>
           <w:rFonts w:hint="eastAsia"/>
@@ -701,11 +870,7 @@
         <w:t xml:space="preserve">it checkout </w:t>
       </w:r>
       <w:r>
-        <w:t xml:space="preserve">- </w:t>
-      </w:r>
-      <w:proofErr w:type="gramStart"/>
-      <w:r>
-        <w:t xml:space="preserve">- </w:t>
+        <w:t xml:space="preserve">- - </w:t>
       </w:r>
       <w:r>
         <w:t xml:space="preserve"> </w:t>
@@ -716,7 +881,6 @@
         </w:rPr>
         <w:t>파일명</w:t>
       </w:r>
-      <w:proofErr w:type="gramEnd"/>
       <w:r>
         <w:rPr>
           <w:rFonts w:hint="eastAsia"/>
@@ -750,7 +914,14 @@
         <w:rPr>
           <w:rFonts w:hint="eastAsia"/>
         </w:rPr>
-        <w:t>변경되었던 내역이 사라</w:t>
+        <w:t xml:space="preserve">변경되었던 내역이 </w:t>
+      </w:r>
+      <w:proofErr w:type="spellStart"/>
+      <w:r>
+        <w:rPr>
+          <w:rFonts w:hint="eastAsia"/>
+        </w:rPr>
+        <w:t>사라</w:t>
       </w:r>
       <w:r>
         <w:rPr>
@@ -762,7 +933,14 @@
         <w:rPr>
           <w:rFonts w:hint="eastAsia"/>
         </w:rPr>
-        <w:t>다.</w:t>
+        <w:t>다</w:t>
+      </w:r>
+      <w:proofErr w:type="spellEnd"/>
+      <w:r>
+        <w:rPr>
+          <w:rFonts w:hint="eastAsia"/>
+        </w:rPr>
+        <w:t>.</w:t>
       </w:r>
     </w:p>
     <w:p>
@@ -846,8 +1024,16 @@
         <w:rPr>
           <w:rFonts w:hint="eastAsia"/>
         </w:rPr>
-        <w:t>누르면 나가짐</w:t>
-      </w:r>
+        <w:t xml:space="preserve">누르면 </w:t>
+      </w:r>
+      <w:proofErr w:type="spellStart"/>
+      <w:r>
+        <w:rPr>
+          <w:rFonts w:hint="eastAsia"/>
+        </w:rPr>
+        <w:t>나가짐</w:t>
+      </w:r>
+      <w:proofErr w:type="spellEnd"/>
     </w:p>
     <w:p>
       <w:r>
@@ -871,20 +1057,56 @@
       </w:r>
     </w:p>
     <w:p>
-      <w:r>
-        <w:rPr>
-          <w:rFonts w:hint="eastAsia"/>
-        </w:rPr>
-        <w:t>커밋은 모두 해쉬값으로 지정되어 있다.</w:t>
-      </w:r>
-      <w:r>
-        <w:t xml:space="preserve"> </w:t>
-      </w:r>
-      <w:r>
-        <w:rPr>
-          <w:rFonts w:hint="eastAsia"/>
-        </w:rPr>
-        <w:t>해당 해쉬값을 이용하여 특정 시점으로 돌아갈 수 있다.</w:t>
+      <w:proofErr w:type="spellStart"/>
+      <w:r>
+        <w:rPr>
+          <w:rFonts w:hint="eastAsia"/>
+        </w:rPr>
+        <w:t>커밋은</w:t>
+      </w:r>
+      <w:proofErr w:type="spellEnd"/>
+      <w:r>
+        <w:rPr>
+          <w:rFonts w:hint="eastAsia"/>
+        </w:rPr>
+        <w:t xml:space="preserve"> 모두 </w:t>
+      </w:r>
+      <w:proofErr w:type="spellStart"/>
+      <w:r>
+        <w:rPr>
+          <w:rFonts w:hint="eastAsia"/>
+        </w:rPr>
+        <w:t>해쉬값으로</w:t>
+      </w:r>
+      <w:proofErr w:type="spellEnd"/>
+      <w:r>
+        <w:rPr>
+          <w:rFonts w:hint="eastAsia"/>
+        </w:rPr>
+        <w:t xml:space="preserve"> 지정되어 있다.</w:t>
+      </w:r>
+      <w:r>
+        <w:t xml:space="preserve"> </w:t>
+      </w:r>
+      <w:r>
+        <w:rPr>
+          <w:rFonts w:hint="eastAsia"/>
+        </w:rPr>
+        <w:t xml:space="preserve">해당 </w:t>
+      </w:r>
+      <w:proofErr w:type="spellStart"/>
+      <w:r>
+        <w:rPr>
+          <w:rFonts w:hint="eastAsia"/>
+        </w:rPr>
+        <w:t>해쉬값을</w:t>
+      </w:r>
+      <w:proofErr w:type="spellEnd"/>
+      <w:r>
+        <w:rPr>
+          <w:rFonts w:hint="eastAsia"/>
+        </w:rPr>
+        <w:t xml:space="preserve"> 이용하여 특정 시점으로 돌아갈 수 있다.</w:t>
       </w:r>
     </w:p>
     <w:p>
@@ -937,33 +1159,30 @@
         <w:t>H</w:t>
       </w:r>
       <w:r>
-        <w:t>ead-&gt;</w:t>
-      </w:r>
-      <w:proofErr w:type="gramStart"/>
-      <w:r>
-        <w:t xml:space="preserve">main </w:t>
-      </w:r>
-      <w:r>
-        <w:rPr>
-          <w:rFonts w:hint="eastAsia"/>
-        </w:rPr>
-        <w:t>이라고</w:t>
-      </w:r>
-      <w:proofErr w:type="gramEnd"/>
-      <w:r>
-        <w:rPr>
-          <w:rFonts w:hint="eastAsia"/>
-        </w:rPr>
-        <w:t xml:space="preserve"> 적힌 것은 해당</w:t>
-      </w:r>
-      <w:r>
-        <w:t xml:space="preserve"> </w:t>
-      </w:r>
-      <w:r>
-        <w:rPr>
-          <w:rFonts w:hint="eastAsia"/>
-        </w:rPr>
-        <w:t xml:space="preserve">브랜치의 가장 최근 </w:t>
+        <w:t xml:space="preserve">ead-&gt;main </w:t>
+      </w:r>
+      <w:r>
+        <w:rPr>
+          <w:rFonts w:hint="eastAsia"/>
+        </w:rPr>
+        <w:t>이라고 적힌 것은 해당</w:t>
+      </w:r>
+      <w:r>
+        <w:t xml:space="preserve"> </w:t>
+      </w:r>
+      <w:proofErr w:type="spellStart"/>
+      <w:r>
+        <w:rPr>
+          <w:rFonts w:hint="eastAsia"/>
+        </w:rPr>
+        <w:t>브랜치의</w:t>
+      </w:r>
+      <w:proofErr w:type="spellEnd"/>
+      <w:r>
+        <w:rPr>
+          <w:rFonts w:hint="eastAsia"/>
+        </w:rPr>
+        <w:t xml:space="preserve"> 가장 최근 </w:t>
       </w:r>
       <w:r>
         <w:t>commit</w:t>
@@ -994,7 +1213,21 @@
         <w:rPr>
           <w:rFonts w:hint="eastAsia"/>
         </w:rPr>
-        <w:t>최근 커밋도 함)</w:t>
+        <w:t xml:space="preserve">최근 </w:t>
+      </w:r>
+      <w:proofErr w:type="spellStart"/>
+      <w:r>
+        <w:rPr>
+          <w:rFonts w:hint="eastAsia"/>
+        </w:rPr>
+        <w:t>커밋도</w:t>
+      </w:r>
+      <w:proofErr w:type="spellEnd"/>
+      <w:r>
+        <w:rPr>
+          <w:rFonts w:hint="eastAsia"/>
+        </w:rPr>
+        <w:t xml:space="preserve"> 함)</w:t>
       </w:r>
     </w:p>
     <w:p>
@@ -1004,31 +1237,39 @@
         </w:rPr>
         <w:t xml:space="preserve">노란색으로 보이는 것이 특정 </w:t>
       </w:r>
-      <w:proofErr w:type="gramStart"/>
+      <w:proofErr w:type="spellStart"/>
       <w:r>
         <w:rPr>
           <w:rFonts w:hint="eastAsia"/>
         </w:rPr>
         <w:t>커밋</w:t>
       </w:r>
-      <w:r>
-        <w:rPr>
-          <w:rFonts w:hint="eastAsia"/>
-        </w:rPr>
-        <w:t xml:space="preserve"> </w:t>
-      </w:r>
-      <w:r>
-        <w:rPr>
-          <w:rFonts w:hint="eastAsia"/>
-        </w:rPr>
-        <w:t>에</w:t>
-      </w:r>
-      <w:proofErr w:type="gramEnd"/>
-      <w:r>
-        <w:rPr>
-          <w:rFonts w:hint="eastAsia"/>
-        </w:rPr>
-        <w:t xml:space="preserve"> 대한 해쉬값이다.</w:t>
+      <w:proofErr w:type="spellEnd"/>
+      <w:r>
+        <w:rPr>
+          <w:rFonts w:hint="eastAsia"/>
+        </w:rPr>
+        <w:t xml:space="preserve"> </w:t>
+      </w:r>
+      <w:r>
+        <w:rPr>
+          <w:rFonts w:hint="eastAsia"/>
+        </w:rPr>
+        <w:t xml:space="preserve">에 대한 </w:t>
+      </w:r>
+      <w:proofErr w:type="spellStart"/>
+      <w:r>
+        <w:rPr>
+          <w:rFonts w:hint="eastAsia"/>
+        </w:rPr>
+        <w:t>해쉬값이다</w:t>
+      </w:r>
+      <w:proofErr w:type="spellEnd"/>
+      <w:r>
+        <w:rPr>
+          <w:rFonts w:hint="eastAsia"/>
+        </w:rPr>
+        <w:t>.</w:t>
       </w:r>
       <w:r>
         <w:t xml:space="preserve"> </w:t>
@@ -1044,28 +1285,64 @@
       <w:r>
         <w:t xml:space="preserve">it reset - -hard </w:t>
       </w:r>
-      <w:r>
-        <w:rPr>
-          <w:rFonts w:hint="eastAsia"/>
-        </w:rPr>
-        <w:t xml:space="preserve">해쉬값 </w:t>
-      </w:r>
-      <w:r>
-        <w:t xml:space="preserve"> </w:t>
-      </w:r>
-    </w:p>
-    <w:p>
-      <w:r>
-        <w:rPr>
-          <w:rFonts w:hint="eastAsia"/>
-        </w:rPr>
-        <w:t>실행 시에 해당 커밋 이후</w:t>
-      </w:r>
-      <w:r>
-        <w:rPr>
-          <w:rFonts w:hint="eastAsia"/>
-        </w:rPr>
-        <w:t>에 커밋된 건</w:t>
+      <w:proofErr w:type="spellStart"/>
+      <w:r>
+        <w:rPr>
+          <w:rFonts w:hint="eastAsia"/>
+        </w:rPr>
+        <w:t>해쉬값</w:t>
+      </w:r>
+      <w:proofErr w:type="spellEnd"/>
+      <w:r>
+        <w:rPr>
+          <w:rFonts w:hint="eastAsia"/>
+        </w:rPr>
+        <w:t xml:space="preserve"> </w:t>
+      </w:r>
+      <w:r>
+        <w:t xml:space="preserve"> </w:t>
+      </w:r>
+    </w:p>
+    <w:p>
+      <w:r>
+        <w:rPr>
+          <w:rFonts w:hint="eastAsia"/>
+        </w:rPr>
+        <w:t xml:space="preserve">실행 시에 해당 </w:t>
+      </w:r>
+      <w:proofErr w:type="spellStart"/>
+      <w:r>
+        <w:rPr>
+          <w:rFonts w:hint="eastAsia"/>
+        </w:rPr>
+        <w:t>커밋</w:t>
+      </w:r>
+      <w:proofErr w:type="spellEnd"/>
+      <w:r>
+        <w:rPr>
+          <w:rFonts w:hint="eastAsia"/>
+        </w:rPr>
+        <w:t xml:space="preserve"> 이후</w:t>
+      </w:r>
+      <w:r>
+        <w:rPr>
+          <w:rFonts w:hint="eastAsia"/>
+        </w:rPr>
+        <w:t xml:space="preserve">에 </w:t>
+      </w:r>
+      <w:proofErr w:type="spellStart"/>
+      <w:r>
+        <w:rPr>
+          <w:rFonts w:hint="eastAsia"/>
+        </w:rPr>
+        <w:t>커밋된</w:t>
+      </w:r>
+      <w:proofErr w:type="spellEnd"/>
+      <w:r>
+        <w:rPr>
+          <w:rFonts w:hint="eastAsia"/>
+        </w:rPr>
+        <w:t xml:space="preserve"> 건</w:t>
       </w:r>
       <w:r>
         <w:rPr>
@@ -1076,11 +1353,19 @@
       <w:r>
         <w:t xml:space="preserve"> </w:t>
       </w:r>
-      <w:r>
-        <w:rPr>
-          <w:rFonts w:hint="eastAsia"/>
-        </w:rPr>
-        <w:t>하드한 옵션이라고 할 수 있다.</w:t>
+      <w:proofErr w:type="spellStart"/>
+      <w:r>
+        <w:rPr>
+          <w:rFonts w:hint="eastAsia"/>
+        </w:rPr>
+        <w:t>하드한</w:t>
+      </w:r>
+      <w:proofErr w:type="spellEnd"/>
+      <w:r>
+        <w:rPr>
+          <w:rFonts w:hint="eastAsia"/>
+        </w:rPr>
+        <w:t xml:space="preserve"> 옵션이라고 할 수 있다.</w:t>
       </w:r>
     </w:p>
     <w:p>
@@ -1109,7 +1394,21 @@
         <w:rPr>
           <w:rFonts w:hint="eastAsia"/>
         </w:rPr>
-        <w:t>(마지막 커밋 직전 시점으로 돌아가기</w:t>
+        <w:t xml:space="preserve">(마지막 </w:t>
+      </w:r>
+      <w:proofErr w:type="spellStart"/>
+      <w:r>
+        <w:rPr>
+          <w:rFonts w:hint="eastAsia"/>
+        </w:rPr>
+        <w:t>커밋</w:t>
+      </w:r>
+      <w:proofErr w:type="spellEnd"/>
+      <w:r>
+        <w:rPr>
+          <w:rFonts w:hint="eastAsia"/>
+        </w:rPr>
+        <w:t xml:space="preserve"> 직전 시점으로 돌아가기</w:t>
       </w:r>
       <w:r>
         <w:t>)</w:t>
@@ -1126,7 +1425,21 @@
         <w:rPr>
           <w:rFonts w:hint="eastAsia"/>
         </w:rPr>
-        <w:t>로컬은 마지막 커밋을 실행하기 전의 상태로 변경되어 있는 것을 확인할 수 있다.</w:t>
+        <w:t xml:space="preserve">로컬은 마지막 </w:t>
+      </w:r>
+      <w:proofErr w:type="spellStart"/>
+      <w:r>
+        <w:rPr>
+          <w:rFonts w:hint="eastAsia"/>
+        </w:rPr>
+        <w:t>커밋을</w:t>
+      </w:r>
+      <w:proofErr w:type="spellEnd"/>
+      <w:r>
+        <w:rPr>
+          <w:rFonts w:hint="eastAsia"/>
+        </w:rPr>
+        <w:t xml:space="preserve"> 실행하기 전의 상태로 변경되어 있는 것을 확인할 수 있다.</w:t>
       </w:r>
     </w:p>
     <w:p>
@@ -1139,11 +1452,19 @@
       <w:r>
         <w:t xml:space="preserve"> </w:t>
       </w:r>
-      <w:r>
-        <w:rPr>
-          <w:rFonts w:hint="eastAsia"/>
-        </w:rPr>
-        <w:t>원격로컬에도 변경사항을 적용하기 위하여</w:t>
+      <w:proofErr w:type="spellStart"/>
+      <w:r>
+        <w:rPr>
+          <w:rFonts w:hint="eastAsia"/>
+        </w:rPr>
+        <w:t>원격로컬에도</w:t>
+      </w:r>
+      <w:proofErr w:type="spellEnd"/>
+      <w:r>
+        <w:rPr>
+          <w:rFonts w:hint="eastAsia"/>
+        </w:rPr>
+        <w:t xml:space="preserve"> 변경사항을 적용하기 위하여</w:t>
       </w:r>
     </w:p>
     <w:p>
@@ -1189,7 +1510,21 @@
         <w:rPr>
           <w:rFonts w:hint="eastAsia"/>
         </w:rPr>
-        <w:t>명령어를 통하여 강제로 원격 레포를 내 로컬과 동일하게 만들 수 있다.</w:t>
+        <w:t xml:space="preserve">명령어를 통하여 강제로 원격 </w:t>
+      </w:r>
+      <w:proofErr w:type="spellStart"/>
+      <w:r>
+        <w:rPr>
+          <w:rFonts w:hint="eastAsia"/>
+        </w:rPr>
+        <w:t>레포를</w:t>
+      </w:r>
+      <w:proofErr w:type="spellEnd"/>
+      <w:r>
+        <w:rPr>
+          <w:rFonts w:hint="eastAsia"/>
+        </w:rPr>
+        <w:t xml:space="preserve"> 내 로컬과 동일하게 만들 수 있다.</w:t>
       </w:r>
     </w:p>
     <w:p>
@@ -1205,11 +1540,19 @@
     </w:p>
     <w:p/>
     <w:p>
-      <w:r>
-        <w:rPr>
-          <w:rFonts w:hint="eastAsia"/>
-        </w:rPr>
-        <w:t>커밋 메시지 변경</w:t>
+      <w:proofErr w:type="spellStart"/>
+      <w:r>
+        <w:rPr>
+          <w:rFonts w:hint="eastAsia"/>
+        </w:rPr>
+        <w:t>커밋</w:t>
+      </w:r>
+      <w:proofErr w:type="spellEnd"/>
+      <w:r>
+        <w:rPr>
+          <w:rFonts w:hint="eastAsia"/>
+        </w:rPr>
+        <w:t xml:space="preserve"> 메시지 변경</w:t>
       </w:r>
       <w:r>
         <w:rPr>
@@ -1280,12 +1623,14 @@
       <w:r>
         <w:t>it commit -m “Add MyEx.txt [</w:t>
       </w:r>
+      <w:proofErr w:type="spellStart"/>
       <w:r>
         <w:rPr>
           <w:rFonts w:hint="eastAsia"/>
         </w:rPr>
         <w:t>메세지</w:t>
       </w:r>
+      <w:proofErr w:type="spellEnd"/>
       <w:r>
         <w:t>]”</w:t>
       </w:r>
@@ -1423,14 +1768,27 @@
         </w:rPr>
         <w:t xml:space="preserve">누르고 </w:t>
       </w:r>
-      <w:r>
-        <w:t xml:space="preserve">wq! </w:t>
-      </w:r>
-      <w:r>
-        <w:rPr>
-          <w:rFonts w:hint="eastAsia"/>
-        </w:rPr>
-        <w:t>를 입력한다.</w:t>
+      <w:proofErr w:type="spellStart"/>
+      <w:r>
+        <w:t>wq</w:t>
+      </w:r>
+      <w:proofErr w:type="spellEnd"/>
+      <w:r>
+        <w:t xml:space="preserve">! </w:t>
+      </w:r>
+      <w:proofErr w:type="spellStart"/>
+      <w:r>
+        <w:rPr>
+          <w:rFonts w:hint="eastAsia"/>
+        </w:rPr>
+        <w:t>를</w:t>
+      </w:r>
+      <w:proofErr w:type="spellEnd"/>
+      <w:r>
+        <w:rPr>
+          <w:rFonts w:hint="eastAsia"/>
+        </w:rPr>
+        <w:t xml:space="preserve"> 입력한다.</w:t>
       </w:r>
       <w:r>
         <w:t xml:space="preserve"> </w:t>
@@ -1543,8 +1901,16 @@
         <w:rPr>
           <w:rFonts w:hint="eastAsia"/>
         </w:rPr>
-        <w:t>깃 브랜치</w:t>
-      </w:r>
+        <w:t xml:space="preserve">깃 </w:t>
+      </w:r>
+      <w:proofErr w:type="spellStart"/>
+      <w:r>
+        <w:rPr>
+          <w:rFonts w:hint="eastAsia"/>
+        </w:rPr>
+        <w:t>브랜치</w:t>
+      </w:r>
+      <w:proofErr w:type="spellEnd"/>
       <w:r>
         <w:rPr>
           <w:rFonts w:hint="eastAsia"/>
@@ -1570,32 +1936,138 @@
           <w:rFonts w:hint="eastAsia"/>
         </w:rPr>
         <w:lastRenderedPageBreak/>
-        <w:t>깃 저장소를 만들면 자동으로 마스터 브랜치가 생성된다.</w:t>
-      </w:r>
-    </w:p>
-    <w:p>
-      <w:r>
-        <w:rPr>
-          <w:rFonts w:hint="eastAsia"/>
-        </w:rPr>
-        <w:t>마스터 브랜치는 항상 안정화되어 있어야 하고 언제나 배포 가능한 상태여야한다.</w:t>
-      </w:r>
-    </w:p>
-    <w:p>
-      <w:r>
-        <w:rPr>
-          <w:rFonts w:hint="eastAsia"/>
-        </w:rPr>
-        <w:t>개발시에는 버그 픽스, 브랜치 개발 브랜치 등을 따로 만들어둔다.</w:t>
-      </w:r>
-    </w:p>
-    <w:p>
-      <w:r>
-        <w:rPr>
-          <w:rFonts w:hint="eastAsia"/>
-        </w:rPr>
-        <w:t>통합 브랜치</w:t>
-      </w:r>
+        <w:t xml:space="preserve">깃 저장소를 만들면 자동으로 마스터 </w:t>
+      </w:r>
+      <w:proofErr w:type="spellStart"/>
+      <w:r>
+        <w:rPr>
+          <w:rFonts w:hint="eastAsia"/>
+        </w:rPr>
+        <w:t>브랜치가</w:t>
+      </w:r>
+      <w:proofErr w:type="spellEnd"/>
+      <w:r>
+        <w:rPr>
+          <w:rFonts w:hint="eastAsia"/>
+        </w:rPr>
+        <w:t xml:space="preserve"> 생성된다.</w:t>
+      </w:r>
+    </w:p>
+    <w:p>
+      <w:r>
+        <w:rPr>
+          <w:rFonts w:hint="eastAsia"/>
+        </w:rPr>
+        <w:t xml:space="preserve">마스터 </w:t>
+      </w:r>
+      <w:proofErr w:type="spellStart"/>
+      <w:r>
+        <w:rPr>
+          <w:rFonts w:hint="eastAsia"/>
+        </w:rPr>
+        <w:t>브랜치는</w:t>
+      </w:r>
+      <w:proofErr w:type="spellEnd"/>
+      <w:r>
+        <w:rPr>
+          <w:rFonts w:hint="eastAsia"/>
+        </w:rPr>
+        <w:t xml:space="preserve"> 항상 안정화되어 있어야 하고 언제나 배포 가능한 </w:t>
+      </w:r>
+      <w:proofErr w:type="spellStart"/>
+      <w:r>
+        <w:rPr>
+          <w:rFonts w:hint="eastAsia"/>
+        </w:rPr>
+        <w:t>상태여야한다</w:t>
+      </w:r>
+      <w:proofErr w:type="spellEnd"/>
+      <w:r>
+        <w:rPr>
+          <w:rFonts w:hint="eastAsia"/>
+        </w:rPr>
+        <w:t>.</w:t>
+      </w:r>
+    </w:p>
+    <w:p>
+      <w:r>
+        <w:rPr>
+          <w:rFonts w:hint="eastAsia"/>
+        </w:rPr>
+        <w:t xml:space="preserve">개발시에는 버그 </w:t>
+      </w:r>
+      <w:proofErr w:type="spellStart"/>
+      <w:r>
+        <w:rPr>
+          <w:rFonts w:hint="eastAsia"/>
+        </w:rPr>
+        <w:t>픽스</w:t>
+      </w:r>
+      <w:proofErr w:type="spellEnd"/>
+      <w:r>
+        <w:rPr>
+          <w:rFonts w:hint="eastAsia"/>
+        </w:rPr>
+        <w:t xml:space="preserve">, </w:t>
+      </w:r>
+      <w:proofErr w:type="spellStart"/>
+      <w:r>
+        <w:rPr>
+          <w:rFonts w:hint="eastAsia"/>
+        </w:rPr>
+        <w:t>브랜치</w:t>
+      </w:r>
+      <w:proofErr w:type="spellEnd"/>
+      <w:r>
+        <w:rPr>
+          <w:rFonts w:hint="eastAsia"/>
+        </w:rPr>
+        <w:t xml:space="preserve"> 개발 </w:t>
+      </w:r>
+      <w:proofErr w:type="spellStart"/>
+      <w:r>
+        <w:rPr>
+          <w:rFonts w:hint="eastAsia"/>
+        </w:rPr>
+        <w:t>브랜치</w:t>
+      </w:r>
+      <w:proofErr w:type="spellEnd"/>
+      <w:r>
+        <w:rPr>
+          <w:rFonts w:hint="eastAsia"/>
+        </w:rPr>
+        <w:t xml:space="preserve"> 등을 따로 </w:t>
+      </w:r>
+      <w:proofErr w:type="spellStart"/>
+      <w:r>
+        <w:rPr>
+          <w:rFonts w:hint="eastAsia"/>
+        </w:rPr>
+        <w:t>만들어둔다</w:t>
+      </w:r>
+      <w:proofErr w:type="spellEnd"/>
+      <w:r>
+        <w:rPr>
+          <w:rFonts w:hint="eastAsia"/>
+        </w:rPr>
+        <w:t>.</w:t>
+      </w:r>
+    </w:p>
+    <w:p>
+      <w:r>
+        <w:rPr>
+          <w:rFonts w:hint="eastAsia"/>
+        </w:rPr>
+        <w:t xml:space="preserve">통합 </w:t>
+      </w:r>
+      <w:proofErr w:type="spellStart"/>
+      <w:r>
+        <w:rPr>
+          <w:rFonts w:hint="eastAsia"/>
+        </w:rPr>
+        <w:t>브랜치</w:t>
+      </w:r>
+      <w:proofErr w:type="spellEnd"/>
       <w:r>
         <w:t xml:space="preserve">: </w:t>
       </w:r>
@@ -1603,24 +2075,94 @@
         <w:rPr>
           <w:rFonts w:hint="eastAsia"/>
         </w:rPr>
-        <w:t>배포가 가능한 수준의 브랜치로 일반적으로 마스터브랜치라고 한다.</w:t>
-      </w:r>
-    </w:p>
-    <w:p>
-      <w:r>
-        <w:rPr>
-          <w:rFonts w:hint="eastAsia"/>
-        </w:rPr>
-        <w:t>토픽 브랜치:</w:t>
-      </w:r>
-      <w:r>
-        <w:t xml:space="preserve"> </w:t>
-      </w:r>
-      <w:r>
-        <w:rPr>
-          <w:rFonts w:hint="eastAsia"/>
-        </w:rPr>
-        <w:t>특정 기능을 위해 만들어진 브랜치로 일반적으로 마스터 브랜치 이외의 것.</w:t>
+        <w:t xml:space="preserve">배포가 가능한 수준의 </w:t>
+      </w:r>
+      <w:proofErr w:type="spellStart"/>
+      <w:r>
+        <w:rPr>
+          <w:rFonts w:hint="eastAsia"/>
+        </w:rPr>
+        <w:t>브랜치로</w:t>
+      </w:r>
+      <w:proofErr w:type="spellEnd"/>
+      <w:r>
+        <w:rPr>
+          <w:rFonts w:hint="eastAsia"/>
+        </w:rPr>
+        <w:t xml:space="preserve"> 일반적으로 </w:t>
+      </w:r>
+      <w:proofErr w:type="spellStart"/>
+      <w:r>
+        <w:rPr>
+          <w:rFonts w:hint="eastAsia"/>
+        </w:rPr>
+        <w:t>마스터브랜치라고</w:t>
+      </w:r>
+      <w:proofErr w:type="spellEnd"/>
+      <w:r>
+        <w:rPr>
+          <w:rFonts w:hint="eastAsia"/>
+        </w:rPr>
+        <w:t xml:space="preserve"> 한다.</w:t>
+      </w:r>
+    </w:p>
+    <w:p>
+      <w:r>
+        <w:rPr>
+          <w:rFonts w:hint="eastAsia"/>
+        </w:rPr>
+        <w:t xml:space="preserve">토픽 </w:t>
+      </w:r>
+      <w:proofErr w:type="spellStart"/>
+      <w:r>
+        <w:rPr>
+          <w:rFonts w:hint="eastAsia"/>
+        </w:rPr>
+        <w:t>브랜치</w:t>
+      </w:r>
+      <w:proofErr w:type="spellEnd"/>
+      <w:r>
+        <w:rPr>
+          <w:rFonts w:hint="eastAsia"/>
+        </w:rPr>
+        <w:t>:</w:t>
+      </w:r>
+      <w:r>
+        <w:t xml:space="preserve"> </w:t>
+      </w:r>
+      <w:r>
+        <w:rPr>
+          <w:rFonts w:hint="eastAsia"/>
+        </w:rPr>
+        <w:t xml:space="preserve">특정 기능을 위해 만들어진 </w:t>
+      </w:r>
+      <w:proofErr w:type="spellStart"/>
+      <w:r>
+        <w:rPr>
+          <w:rFonts w:hint="eastAsia"/>
+        </w:rPr>
+        <w:t>브랜치로</w:t>
+      </w:r>
+      <w:proofErr w:type="spellEnd"/>
+      <w:r>
+        <w:rPr>
+          <w:rFonts w:hint="eastAsia"/>
+        </w:rPr>
+        <w:t xml:space="preserve"> 일반적으로 마스터 </w:t>
+      </w:r>
+      <w:proofErr w:type="spellStart"/>
+      <w:r>
+        <w:rPr>
+          <w:rFonts w:hint="eastAsia"/>
+        </w:rPr>
+        <w:t>브랜치</w:t>
+      </w:r>
+      <w:proofErr w:type="spellEnd"/>
+      <w:r>
+        <w:rPr>
+          <w:rFonts w:hint="eastAsia"/>
+        </w:rPr>
+        <w:t xml:space="preserve"> 이외의 것.</w:t>
       </w:r>
     </w:p>
     <w:p>
@@ -1646,7 +2188,21 @@
         <w:rPr>
           <w:rFonts w:hint="eastAsia"/>
         </w:rPr>
-        <w:t>현재 있는 브랜치들을 보여준다.</w:t>
+        <w:t xml:space="preserve">현재 있는 </w:t>
+      </w:r>
+      <w:proofErr w:type="spellStart"/>
+      <w:r>
+        <w:rPr>
+          <w:rFonts w:hint="eastAsia"/>
+        </w:rPr>
+        <w:t>브랜치들을</w:t>
+      </w:r>
+      <w:proofErr w:type="spellEnd"/>
+      <w:r>
+        <w:rPr>
+          <w:rFonts w:hint="eastAsia"/>
+        </w:rPr>
+        <w:t xml:space="preserve"> 보여준다.</w:t>
       </w:r>
     </w:p>
     <w:p>
@@ -1659,11 +2215,19 @@
       <w:r>
         <w:t xml:space="preserve">it branch </w:t>
       </w:r>
-      <w:r>
-        <w:rPr>
-          <w:rFonts w:hint="eastAsia"/>
-        </w:rPr>
-        <w:t xml:space="preserve">브랜치명 </w:t>
+      <w:proofErr w:type="spellStart"/>
+      <w:r>
+        <w:rPr>
+          <w:rFonts w:hint="eastAsia"/>
+        </w:rPr>
+        <w:t>브랜치명</w:t>
+      </w:r>
+      <w:proofErr w:type="spellEnd"/>
+      <w:r>
+        <w:rPr>
+          <w:rFonts w:hint="eastAsia"/>
+        </w:rPr>
+        <w:t xml:space="preserve"> </w:t>
       </w:r>
       <w:r>
         <w:t xml:space="preserve">-&gt; </w:t>
@@ -1672,7 +2236,21 @@
         <w:rPr>
           <w:rFonts w:hint="eastAsia"/>
         </w:rPr>
-        <w:t>해당 이름의 브랜치를 만든다.</w:t>
+        <w:t xml:space="preserve">해당 이름의 </w:t>
+      </w:r>
+      <w:proofErr w:type="spellStart"/>
+      <w:r>
+        <w:rPr>
+          <w:rFonts w:hint="eastAsia"/>
+        </w:rPr>
+        <w:t>브랜치를</w:t>
+      </w:r>
+      <w:proofErr w:type="spellEnd"/>
+      <w:r>
+        <w:rPr>
+          <w:rFonts w:hint="eastAsia"/>
+        </w:rPr>
+        <w:t xml:space="preserve"> 만든다.</w:t>
       </w:r>
     </w:p>
     <w:p>
@@ -1685,11 +2263,19 @@
       <w:r>
         <w:t xml:space="preserve">it checkout </w:t>
       </w:r>
-      <w:r>
-        <w:rPr>
-          <w:rFonts w:hint="eastAsia"/>
-        </w:rPr>
-        <w:t xml:space="preserve">브랜치명 </w:t>
+      <w:proofErr w:type="spellStart"/>
+      <w:r>
+        <w:rPr>
+          <w:rFonts w:hint="eastAsia"/>
+        </w:rPr>
+        <w:t>브랜치명</w:t>
+      </w:r>
+      <w:proofErr w:type="spellEnd"/>
+      <w:r>
+        <w:rPr>
+          <w:rFonts w:hint="eastAsia"/>
+        </w:rPr>
+        <w:t xml:space="preserve"> </w:t>
       </w:r>
       <w:r>
         <w:t xml:space="preserve">-&gt; </w:t>
@@ -1698,7 +2284,35 @@
         <w:rPr>
           <w:rFonts w:hint="eastAsia"/>
         </w:rPr>
-        <w:t>해당 브랜치로 브랜치를 변경한다.</w:t>
+        <w:t xml:space="preserve">해당 </w:t>
+      </w:r>
+      <w:proofErr w:type="spellStart"/>
+      <w:r>
+        <w:rPr>
+          <w:rFonts w:hint="eastAsia"/>
+        </w:rPr>
+        <w:t>브랜치로</w:t>
+      </w:r>
+      <w:proofErr w:type="spellEnd"/>
+      <w:r>
+        <w:rPr>
+          <w:rFonts w:hint="eastAsia"/>
+        </w:rPr>
+        <w:t xml:space="preserve"> </w:t>
+      </w:r>
+      <w:proofErr w:type="spellStart"/>
+      <w:r>
+        <w:rPr>
+          <w:rFonts w:hint="eastAsia"/>
+        </w:rPr>
+        <w:t>브랜치를</w:t>
+      </w:r>
+      <w:proofErr w:type="spellEnd"/>
+      <w:r>
+        <w:rPr>
+          <w:rFonts w:hint="eastAsia"/>
+        </w:rPr>
+        <w:t xml:space="preserve"> 변경한다.</w:t>
       </w:r>
     </w:p>
     <w:p>
@@ -1715,8 +2329,16 @@
         <w:rPr>
           <w:rFonts w:hint="eastAsia"/>
         </w:rPr>
-        <w:t>통합할 브랜치명</w:t>
-      </w:r>
+        <w:t xml:space="preserve">통합할 </w:t>
+      </w:r>
+      <w:proofErr w:type="spellStart"/>
+      <w:r>
+        <w:rPr>
+          <w:rFonts w:hint="eastAsia"/>
+        </w:rPr>
+        <w:t>브랜치명</w:t>
+      </w:r>
+      <w:proofErr w:type="spellEnd"/>
     </w:p>
     <w:p>
       <w:r>
@@ -1727,14 +2349,27 @@
       </w:r>
     </w:p>
     <w:p>
-      <w:r>
-        <w:t xml:space="preserve">Djdevelop </w:t>
-      </w:r>
-      <w:r>
-        <w:rPr>
-          <w:rFonts w:hint="eastAsia"/>
-        </w:rPr>
-        <w:t>브랜치를 만들어서 작업하기</w:t>
+      <w:proofErr w:type="spellStart"/>
+      <w:r>
+        <w:t>Djdevelop</w:t>
+      </w:r>
+      <w:proofErr w:type="spellEnd"/>
+      <w:r>
+        <w:t xml:space="preserve"> </w:t>
+      </w:r>
+      <w:proofErr w:type="spellStart"/>
+      <w:r>
+        <w:rPr>
+          <w:rFonts w:hint="eastAsia"/>
+        </w:rPr>
+        <w:t>브랜치를</w:t>
+      </w:r>
+      <w:proofErr w:type="spellEnd"/>
+      <w:r>
+        <w:rPr>
+          <w:rFonts w:hint="eastAsia"/>
+        </w:rPr>
+        <w:t xml:space="preserve"> 만들어서 작업하기</w:t>
       </w:r>
     </w:p>
     <w:p>
@@ -1746,11 +2381,19 @@
         </w:numPr>
         <w:ind w:leftChars="0"/>
       </w:pPr>
-      <w:r>
-        <w:rPr>
-          <w:rFonts w:hint="eastAsia"/>
-        </w:rPr>
-        <w:t>브랜치를 만든다.</w:t>
+      <w:proofErr w:type="spellStart"/>
+      <w:r>
+        <w:rPr>
+          <w:rFonts w:hint="eastAsia"/>
+        </w:rPr>
+        <w:t>브랜치를</w:t>
+      </w:r>
+      <w:proofErr w:type="spellEnd"/>
+      <w:r>
+        <w:rPr>
+          <w:rFonts w:hint="eastAsia"/>
+        </w:rPr>
+        <w:t xml:space="preserve"> 만든다.</w:t>
       </w:r>
       <w:r>
         <w:t xml:space="preserve"> </w:t>
@@ -1762,8 +2405,13 @@
         <w:t>g</w:t>
       </w:r>
       <w:r>
-        <w:t>it branch Djdevelop</w:t>
-      </w:r>
+        <w:t xml:space="preserve">it branch </w:t>
+      </w:r>
+      <w:proofErr w:type="spellStart"/>
+      <w:r>
+        <w:t>Djdevelop</w:t>
+      </w:r>
+      <w:proofErr w:type="spellEnd"/>
     </w:p>
     <w:p>
       <w:pPr>
@@ -1790,6 +2438,7 @@
         </w:numPr>
         <w:ind w:leftChars="0"/>
       </w:pPr>
+      <w:proofErr w:type="spellStart"/>
       <w:r>
         <w:rPr>
           <w:rFonts w:hint="eastAsia"/>
@@ -1799,17 +2448,26 @@
       <w:r>
         <w:t>jdevelop</w:t>
       </w:r>
+      <w:proofErr w:type="spellEnd"/>
       <w:r>
         <w:rPr>
           <w:rFonts w:hint="eastAsia"/>
         </w:rPr>
         <w:t xml:space="preserve">에서 </w:t>
       </w:r>
-      <w:r>
-        <w:rPr>
-          <w:rFonts w:hint="eastAsia"/>
-        </w:rPr>
-        <w:t>커밋까지 마무리한다.</w:t>
+      <w:proofErr w:type="spellStart"/>
+      <w:r>
+        <w:rPr>
+          <w:rFonts w:hint="eastAsia"/>
+        </w:rPr>
+        <w:t>커밋까지</w:t>
+      </w:r>
+      <w:proofErr w:type="spellEnd"/>
+      <w:r>
+        <w:rPr>
+          <w:rFonts w:hint="eastAsia"/>
+        </w:rPr>
+        <w:t xml:space="preserve"> 마무리한다.</w:t>
       </w:r>
     </w:p>
     <w:p>
@@ -1876,14 +2534,41 @@
         </w:rPr>
         <w:t xml:space="preserve">로 확인해보면 최근에 </w:t>
       </w:r>
-      <w:r>
-        <w:t xml:space="preserve">Djdevelop </w:t>
-      </w:r>
-      <w:r>
-        <w:rPr>
-          <w:rFonts w:hint="eastAsia"/>
-        </w:rPr>
-        <w:t>브랜치를 이용한 커밋에 H</w:t>
+      <w:proofErr w:type="spellStart"/>
+      <w:r>
+        <w:t>Djdevelop</w:t>
+      </w:r>
+      <w:proofErr w:type="spellEnd"/>
+      <w:r>
+        <w:t xml:space="preserve"> </w:t>
+      </w:r>
+      <w:proofErr w:type="spellStart"/>
+      <w:r>
+        <w:rPr>
+          <w:rFonts w:hint="eastAsia"/>
+        </w:rPr>
+        <w:t>브랜치를</w:t>
+      </w:r>
+      <w:proofErr w:type="spellEnd"/>
+      <w:r>
+        <w:rPr>
+          <w:rFonts w:hint="eastAsia"/>
+        </w:rPr>
+        <w:t xml:space="preserve"> 이용한 </w:t>
+      </w:r>
+      <w:proofErr w:type="spellStart"/>
+      <w:r>
+        <w:rPr>
+          <w:rFonts w:hint="eastAsia"/>
+        </w:rPr>
+        <w:t>커밋에</w:t>
+      </w:r>
+      <w:proofErr w:type="spellEnd"/>
+      <w:r>
+        <w:rPr>
+          <w:rFonts w:hint="eastAsia"/>
+        </w:rPr>
+        <w:t xml:space="preserve"> H</w:t>
       </w:r>
       <w:r>
         <w:t>EAD</w:t>
@@ -1894,9 +2579,11 @@
         </w:rPr>
         <w:t xml:space="preserve">가 </w:t>
       </w:r>
+      <w:proofErr w:type="spellStart"/>
       <w:r>
         <w:t>Djdevelop</w:t>
       </w:r>
+      <w:proofErr w:type="spellEnd"/>
       <w:r>
         <w:rPr>
           <w:rFonts w:hint="eastAsia"/>
@@ -1906,11 +2593,19 @@
       <w:r>
         <w:t xml:space="preserve"> </w:t>
       </w:r>
-      <w:r>
-        <w:rPr>
-          <w:rFonts w:hint="eastAsia"/>
-        </w:rPr>
-        <w:t xml:space="preserve">브랜치 별 로그 확인 </w:t>
+      <w:proofErr w:type="spellStart"/>
+      <w:r>
+        <w:rPr>
+          <w:rFonts w:hint="eastAsia"/>
+        </w:rPr>
+        <w:t>브랜치</w:t>
+      </w:r>
+      <w:proofErr w:type="spellEnd"/>
+      <w:r>
+        <w:rPr>
+          <w:rFonts w:hint="eastAsia"/>
+        </w:rPr>
+        <w:t xml:space="preserve"> 별 로그 확인 </w:t>
       </w:r>
       <w:r>
         <w:t xml:space="preserve">-&gt; </w:t>
@@ -1947,7 +2642,21 @@
         <w:rPr>
           <w:rFonts w:hint="eastAsia"/>
         </w:rPr>
-        <w:t>으로 메인 브랜치로 돌아간다.</w:t>
+        <w:t xml:space="preserve">으로 메인 </w:t>
+      </w:r>
+      <w:proofErr w:type="spellStart"/>
+      <w:r>
+        <w:rPr>
+          <w:rFonts w:hint="eastAsia"/>
+        </w:rPr>
+        <w:t>브랜치로</w:t>
+      </w:r>
+      <w:proofErr w:type="spellEnd"/>
+      <w:r>
+        <w:rPr>
+          <w:rFonts w:hint="eastAsia"/>
+        </w:rPr>
+        <w:t xml:space="preserve"> 돌아간다.</w:t>
       </w:r>
     </w:p>
     <w:p>
@@ -1966,13 +2675,32 @@
         <w:t>g</w:t>
       </w:r>
       <w:r>
-        <w:t>it merge Djdevelop</w:t>
-      </w:r>
-      <w:r>
-        <w:rPr>
-          <w:rFonts w:hint="eastAsia"/>
-        </w:rPr>
-        <w:t xml:space="preserve"> 명령어로 두 브랜치를 통합한다.</w:t>
+        <w:t xml:space="preserve">it merge </w:t>
+      </w:r>
+      <w:proofErr w:type="spellStart"/>
+      <w:r>
+        <w:t>Djdevelop</w:t>
+      </w:r>
+      <w:proofErr w:type="spellEnd"/>
+      <w:r>
+        <w:rPr>
+          <w:rFonts w:hint="eastAsia"/>
+        </w:rPr>
+        <w:t xml:space="preserve"> 명령어로 두 </w:t>
+      </w:r>
+      <w:proofErr w:type="spellStart"/>
+      <w:r>
+        <w:rPr>
+          <w:rFonts w:hint="eastAsia"/>
+        </w:rPr>
+        <w:t>브랜치를</w:t>
+      </w:r>
+      <w:proofErr w:type="spellEnd"/>
+      <w:r>
+        <w:rPr>
+          <w:rFonts w:hint="eastAsia"/>
+        </w:rPr>
+        <w:t xml:space="preserve"> 통합한다.</w:t>
       </w:r>
       <w:r>
         <w:t xml:space="preserve"> [</w:t>
@@ -2141,7 +2869,21 @@
         <w:rPr>
           <w:rFonts w:hint="eastAsia"/>
         </w:rPr>
-        <w:t xml:space="preserve">깃 브랜치 제거하기 </w:t>
+        <w:t xml:space="preserve">깃 </w:t>
+      </w:r>
+      <w:proofErr w:type="spellStart"/>
+      <w:r>
+        <w:rPr>
+          <w:rFonts w:hint="eastAsia"/>
+        </w:rPr>
+        <w:t>브랜치</w:t>
+      </w:r>
+      <w:proofErr w:type="spellEnd"/>
+      <w:r>
+        <w:rPr>
+          <w:rFonts w:hint="eastAsia"/>
+        </w:rPr>
+        <w:t xml:space="preserve"> 제거하기 </w:t>
       </w:r>
       <w:r>
         <w:t xml:space="preserve">-&gt; </w:t>
@@ -2149,11 +2891,19 @@
       <w:r>
         <w:t xml:space="preserve">git branch -d </w:t>
       </w:r>
-      <w:r>
-        <w:rPr>
-          <w:rFonts w:hint="eastAsia"/>
-        </w:rPr>
-        <w:t xml:space="preserve">브랜치명 </w:t>
+      <w:proofErr w:type="spellStart"/>
+      <w:r>
+        <w:rPr>
+          <w:rFonts w:hint="eastAsia"/>
+        </w:rPr>
+        <w:t>브랜치명</w:t>
+      </w:r>
+      <w:proofErr w:type="spellEnd"/>
+      <w:r>
+        <w:rPr>
+          <w:rFonts w:hint="eastAsia"/>
+        </w:rPr>
+        <w:t xml:space="preserve"> </w:t>
       </w:r>
     </w:p>
     <w:p>
@@ -2242,7 +2992,21 @@
         <w:rPr>
           <w:rFonts w:hint="eastAsia"/>
         </w:rPr>
-        <w:t>깃 브랜치를 메인으로 변경한 뒤에 M</w:t>
+        <w:t xml:space="preserve">깃 </w:t>
+      </w:r>
+      <w:proofErr w:type="spellStart"/>
+      <w:r>
+        <w:rPr>
+          <w:rFonts w:hint="eastAsia"/>
+        </w:rPr>
+        <w:t>브랜치를</w:t>
+      </w:r>
+      <w:proofErr w:type="spellEnd"/>
+      <w:r>
+        <w:rPr>
+          <w:rFonts w:hint="eastAsia"/>
+        </w:rPr>
+        <w:t xml:space="preserve"> 메인으로 변경한 뒤에 M</w:t>
       </w:r>
       <w:r>
         <w:t>yEx.txt</w:t>
@@ -2251,7 +3015,21 @@
         <w:rPr>
           <w:rFonts w:hint="eastAsia"/>
         </w:rPr>
-        <w:t xml:space="preserve"> 파일을 다르게 변경한 후 커밋까지 완료한다.</w:t>
+        <w:t xml:space="preserve"> 파일을 다르게 변경한 후 </w:t>
+      </w:r>
+      <w:proofErr w:type="spellStart"/>
+      <w:r>
+        <w:rPr>
+          <w:rFonts w:hint="eastAsia"/>
+        </w:rPr>
+        <w:t>커밋까지</w:t>
+      </w:r>
+      <w:proofErr w:type="spellEnd"/>
+      <w:r>
+        <w:rPr>
+          <w:rFonts w:hint="eastAsia"/>
+        </w:rPr>
+        <w:t xml:space="preserve"> 완료한다.</w:t>
       </w:r>
     </w:p>
     <w:p>
@@ -2323,11 +3101,19 @@
       <w:r>
         <w:t xml:space="preserve">develop </w:t>
       </w:r>
-      <w:r>
-        <w:rPr>
-          <w:rFonts w:hint="eastAsia"/>
-        </w:rPr>
-        <w:t xml:space="preserve">브랜치로 변경한 뒤 </w:t>
+      <w:proofErr w:type="spellStart"/>
+      <w:r>
+        <w:rPr>
+          <w:rFonts w:hint="eastAsia"/>
+        </w:rPr>
+        <w:t>브랜치로</w:t>
+      </w:r>
+      <w:proofErr w:type="spellEnd"/>
+      <w:r>
+        <w:rPr>
+          <w:rFonts w:hint="eastAsia"/>
+        </w:rPr>
+        <w:t xml:space="preserve"> 변경한 뒤 </w:t>
       </w:r>
       <w:r>
         <w:t>git log</w:t>
@@ -2435,7 +3221,35 @@
         <w:rPr>
           <w:rFonts w:hint="eastAsia"/>
         </w:rPr>
-        <w:t xml:space="preserve">이전에는 같은 파일이기 때문에 메인과 다른 브랜치가 로그에 표시되었지만 </w:t>
+        <w:t xml:space="preserve">이전에는 같은 파일이기 때문에 </w:t>
+      </w:r>
+      <w:proofErr w:type="spellStart"/>
+      <w:r>
+        <w:rPr>
+          <w:rFonts w:hint="eastAsia"/>
+        </w:rPr>
+        <w:t>메인과</w:t>
+      </w:r>
+      <w:proofErr w:type="spellEnd"/>
+      <w:r>
+        <w:rPr>
+          <w:rFonts w:hint="eastAsia"/>
+        </w:rPr>
+        <w:t xml:space="preserve"> 다른 </w:t>
+      </w:r>
+      <w:proofErr w:type="spellStart"/>
+      <w:r>
+        <w:rPr>
+          <w:rFonts w:hint="eastAsia"/>
+        </w:rPr>
+        <w:t>브랜치가</w:t>
+      </w:r>
+      <w:proofErr w:type="spellEnd"/>
+      <w:r>
+        <w:rPr>
+          <w:rFonts w:hint="eastAsia"/>
+        </w:rPr>
+        <w:t xml:space="preserve"> 로그에 표시되었지만 </w:t>
       </w:r>
     </w:p>
     <w:p>
@@ -2452,7 +3266,21 @@
           <w:rFonts w:hint="eastAsia"/>
         </w:rPr>
         <w:lastRenderedPageBreak/>
-        <w:t>이 때 머지를 시도하면 다음과 같이 뜬다.</w:t>
+        <w:t xml:space="preserve">이 때 </w:t>
+      </w:r>
+      <w:proofErr w:type="spellStart"/>
+      <w:r>
+        <w:rPr>
+          <w:rFonts w:hint="eastAsia"/>
+        </w:rPr>
+        <w:t>머지를</w:t>
+      </w:r>
+      <w:proofErr w:type="spellEnd"/>
+      <w:r>
+        <w:rPr>
+          <w:rFonts w:hint="eastAsia"/>
+        </w:rPr>
+        <w:t xml:space="preserve"> 시도하면 다음과 같이 뜬다.</w:t>
       </w:r>
     </w:p>
     <w:p>
@@ -2591,11 +3419,19 @@
       </w:r>
     </w:p>
     <w:p>
-      <w:r>
-        <w:rPr>
-          <w:rFonts w:hint="eastAsia"/>
-        </w:rPr>
-        <w:t>메인쪽을 선택해서 충돌을 수정해본다.</w:t>
+      <w:proofErr w:type="spellStart"/>
+      <w:r>
+        <w:rPr>
+          <w:rFonts w:hint="eastAsia"/>
+        </w:rPr>
+        <w:t>메인쪽을</w:t>
+      </w:r>
+      <w:proofErr w:type="spellEnd"/>
+      <w:r>
+        <w:rPr>
+          <w:rFonts w:hint="eastAsia"/>
+        </w:rPr>
+        <w:t xml:space="preserve"> 선택해서 충돌을 수정해본다.</w:t>
       </w:r>
     </w:p>
     <w:p>
@@ -2792,7 +3628,21 @@
         <w:rPr>
           <w:rFonts w:hint="eastAsia"/>
         </w:rPr>
-        <w:t xml:space="preserve">안에 메인과 </w:t>
+        <w:t xml:space="preserve">안에 </w:t>
+      </w:r>
+      <w:proofErr w:type="spellStart"/>
+      <w:r>
+        <w:rPr>
+          <w:rFonts w:hint="eastAsia"/>
+        </w:rPr>
+        <w:t>메인과</w:t>
+      </w:r>
+      <w:proofErr w:type="spellEnd"/>
+      <w:r>
+        <w:rPr>
+          <w:rFonts w:hint="eastAsia"/>
+        </w:rPr>
+        <w:t xml:space="preserve"> </w:t>
       </w:r>
       <w:r>
         <w:t>develop</w:t>
@@ -2831,11 +3681,19 @@
       </w:r>
     </w:p>
     <w:p>
-      <w:r>
-        <w:rPr>
-          <w:rFonts w:hint="eastAsia"/>
-        </w:rPr>
-        <w:t>브랜치 작업에 대한 심화 내용은 아래 링크 참조</w:t>
+      <w:proofErr w:type="spellStart"/>
+      <w:r>
+        <w:rPr>
+          <w:rFonts w:hint="eastAsia"/>
+        </w:rPr>
+        <w:t>브랜치</w:t>
+      </w:r>
+      <w:proofErr w:type="spellEnd"/>
+      <w:r>
+        <w:rPr>
+          <w:rFonts w:hint="eastAsia"/>
+        </w:rPr>
+        <w:t xml:space="preserve"> 작업에 대한 심화 내용은 아래 링크 참조</w:t>
       </w:r>
     </w:p>
     <w:p>
@@ -2868,21 +3726,10 @@
         <w:rPr>
           <w:rFonts w:hint="eastAsia"/>
         </w:rPr>
-        <w:t xml:space="preserve">을 해줘야 </w:t>
-      </w:r>
-      <w:proofErr w:type="gramStart"/>
-      <w:r>
-        <w:rPr>
-          <w:rFonts w:hint="eastAsia"/>
-        </w:rPr>
-        <w:t>한다.</w:t>
-      </w:r>
-      <w:r>
-        <w:t>(</w:t>
-      </w:r>
-      <w:proofErr w:type="gramEnd"/>
-      <w:r>
-        <w:t>main</w:t>
+        <w:t>을 해줘야 한다.</w:t>
+      </w:r>
+      <w:r>
+        <w:t>(main</w:t>
       </w:r>
       <w:r>
         <w:rPr>
@@ -2927,22 +3774,16 @@
         <w:t>일단 g</w:t>
       </w:r>
       <w:r>
-        <w:t xml:space="preserve">it </w:t>
-      </w:r>
-      <w:proofErr w:type="gramStart"/>
-      <w:r>
-        <w:t>add .</w:t>
-      </w:r>
-      <w:proofErr w:type="gramEnd"/>
-      <w:r>
-        <w:t xml:space="preserve"> -&gt; git commit -m “</w:t>
-      </w:r>
+        <w:t>it add . -&gt; git commit -m “</w:t>
+      </w:r>
+      <w:proofErr w:type="spellStart"/>
       <w:r>
         <w:rPr>
           <w:rFonts w:hint="eastAsia"/>
         </w:rPr>
         <w:t>커밋내용</w:t>
       </w:r>
+      <w:proofErr w:type="spellEnd"/>
       <w:r>
         <w:t xml:space="preserve">” </w:t>
       </w:r>
@@ -2958,7 +3799,21 @@
         <w:rPr>
           <w:rFonts w:hint="eastAsia"/>
         </w:rPr>
-        <w:t>여기에서 푸쉬 하지 말고 g</w:t>
+        <w:t xml:space="preserve">여기에서 </w:t>
+      </w:r>
+      <w:proofErr w:type="spellStart"/>
+      <w:r>
+        <w:rPr>
+          <w:rFonts w:hint="eastAsia"/>
+        </w:rPr>
+        <w:t>푸쉬</w:t>
+      </w:r>
+      <w:proofErr w:type="spellEnd"/>
+      <w:r>
+        <w:rPr>
+          <w:rFonts w:hint="eastAsia"/>
+        </w:rPr>
+        <w:t xml:space="preserve"> 하지 말고 g</w:t>
       </w:r>
       <w:r>
         <w:t>it pull origin main</w:t>
@@ -3013,15 +3868,7 @@
         <w:t xml:space="preserve">번) </w:t>
       </w:r>
       <w:r>
-        <w:t xml:space="preserve">git </w:t>
-      </w:r>
-      <w:proofErr w:type="gramStart"/>
-      <w:r>
-        <w:t>add .</w:t>
-      </w:r>
-      <w:proofErr w:type="gramEnd"/>
-      <w:r>
-        <w:t xml:space="preserve"> </w:t>
+        <w:t xml:space="preserve">git add . </w:t>
       </w:r>
       <w:r>
         <w:rPr>
@@ -3030,27 +3877,16 @@
         <w:t xml:space="preserve">을 했는데 </w:t>
       </w:r>
       <w:r>
-        <w:t xml:space="preserve">warning: LF will be replaced by CRLF </w:t>
-      </w:r>
-      <w:proofErr w:type="gramStart"/>
-      <w:r>
-        <w:t>in</w:t>
-      </w:r>
-      <w:r>
-        <w:t xml:space="preserve"> </w:t>
-      </w:r>
-      <w:r>
-        <w:rPr>
-          <w:rFonts w:hint="eastAsia"/>
-        </w:rPr>
-        <w:t>으로</w:t>
-      </w:r>
-      <w:proofErr w:type="gramEnd"/>
-      <w:r>
-        <w:rPr>
-          <w:rFonts w:hint="eastAsia"/>
-        </w:rPr>
-        <w:t xml:space="preserve"> 시작하는 </w:t>
+        <w:t>warning: LF will be replaced by CRLF in</w:t>
+      </w:r>
+      <w:r>
+        <w:t xml:space="preserve"> </w:t>
+      </w:r>
+      <w:r>
+        <w:rPr>
+          <w:rFonts w:hint="eastAsia"/>
+        </w:rPr>
+        <w:t xml:space="preserve">으로 시작하는 </w:t>
       </w:r>
     </w:p>
     <w:p>
@@ -3067,21 +3903,10 @@
         <w:rPr>
           <w:rFonts w:hint="eastAsia"/>
         </w:rPr>
-        <w:t xml:space="preserve">경고문이 뜨는 </w:t>
-      </w:r>
-      <w:proofErr w:type="gramStart"/>
-      <w:r>
-        <w:rPr>
-          <w:rFonts w:hint="eastAsia"/>
-        </w:rPr>
-        <w:t xml:space="preserve">경우 </w:t>
-      </w:r>
-      <w:r>
-        <w:t>:</w:t>
-      </w:r>
-      <w:proofErr w:type="gramEnd"/>
-      <w:r>
-        <w:t xml:space="preserve"> </w:t>
+        <w:t xml:space="preserve">경고문이 뜨는 경우 </w:t>
+      </w:r>
+      <w:r>
+        <w:t xml:space="preserve">: </w:t>
       </w:r>
       <w:r>
         <w:rPr>
@@ -3091,7 +3916,29 @@
           <w:szCs w:val="21"/>
           <w:shd w:val="clear" w:color="auto" w:fill="F0F0F0"/>
         </w:rPr>
-        <w:t xml:space="preserve">git config --global core.autocrlf true </w:t>
+        <w:t xml:space="preserve">git config --global </w:t>
+      </w:r>
+      <w:proofErr w:type="spellStart"/>
+      <w:r>
+        <w:rPr>
+          <w:rFonts w:ascii="Courier New" w:hAnsi="Courier New"/>
+          <w:color w:val="444444"/>
+          <w:sz w:val="21"/>
+          <w:szCs w:val="21"/>
+          <w:shd w:val="clear" w:color="auto" w:fill="F0F0F0"/>
+        </w:rPr>
+        <w:t>core.autocrlf</w:t>
+      </w:r>
+      <w:proofErr w:type="spellEnd"/>
+      <w:r>
+        <w:rPr>
+          <w:rFonts w:ascii="Courier New" w:hAnsi="Courier New"/>
+          <w:color w:val="444444"/>
+          <w:sz w:val="21"/>
+          <w:szCs w:val="21"/>
+          <w:shd w:val="clear" w:color="auto" w:fill="F0F0F0"/>
+        </w:rPr>
+        <w:t xml:space="preserve"> true </w:t>
       </w:r>
       <w:r>
         <w:rPr>
@@ -3299,6 +4146,7 @@
         </w:rPr>
         <w:t xml:space="preserve"> </w:t>
       </w:r>
+      <w:proofErr w:type="spellStart"/>
       <w:r>
         <w:rPr>
           <w:rFonts w:ascii="Courier New" w:hAnsi="Courier New" w:hint="eastAsia"/>
@@ -3309,6 +4157,7 @@
         </w:rPr>
         <w:t>스테깅</w:t>
       </w:r>
+      <w:proofErr w:type="spellEnd"/>
       <w:r>
         <w:rPr>
           <w:rFonts w:ascii="Courier New" w:hAnsi="Courier New" w:hint="eastAsia"/>
@@ -3999,9 +4848,8 @@
           <w:szCs w:val="21"/>
           <w:shd w:val="clear" w:color="auto" w:fill="F0F0F0"/>
         </w:rPr>
-        <w:t>-</w:t>
-      </w:r>
-      <w:proofErr w:type="gramStart"/>
+        <w:t xml:space="preserve">-&gt;  </w:t>
+      </w:r>
       <w:r>
         <w:rPr>
           <w:rFonts w:ascii="Courier New" w:hAnsi="Courier New"/>
@@ -4010,7 +4858,7 @@
           <w:szCs w:val="21"/>
           <w:shd w:val="clear" w:color="auto" w:fill="F0F0F0"/>
         </w:rPr>
-        <w:t xml:space="preserve">&gt;  </w:t>
+        <w:t>git add --force C:\PF0522\portfolio\Project2/</w:t>
       </w:r>
       <w:r>
         <w:rPr>
@@ -4020,9 +4868,38 @@
           <w:szCs w:val="21"/>
           <w:shd w:val="clear" w:color="auto" w:fill="F0F0F0"/>
         </w:rPr>
-        <w:t>git</w:t>
-      </w:r>
-      <w:proofErr w:type="gramEnd"/>
+        <w:t xml:space="preserve"> </w:t>
+      </w:r>
+      <w:r>
+        <w:rPr>
+          <w:rFonts w:ascii="Courier New" w:hAnsi="Courier New" w:hint="eastAsia"/>
+          <w:color w:val="444444"/>
+          <w:sz w:val="21"/>
+          <w:szCs w:val="21"/>
+          <w:shd w:val="clear" w:color="auto" w:fill="F0F0F0"/>
+        </w:rPr>
+        <w:t>해당</w:t>
+      </w:r>
+      <w:r>
+        <w:rPr>
+          <w:rFonts w:ascii="Courier New" w:hAnsi="Courier New" w:hint="eastAsia"/>
+          <w:color w:val="444444"/>
+          <w:sz w:val="21"/>
+          <w:szCs w:val="21"/>
+          <w:shd w:val="clear" w:color="auto" w:fill="F0F0F0"/>
+        </w:rPr>
+        <w:t xml:space="preserve"> </w:t>
+      </w:r>
+      <w:r>
+        <w:rPr>
+          <w:rFonts w:ascii="Courier New" w:hAnsi="Courier New" w:hint="eastAsia"/>
+          <w:color w:val="444444"/>
+          <w:sz w:val="21"/>
+          <w:szCs w:val="21"/>
+          <w:shd w:val="clear" w:color="auto" w:fill="F0F0F0"/>
+        </w:rPr>
+        <w:t>경로의</w:t>
+      </w:r>
       <w:r>
         <w:rPr>
           <w:rFonts w:ascii="Courier New" w:hAnsi="Courier New"/>
@@ -4031,7 +4908,87 @@
           <w:szCs w:val="21"/>
           <w:shd w:val="clear" w:color="auto" w:fill="F0F0F0"/>
         </w:rPr>
-        <w:t xml:space="preserve"> add --force C:\PF0522\portfolio\Project2/</w:t>
+        <w:t xml:space="preserve"> preject2</w:t>
+      </w:r>
+      <w:r>
+        <w:rPr>
+          <w:rFonts w:ascii="Courier New" w:hAnsi="Courier New" w:hint="eastAsia"/>
+          <w:color w:val="444444"/>
+          <w:sz w:val="21"/>
+          <w:szCs w:val="21"/>
+          <w:shd w:val="clear" w:color="auto" w:fill="F0F0F0"/>
+        </w:rPr>
+        <w:t>이하의</w:t>
+      </w:r>
+      <w:r>
+        <w:rPr>
+          <w:rFonts w:ascii="Courier New" w:hAnsi="Courier New" w:hint="eastAsia"/>
+          <w:color w:val="444444"/>
+          <w:sz w:val="21"/>
+          <w:szCs w:val="21"/>
+          <w:shd w:val="clear" w:color="auto" w:fill="F0F0F0"/>
+        </w:rPr>
+        <w:t xml:space="preserve"> </w:t>
+      </w:r>
+      <w:r>
+        <w:rPr>
+          <w:rFonts w:ascii="Courier New" w:hAnsi="Courier New" w:hint="eastAsia"/>
+          <w:color w:val="444444"/>
+          <w:sz w:val="21"/>
+          <w:szCs w:val="21"/>
+          <w:shd w:val="clear" w:color="auto" w:fill="F0F0F0"/>
+        </w:rPr>
+        <w:t>것들을</w:t>
+      </w:r>
+      <w:r>
+        <w:rPr>
+          <w:rFonts w:ascii="Courier New" w:hAnsi="Courier New" w:hint="eastAsia"/>
+          <w:color w:val="444444"/>
+          <w:sz w:val="21"/>
+          <w:szCs w:val="21"/>
+          <w:shd w:val="clear" w:color="auto" w:fill="F0F0F0"/>
+        </w:rPr>
+        <w:t xml:space="preserve"> </w:t>
+      </w:r>
+      <w:r>
+        <w:rPr>
+          <w:rFonts w:ascii="Courier New" w:hAnsi="Courier New" w:hint="eastAsia"/>
+          <w:color w:val="444444"/>
+          <w:sz w:val="21"/>
+          <w:szCs w:val="21"/>
+          <w:shd w:val="clear" w:color="auto" w:fill="F0F0F0"/>
+        </w:rPr>
+        <w:t>모두</w:t>
+      </w:r>
+      <w:r>
+        <w:rPr>
+          <w:rFonts w:ascii="Courier New" w:hAnsi="Courier New" w:hint="eastAsia"/>
+          <w:color w:val="444444"/>
+          <w:sz w:val="21"/>
+          <w:szCs w:val="21"/>
+          <w:shd w:val="clear" w:color="auto" w:fill="F0F0F0"/>
+        </w:rPr>
+        <w:t xml:space="preserve"> </w:t>
+      </w:r>
+      <w:r>
+        <w:rPr>
+          <w:rFonts w:ascii="Courier New" w:hAnsi="Courier New" w:hint="eastAsia"/>
+          <w:color w:val="444444"/>
+          <w:sz w:val="21"/>
+          <w:szCs w:val="21"/>
+          <w:shd w:val="clear" w:color="auto" w:fill="F0F0F0"/>
+        </w:rPr>
+        <w:t>강제로</w:t>
+      </w:r>
+      <w:r>
+        <w:rPr>
+          <w:rFonts w:ascii="Courier New" w:hAnsi="Courier New" w:hint="eastAsia"/>
+          <w:color w:val="444444"/>
+          <w:sz w:val="21"/>
+          <w:szCs w:val="21"/>
+          <w:shd w:val="clear" w:color="auto" w:fill="F0F0F0"/>
+        </w:rPr>
+        <w:t xml:space="preserve"> a</w:t>
       </w:r>
       <w:r>
         <w:rPr>
@@ -4041,37 +4998,27 @@
           <w:szCs w:val="21"/>
           <w:shd w:val="clear" w:color="auto" w:fill="F0F0F0"/>
         </w:rPr>
-        <w:t xml:space="preserve"> </w:t>
-      </w:r>
-      <w:r>
-        <w:rPr>
-          <w:rFonts w:ascii="Courier New" w:hAnsi="Courier New" w:hint="eastAsia"/>
-          <w:color w:val="444444"/>
-          <w:sz w:val="21"/>
-          <w:szCs w:val="21"/>
-          <w:shd w:val="clear" w:color="auto" w:fill="F0F0F0"/>
-        </w:rPr>
-        <w:t>해당</w:t>
-      </w:r>
-      <w:r>
-        <w:rPr>
-          <w:rFonts w:ascii="Courier New" w:hAnsi="Courier New" w:hint="eastAsia"/>
-          <w:color w:val="444444"/>
-          <w:sz w:val="21"/>
-          <w:szCs w:val="21"/>
-          <w:shd w:val="clear" w:color="auto" w:fill="F0F0F0"/>
-        </w:rPr>
-        <w:t xml:space="preserve"> </w:t>
-      </w:r>
-      <w:r>
-        <w:rPr>
-          <w:rFonts w:ascii="Courier New" w:hAnsi="Courier New" w:hint="eastAsia"/>
-          <w:color w:val="444444"/>
-          <w:sz w:val="21"/>
-          <w:szCs w:val="21"/>
-          <w:shd w:val="clear" w:color="auto" w:fill="F0F0F0"/>
-        </w:rPr>
-        <w:t>경로의</w:t>
+        <w:t>dd</w:t>
+      </w:r>
+      <w:r>
+        <w:rPr>
+          <w:rFonts w:ascii="Courier New" w:hAnsi="Courier New" w:hint="eastAsia"/>
+          <w:color w:val="444444"/>
+          <w:sz w:val="21"/>
+          <w:szCs w:val="21"/>
+          <w:shd w:val="clear" w:color="auto" w:fill="F0F0F0"/>
+        </w:rPr>
+        <w:t>하겠다</w:t>
+      </w:r>
+      <w:r>
+        <w:rPr>
+          <w:rFonts w:ascii="Courier New" w:hAnsi="Courier New" w:hint="eastAsia"/>
+          <w:color w:val="444444"/>
+          <w:sz w:val="21"/>
+          <w:szCs w:val="21"/>
+          <w:shd w:val="clear" w:color="auto" w:fill="F0F0F0"/>
+        </w:rPr>
+        <w:t>.</w:t>
       </w:r>
       <w:r>
         <w:rPr>
@@ -4081,17 +5028,17 @@
           <w:szCs w:val="21"/>
           <w:shd w:val="clear" w:color="auto" w:fill="F0F0F0"/>
         </w:rPr>
-        <w:t xml:space="preserve"> preject2</w:t>
-      </w:r>
-      <w:r>
-        <w:rPr>
-          <w:rFonts w:ascii="Courier New" w:hAnsi="Courier New" w:hint="eastAsia"/>
-          <w:color w:val="444444"/>
-          <w:sz w:val="21"/>
-          <w:szCs w:val="21"/>
-          <w:shd w:val="clear" w:color="auto" w:fill="F0F0F0"/>
-        </w:rPr>
-        <w:t>이하의</w:t>
+        <w:t xml:space="preserve"> </w:t>
+      </w:r>
+      <w:r>
+        <w:rPr>
+          <w:rFonts w:ascii="Courier New" w:hAnsi="Courier New" w:hint="eastAsia"/>
+          <w:color w:val="444444"/>
+          <w:sz w:val="21"/>
+          <w:szCs w:val="21"/>
+          <w:shd w:val="clear" w:color="auto" w:fill="F0F0F0"/>
+        </w:rPr>
+        <w:t>무시되는</w:t>
       </w:r>
       <w:r>
         <w:rPr>
@@ -4131,26 +5078,6 @@
           <w:szCs w:val="21"/>
           <w:shd w:val="clear" w:color="auto" w:fill="F0F0F0"/>
         </w:rPr>
-        <w:t>모두</w:t>
-      </w:r>
-      <w:r>
-        <w:rPr>
-          <w:rFonts w:ascii="Courier New" w:hAnsi="Courier New" w:hint="eastAsia"/>
-          <w:color w:val="444444"/>
-          <w:sz w:val="21"/>
-          <w:szCs w:val="21"/>
-          <w:shd w:val="clear" w:color="auto" w:fill="F0F0F0"/>
-        </w:rPr>
-        <w:t xml:space="preserve"> </w:t>
-      </w:r>
-      <w:r>
-        <w:rPr>
-          <w:rFonts w:ascii="Courier New" w:hAnsi="Courier New" w:hint="eastAsia"/>
-          <w:color w:val="444444"/>
-          <w:sz w:val="21"/>
-          <w:szCs w:val="21"/>
-          <w:shd w:val="clear" w:color="auto" w:fill="F0F0F0"/>
-        </w:rPr>
         <w:t>강제로</w:t>
       </w:r>
       <w:r>
@@ -4171,106 +5098,6 @@
           <w:szCs w:val="21"/>
           <w:shd w:val="clear" w:color="auto" w:fill="F0F0F0"/>
         </w:rPr>
-        <w:t>dd</w:t>
-      </w:r>
-      <w:r>
-        <w:rPr>
-          <w:rFonts w:ascii="Courier New" w:hAnsi="Courier New" w:hint="eastAsia"/>
-          <w:color w:val="444444"/>
-          <w:sz w:val="21"/>
-          <w:szCs w:val="21"/>
-          <w:shd w:val="clear" w:color="auto" w:fill="F0F0F0"/>
-        </w:rPr>
-        <w:t>하겠다</w:t>
-      </w:r>
-      <w:r>
-        <w:rPr>
-          <w:rFonts w:ascii="Courier New" w:hAnsi="Courier New" w:hint="eastAsia"/>
-          <w:color w:val="444444"/>
-          <w:sz w:val="21"/>
-          <w:szCs w:val="21"/>
-          <w:shd w:val="clear" w:color="auto" w:fill="F0F0F0"/>
-        </w:rPr>
-        <w:t>.</w:t>
-      </w:r>
-      <w:r>
-        <w:rPr>
-          <w:rFonts w:ascii="Courier New" w:hAnsi="Courier New"/>
-          <w:color w:val="444444"/>
-          <w:sz w:val="21"/>
-          <w:szCs w:val="21"/>
-          <w:shd w:val="clear" w:color="auto" w:fill="F0F0F0"/>
-        </w:rPr>
-        <w:t xml:space="preserve"> </w:t>
-      </w:r>
-      <w:r>
-        <w:rPr>
-          <w:rFonts w:ascii="Courier New" w:hAnsi="Courier New" w:hint="eastAsia"/>
-          <w:color w:val="444444"/>
-          <w:sz w:val="21"/>
-          <w:szCs w:val="21"/>
-          <w:shd w:val="clear" w:color="auto" w:fill="F0F0F0"/>
-        </w:rPr>
-        <w:t>무시되는</w:t>
-      </w:r>
-      <w:r>
-        <w:rPr>
-          <w:rFonts w:ascii="Courier New" w:hAnsi="Courier New" w:hint="eastAsia"/>
-          <w:color w:val="444444"/>
-          <w:sz w:val="21"/>
-          <w:szCs w:val="21"/>
-          <w:shd w:val="clear" w:color="auto" w:fill="F0F0F0"/>
-        </w:rPr>
-        <w:t xml:space="preserve"> </w:t>
-      </w:r>
-      <w:r>
-        <w:rPr>
-          <w:rFonts w:ascii="Courier New" w:hAnsi="Courier New" w:hint="eastAsia"/>
-          <w:color w:val="444444"/>
-          <w:sz w:val="21"/>
-          <w:szCs w:val="21"/>
-          <w:shd w:val="clear" w:color="auto" w:fill="F0F0F0"/>
-        </w:rPr>
-        <w:t>것들을</w:t>
-      </w:r>
-      <w:r>
-        <w:rPr>
-          <w:rFonts w:ascii="Courier New" w:hAnsi="Courier New" w:hint="eastAsia"/>
-          <w:color w:val="444444"/>
-          <w:sz w:val="21"/>
-          <w:szCs w:val="21"/>
-          <w:shd w:val="clear" w:color="auto" w:fill="F0F0F0"/>
-        </w:rPr>
-        <w:t xml:space="preserve"> </w:t>
-      </w:r>
-      <w:r>
-        <w:rPr>
-          <w:rFonts w:ascii="Courier New" w:hAnsi="Courier New" w:hint="eastAsia"/>
-          <w:color w:val="444444"/>
-          <w:sz w:val="21"/>
-          <w:szCs w:val="21"/>
-          <w:shd w:val="clear" w:color="auto" w:fill="F0F0F0"/>
-        </w:rPr>
-        <w:t>강제로</w:t>
-      </w:r>
-      <w:r>
-        <w:rPr>
-          <w:rFonts w:ascii="Courier New" w:hAnsi="Courier New" w:hint="eastAsia"/>
-          <w:color w:val="444444"/>
-          <w:sz w:val="21"/>
-          <w:szCs w:val="21"/>
-          <w:shd w:val="clear" w:color="auto" w:fill="F0F0F0"/>
-        </w:rPr>
-        <w:t xml:space="preserve"> a</w:t>
-      </w:r>
-      <w:r>
-        <w:rPr>
-          <w:rFonts w:ascii="Courier New" w:hAnsi="Courier New"/>
-          <w:color w:val="444444"/>
-          <w:sz w:val="21"/>
-          <w:szCs w:val="21"/>
-          <w:shd w:val="clear" w:color="auto" w:fill="F0F0F0"/>
-        </w:rPr>
         <w:t xml:space="preserve">dd </w:t>
       </w:r>
       <w:r>
@@ -4334,37 +5161,45 @@
       </w:r>
     </w:p>
     <w:p>
-      <w:r>
-        <w:rPr>
-          <w:rFonts w:hint="eastAsia"/>
-        </w:rPr>
-        <w:t>나동빈 g</w:t>
+      <w:proofErr w:type="spellStart"/>
+      <w:r>
+        <w:rPr>
+          <w:rFonts w:hint="eastAsia"/>
+        </w:rPr>
+        <w:t>나동빈</w:t>
+      </w:r>
+      <w:proofErr w:type="spellEnd"/>
+      <w:r>
+        <w:rPr>
+          <w:rFonts w:hint="eastAsia"/>
+        </w:rPr>
+        <w:t xml:space="preserve"> g</w:t>
       </w:r>
       <w:r>
         <w:t xml:space="preserve">it </w:t>
       </w:r>
-      <w:proofErr w:type="gramStart"/>
-      <w:r>
-        <w:rPr>
-          <w:rFonts w:hint="eastAsia"/>
-        </w:rPr>
-        <w:t xml:space="preserve">유튜브가이드 </w:t>
-      </w:r>
-      <w:r>
-        <w:t xml:space="preserve"> </w:t>
-      </w:r>
-      <w:r>
-        <w:rPr>
-          <w:rFonts w:hint="eastAsia"/>
-        </w:rPr>
-        <w:t>터미널을</w:t>
-      </w:r>
-      <w:proofErr w:type="gramEnd"/>
-      <w:r>
-        <w:rPr>
-          <w:rFonts w:hint="eastAsia"/>
-        </w:rPr>
-        <w:t xml:space="preserve"> 이용한 깃 사용 기초부터 협업까지</w:t>
+      <w:proofErr w:type="spellStart"/>
+      <w:r>
+        <w:rPr>
+          <w:rFonts w:hint="eastAsia"/>
+        </w:rPr>
+        <w:t>유튜브가이드</w:t>
+      </w:r>
+      <w:proofErr w:type="spellEnd"/>
+      <w:r>
+        <w:rPr>
+          <w:rFonts w:hint="eastAsia"/>
+        </w:rPr>
+        <w:t xml:space="preserve"> </w:t>
+      </w:r>
+      <w:r>
+        <w:t xml:space="preserve"> </w:t>
+      </w:r>
+      <w:r>
+        <w:rPr>
+          <w:rFonts w:hint="eastAsia"/>
+        </w:rPr>
+        <w:t>터미널을 이용한 깃 사용 기초부터 협업까지</w:t>
       </w:r>
     </w:p>
     <w:p>
@@ -4379,11 +5214,19 @@
     </w:p>
     <w:p/>
     <w:p>
-      <w:r>
-        <w:rPr>
-          <w:rFonts w:hint="eastAsia"/>
-        </w:rPr>
-        <w:t>브랜치 작업에 대한 심화 내용 블로그</w:t>
+      <w:proofErr w:type="spellStart"/>
+      <w:r>
+        <w:rPr>
+          <w:rFonts w:hint="eastAsia"/>
+        </w:rPr>
+        <w:t>브랜치</w:t>
+      </w:r>
+      <w:proofErr w:type="spellEnd"/>
+      <w:r>
+        <w:rPr>
+          <w:rFonts w:hint="eastAsia"/>
+        </w:rPr>
+        <w:t xml:space="preserve"> 작업에 대한 심화 내용 블로그</w:t>
       </w:r>
     </w:p>
     <w:p>
@@ -4401,12 +5244,14 @@
       <w:r>
         <w:t>(</w:t>
       </w:r>
+      <w:proofErr w:type="spellStart"/>
       <w:r>
         <w:rPr>
           <w:rFonts w:hint="eastAsia"/>
         </w:rPr>
         <w:t>코딩알려주는누나</w:t>
       </w:r>
+      <w:proofErr w:type="spellEnd"/>
       <w:r>
         <w:t>)</w:t>
       </w:r>
@@ -4430,12 +5275,14 @@
     </w:p>
     <w:p/>
     <w:p>
+      <w:proofErr w:type="spellStart"/>
       <w:r>
         <w:rPr>
           <w:rFonts w:hint="eastAsia"/>
         </w:rPr>
         <w:t>번외편</w:t>
       </w:r>
+      <w:proofErr w:type="spellEnd"/>
     </w:p>
     <w:p>
       <w:r>
@@ -4677,8 +5524,13 @@
         <w:t>J</w:t>
       </w:r>
       <w:r>
-        <w:t>ava ee</w:t>
-      </w:r>
+        <w:t xml:space="preserve">ava </w:t>
+      </w:r>
+      <w:proofErr w:type="spellStart"/>
+      <w:r>
+        <w:t>ee</w:t>
+      </w:r>
+      <w:proofErr w:type="spellEnd"/>
       <w:r>
         <w:rPr>
           <w:rFonts w:hint="eastAsia"/>
@@ -4703,14 +5555,23 @@
         </w:rPr>
         <w:t xml:space="preserve">이미지처럼 </w:t>
       </w:r>
+      <w:proofErr w:type="spellStart"/>
       <w:r>
         <w:t>cmd</w:t>
       </w:r>
-      <w:r>
-        <w:rPr>
-          <w:rFonts w:hint="eastAsia"/>
-        </w:rPr>
-        <w:t>를 따로 사용하지 않아도 이클립스</w:t>
+      <w:proofErr w:type="spellEnd"/>
+      <w:r>
+        <w:rPr>
+          <w:rFonts w:hint="eastAsia"/>
+        </w:rPr>
+        <w:t xml:space="preserve">를 따로 사용하지 않아도 </w:t>
+      </w:r>
+      <w:proofErr w:type="spellStart"/>
+      <w:r>
+        <w:rPr>
+          <w:rFonts w:hint="eastAsia"/>
+        </w:rPr>
+        <w:t>이클립스</w:t>
       </w:r>
       <w:r>
         <w:rPr>
@@ -4722,7 +5583,14 @@
         <w:rPr>
           <w:rFonts w:hint="eastAsia"/>
         </w:rPr>
-        <w:t>에서 작업이 가능하다.</w:t>
+        <w:t>에서</w:t>
+      </w:r>
+      <w:proofErr w:type="spellEnd"/>
+      <w:r>
+        <w:rPr>
+          <w:rFonts w:hint="eastAsia"/>
+        </w:rPr>
+        <w:t xml:space="preserve"> 작업이 가능하다.</w:t>
       </w:r>
     </w:p>
     <w:p>
@@ -4766,6 +5634,477 @@
             </a:graphic>
           </wp:inline>
         </w:drawing>
+      </w:r>
+    </w:p>
+    <w:p/>
+    <w:p/>
+    <w:p>
+      <w:r>
+        <w:rPr>
+          <w:rFonts w:hint="eastAsia"/>
+        </w:rPr>
+        <w:t xml:space="preserve">깃 </w:t>
+      </w:r>
+      <w:proofErr w:type="spellStart"/>
+      <w:r>
+        <w:rPr>
+          <w:rFonts w:hint="eastAsia"/>
+        </w:rPr>
+        <w:t>브랜치</w:t>
+      </w:r>
+      <w:proofErr w:type="spellEnd"/>
+      <w:r>
+        <w:rPr>
+          <w:rFonts w:hint="eastAsia"/>
+        </w:rPr>
+        <w:t xml:space="preserve"> 작업 심화 내용 </w:t>
+      </w:r>
+    </w:p>
+    <w:p>
+      <w:r>
+        <w:rPr>
+          <w:rFonts w:hint="eastAsia"/>
+        </w:rPr>
+        <w:t>g</w:t>
+      </w:r>
+      <w:r>
+        <w:t xml:space="preserve">it log </w:t>
+      </w:r>
+      <w:r>
+        <w:t>–</w:t>
+      </w:r>
+      <w:r>
+        <w:t xml:space="preserve">-branches --decorate –graph </w:t>
+      </w:r>
+      <w:r>
+        <w:rPr>
+          <w:rFonts w:hint="eastAsia"/>
+        </w:rPr>
+        <w:t xml:space="preserve">마스터와 다른 </w:t>
+      </w:r>
+      <w:proofErr w:type="spellStart"/>
+      <w:r>
+        <w:rPr>
+          <w:rFonts w:hint="eastAsia"/>
+        </w:rPr>
+        <w:t>브랜치가</w:t>
+      </w:r>
+      <w:proofErr w:type="spellEnd"/>
+      <w:r>
+        <w:rPr>
+          <w:rFonts w:hint="eastAsia"/>
+        </w:rPr>
+        <w:t xml:space="preserve"> 각자의 길을 걷고 있을 때 활용</w:t>
+      </w:r>
+    </w:p>
+    <w:p/>
+    <w:p>
+      <w:r>
+        <w:drawing>
+          <wp:anchor distT="0" distB="0" distL="114300" distR="114300" simplePos="0" relativeHeight="251659264" behindDoc="0" locked="0" layoutInCell="1" allowOverlap="1" wp14:anchorId="1FEE5B36" wp14:editId="6D4AABA3">
+            <wp:simplePos x="914400" y="5943600"/>
+            <wp:positionH relativeFrom="column">
+              <wp:align>left</wp:align>
+            </wp:positionH>
+            <wp:positionV relativeFrom="paragraph">
+              <wp:align>top</wp:align>
+            </wp:positionV>
+            <wp:extent cx="3680761" cy="1722120"/>
+            <wp:effectExtent l="0" t="0" r="0" b="0"/>
+            <wp:wrapSquare wrapText="bothSides"/>
+            <wp:docPr id="21" name="그림 21" descr="텍스트이(가) 표시된 사진&#10;&#10;자동 생성된 설명"/>
+            <wp:cNvGraphicFramePr>
+              <a:graphicFrameLocks xmlns:a="http://schemas.openxmlformats.org/drawingml/2006/main" noChangeAspect="1"/>
+            </wp:cNvGraphicFramePr>
+            <a:graphic xmlns:a="http://schemas.openxmlformats.org/drawingml/2006/main">
+              <a:graphicData uri="http://schemas.openxmlformats.org/drawingml/2006/picture">
+                <pic:pic xmlns:pic="http://schemas.openxmlformats.org/drawingml/2006/picture">
+                  <pic:nvPicPr>
+                    <pic:cNvPr id="21" name="그림 21" descr="텍스트이(가) 표시된 사진&#10;&#10;자동 생성된 설명"/>
+                    <pic:cNvPicPr/>
+                  </pic:nvPicPr>
+                  <pic:blipFill>
+                    <a:blip r:embed="rId27">
+                      <a:extLst>
+                        <a:ext uri="{28A0092B-C50C-407E-A947-70E740481C1C}">
+                          <a14:useLocalDpi xmlns:a14="http://schemas.microsoft.com/office/drawing/2010/main" val="0"/>
+                        </a:ext>
+                      </a:extLst>
+                    </a:blip>
+                    <a:stretch>
+                      <a:fillRect/>
+                    </a:stretch>
+                  </pic:blipFill>
+                  <pic:spPr>
+                    <a:xfrm>
+                      <a:off x="0" y="0"/>
+                      <a:ext cx="3680761" cy="1722120"/>
+                    </a:xfrm>
+                    <a:prstGeom prst="rect">
+                      <a:avLst/>
+                    </a:prstGeom>
+                  </pic:spPr>
+                </pic:pic>
+              </a:graphicData>
+            </a:graphic>
+          </wp:anchor>
+        </w:drawing>
+      </w:r>
+      <w:r>
+        <w:rPr>
+          <w:rFonts w:hint="eastAsia"/>
+        </w:rPr>
+        <w:t>g</w:t>
+      </w:r>
+      <w:r>
+        <w:t xml:space="preserve">it log --branches --decorate </w:t>
+      </w:r>
+    </w:p>
+    <w:p>
+      <w:r>
+        <w:t>--graph --</w:t>
+      </w:r>
+      <w:proofErr w:type="spellStart"/>
+      <w:r>
+        <w:rPr>
+          <w:rFonts w:hint="eastAsia"/>
+        </w:rPr>
+        <w:t>o</w:t>
+      </w:r>
+      <w:r>
+        <w:t>n</w:t>
+      </w:r>
+      <w:r>
+        <w:rPr>
+          <w:rFonts w:hint="eastAsia"/>
+        </w:rPr>
+        <w:t>e</w:t>
+      </w:r>
+      <w:r>
+        <w:t>line</w:t>
+      </w:r>
+      <w:proofErr w:type="spellEnd"/>
+      <w:r>
+        <w:t xml:space="preserve"> </w:t>
+      </w:r>
+    </w:p>
+    <w:p>
+      <w:proofErr w:type="spellStart"/>
+      <w:r>
+        <w:rPr>
+          <w:rFonts w:hint="eastAsia"/>
+        </w:rPr>
+        <w:t>윗</w:t>
+      </w:r>
+      <w:proofErr w:type="spellEnd"/>
+      <w:r>
+        <w:rPr>
+          <w:rFonts w:hint="eastAsia"/>
+        </w:rPr>
+        <w:t xml:space="preserve"> 내용을 </w:t>
+      </w:r>
+      <w:r>
+        <w:rPr>
+          <w:rFonts w:hint="eastAsia"/>
+        </w:rPr>
+        <w:t xml:space="preserve">한 줄로 간편하게 </w:t>
+      </w:r>
+    </w:p>
+    <w:p>
+      <w:pPr>
+        <w:rPr>
+          <w:rFonts w:hint="eastAsia"/>
+        </w:rPr>
+      </w:pPr>
+      <w:r>
+        <w:rPr>
+          <w:rFonts w:hint="eastAsia"/>
+        </w:rPr>
+        <w:t>알려준다.</w:t>
+      </w:r>
+    </w:p>
+    <w:p>
+      <w:r>
+        <w:br w:type="textWrapping" w:clear="all"/>
+      </w:r>
+    </w:p>
+    <w:p/>
+    <w:p/>
+    <w:p/>
+    <w:p/>
+    <w:p/>
+    <w:p>
+      <w:r>
+        <w:lastRenderedPageBreak/>
+        <w:drawing>
+          <wp:anchor distT="0" distB="0" distL="114300" distR="114300" simplePos="0" relativeHeight="251658240" behindDoc="0" locked="0" layoutInCell="1" allowOverlap="1" wp14:anchorId="26CA37D8" wp14:editId="0307C551">
+            <wp:simplePos x="914400" y="1082040"/>
+            <wp:positionH relativeFrom="column">
+              <wp:align>left</wp:align>
+            </wp:positionH>
+            <wp:positionV relativeFrom="paragraph">
+              <wp:align>top</wp:align>
+            </wp:positionV>
+            <wp:extent cx="3375660" cy="1784545"/>
+            <wp:effectExtent l="0" t="0" r="0" b="6350"/>
+            <wp:wrapSquare wrapText="bothSides"/>
+            <wp:docPr id="22" name="그림 22" descr="텍스트이(가) 표시된 사진&#10;&#10;자동 생성된 설명"/>
+            <wp:cNvGraphicFramePr>
+              <a:graphicFrameLocks xmlns:a="http://schemas.openxmlformats.org/drawingml/2006/main" noChangeAspect="1"/>
+            </wp:cNvGraphicFramePr>
+            <a:graphic xmlns:a="http://schemas.openxmlformats.org/drawingml/2006/main">
+              <a:graphicData uri="http://schemas.openxmlformats.org/drawingml/2006/picture">
+                <pic:pic xmlns:pic="http://schemas.openxmlformats.org/drawingml/2006/picture">
+                  <pic:nvPicPr>
+                    <pic:cNvPr id="22" name="그림 22" descr="텍스트이(가) 표시된 사진&#10;&#10;자동 생성된 설명"/>
+                    <pic:cNvPicPr/>
+                  </pic:nvPicPr>
+                  <pic:blipFill>
+                    <a:blip r:embed="rId28">
+                      <a:extLst>
+                        <a:ext uri="{28A0092B-C50C-407E-A947-70E740481C1C}">
+                          <a14:useLocalDpi xmlns:a14="http://schemas.microsoft.com/office/drawing/2010/main" val="0"/>
+                        </a:ext>
+                      </a:extLst>
+                    </a:blip>
+                    <a:stretch>
+                      <a:fillRect/>
+                    </a:stretch>
+                  </pic:blipFill>
+                  <pic:spPr>
+                    <a:xfrm>
+                      <a:off x="0" y="0"/>
+                      <a:ext cx="3375660" cy="1784545"/>
+                    </a:xfrm>
+                    <a:prstGeom prst="rect">
+                      <a:avLst/>
+                    </a:prstGeom>
+                  </pic:spPr>
+                </pic:pic>
+              </a:graphicData>
+            </a:graphic>
+          </wp:anchor>
+        </w:drawing>
+      </w:r>
+      <w:r>
+        <w:rPr>
+          <w:rFonts w:hint="eastAsia"/>
+        </w:rPr>
+        <w:t>g</w:t>
+      </w:r>
+      <w:r>
+        <w:t xml:space="preserve">it log main ..DJ2 </w:t>
+      </w:r>
+    </w:p>
+    <w:p>
+      <w:r>
+        <w:rPr>
+          <w:rFonts w:hint="eastAsia"/>
+        </w:rPr>
+        <w:t>g</w:t>
+      </w:r>
+      <w:r>
+        <w:t xml:space="preserve">it log </w:t>
+      </w:r>
+      <w:proofErr w:type="spellStart"/>
+      <w:r>
+        <w:rPr>
+          <w:rFonts w:hint="eastAsia"/>
+        </w:rPr>
+        <w:t>브랜치</w:t>
+      </w:r>
+      <w:proofErr w:type="spellEnd"/>
+      <w:r>
+        <w:rPr>
+          <w:rFonts w:hint="eastAsia"/>
+        </w:rPr>
+        <w:t>1</w:t>
+      </w:r>
+      <w:r>
+        <w:t xml:space="preserve"> ..</w:t>
+      </w:r>
+      <w:proofErr w:type="spellStart"/>
+      <w:r>
+        <w:rPr>
+          <w:rFonts w:hint="eastAsia"/>
+        </w:rPr>
+        <w:t>브랜치</w:t>
+      </w:r>
+      <w:proofErr w:type="spellEnd"/>
+      <w:r>
+        <w:rPr>
+          <w:rFonts w:hint="eastAsia"/>
+        </w:rPr>
+        <w:t>2</w:t>
+      </w:r>
+    </w:p>
+    <w:p>
+      <w:proofErr w:type="spellStart"/>
+      <w:r>
+        <w:rPr>
+          <w:rFonts w:hint="eastAsia"/>
+        </w:rPr>
+        <w:t>브랜치</w:t>
+      </w:r>
+      <w:proofErr w:type="spellEnd"/>
+      <w:r>
+        <w:rPr>
+          <w:rFonts w:hint="eastAsia"/>
+        </w:rPr>
+        <w:t xml:space="preserve">1과 </w:t>
+      </w:r>
+      <w:r>
+        <w:t>2</w:t>
+      </w:r>
+      <w:r>
+        <w:rPr>
+          <w:rFonts w:hint="eastAsia"/>
+        </w:rPr>
+        <w:t>의 로그</w:t>
+      </w:r>
+      <w:r>
+        <w:rPr>
+          <w:rFonts w:hint="eastAsia"/>
+        </w:rPr>
+        <w:t>를 비교하기</w:t>
+      </w:r>
+    </w:p>
+    <w:p>
+      <w:r>
+        <w:rPr>
+          <w:rFonts w:hint="eastAsia"/>
+        </w:rPr>
+        <w:t>g</w:t>
+      </w:r>
+      <w:r>
+        <w:t xml:space="preserve">it log -p main ..DJ2 </w:t>
+      </w:r>
+      <w:r>
+        <w:rPr>
+          <w:rFonts w:hint="eastAsia"/>
+        </w:rPr>
+        <w:t xml:space="preserve">하면 소스코드 </w:t>
+      </w:r>
+    </w:p>
+    <w:p>
+      <w:r>
+        <w:rPr>
+          <w:rFonts w:hint="eastAsia"/>
+        </w:rPr>
+        <w:t>차이까지 알려준다.</w:t>
+      </w:r>
+      <w:r>
+        <w:br w:type="textWrapping" w:clear="all"/>
+      </w:r>
+    </w:p>
+    <w:p>
+      <w:r>
+        <w:rPr>
+          <w:rFonts w:hint="eastAsia"/>
+        </w:rPr>
+        <w:t>g</w:t>
+      </w:r>
+      <w:r>
+        <w:t>it diff ma</w:t>
+      </w:r>
+      <w:r>
+        <w:rPr>
+          <w:rFonts w:hint="eastAsia"/>
+        </w:rPr>
+        <w:t>i</w:t>
+      </w:r>
+      <w:r>
+        <w:t xml:space="preserve">n DJ2 </w:t>
+      </w:r>
+      <w:r>
+        <w:rPr>
+          <w:rFonts w:hint="eastAsia"/>
+        </w:rPr>
+        <w:t xml:space="preserve">두 </w:t>
+      </w:r>
+      <w:proofErr w:type="spellStart"/>
+      <w:r>
+        <w:rPr>
+          <w:rFonts w:hint="eastAsia"/>
+        </w:rPr>
+        <w:t>브랜치</w:t>
+      </w:r>
+      <w:proofErr w:type="spellEnd"/>
+      <w:r>
+        <w:rPr>
+          <w:rFonts w:hint="eastAsia"/>
+        </w:rPr>
+        <w:t xml:space="preserve"> 간의 현재 상태를 비교</w:t>
+      </w:r>
+    </w:p>
+    <w:p/>
+    <w:p>
+      <w:r>
+        <w:rPr>
+          <w:rFonts w:hint="eastAsia"/>
+        </w:rPr>
+        <w:t xml:space="preserve">깃 </w:t>
+      </w:r>
+      <w:proofErr w:type="spellStart"/>
+      <w:r>
+        <w:rPr>
+          <w:rFonts w:hint="eastAsia"/>
+        </w:rPr>
+        <w:t>브랜치</w:t>
+      </w:r>
+      <w:proofErr w:type="spellEnd"/>
+      <w:r>
+        <w:rPr>
+          <w:rFonts w:hint="eastAsia"/>
+        </w:rPr>
+        <w:t xml:space="preserve"> 병합 </w:t>
+      </w:r>
+    </w:p>
+    <w:p>
+      <w:pPr>
+        <w:rPr>
+          <w:rFonts w:hint="eastAsia"/>
+        </w:rPr>
+      </w:pPr>
+      <w:proofErr w:type="spellStart"/>
+      <w:r>
+        <w:rPr>
+          <w:rFonts w:hint="eastAsia"/>
+        </w:rPr>
+        <w:t>브랜치에서</w:t>
+      </w:r>
+      <w:proofErr w:type="spellEnd"/>
+      <w:r>
+        <w:rPr>
+          <w:rFonts w:hint="eastAsia"/>
+        </w:rPr>
+        <w:t xml:space="preserve"> 작업을 한 이후에 m</w:t>
+      </w:r>
+      <w:r>
+        <w:t>ain</w:t>
+      </w:r>
+      <w:r>
+        <w:rPr>
+          <w:rFonts w:hint="eastAsia"/>
+        </w:rPr>
+        <w:t xml:space="preserve">으로 </w:t>
+      </w:r>
+      <w:proofErr w:type="spellStart"/>
+      <w:r>
+        <w:rPr>
+          <w:rFonts w:hint="eastAsia"/>
+        </w:rPr>
+        <w:t>체크아웃한다</w:t>
+      </w:r>
+      <w:proofErr w:type="spellEnd"/>
+      <w:r>
+        <w:rPr>
+          <w:rFonts w:hint="eastAsia"/>
+        </w:rPr>
+        <w:t>.</w:t>
+      </w:r>
+      <w:r>
+        <w:t xml:space="preserve"> </w:t>
       </w:r>
     </w:p>
     <w:sectPr>

</xml_diff>

<commit_message>
DJ2 save file and commit
</commit_message>
<xml_diff>
--- a/Git 관련/git사용법(cmd이용).docx
+++ b/Git 관련/git사용법(cmd이용).docx
@@ -4978,14 +4978,6 @@
     </w:p>
     <w:p/>
     <w:p>
-      <w:r>
-        <w:rPr>
-          <w:rFonts w:hint="eastAsia"/>
-        </w:rPr>
-        <w:t>깃 충돌 연습1</w:t>
-      </w:r>
-    </w:p>
-    <w:p>
       <w:pPr>
         <w:rPr>
           <w:rFonts w:hint="eastAsia"/>
@@ -4995,10 +4987,10 @@
         <w:rPr>
           <w:rFonts w:hint="eastAsia"/>
         </w:rPr>
-        <w:t>깃 충돌 연습</w:t>
-      </w:r>
-      <w:r>
-        <w:t>2</w:t>
+        <w:t xml:space="preserve">깃 충돌시험 </w:t>
+      </w:r>
+      <w:r>
+        <w:t>11</w:t>
       </w:r>
     </w:p>
     <w:sectPr>

</xml_diff>

<commit_message>
DJ2 save file and commit2
</commit_message>
<xml_diff>
--- a/Git 관련/git사용법(cmd이용).docx
+++ b/Git 관련/git사용법(cmd이용).docx
@@ -4978,14 +4978,6 @@
     </w:p>
     <w:p/>
     <w:p>
-      <w:r>
-        <w:rPr>
-          <w:rFonts w:hint="eastAsia"/>
-        </w:rPr>
-        <w:t>깃 충돌 연습1</w:t>
-      </w:r>
-    </w:p>
-    <w:p>
       <w:pPr>
         <w:rPr>
           <w:rFonts w:hint="eastAsia"/>
@@ -4995,10 +4987,10 @@
         <w:rPr>
           <w:rFonts w:hint="eastAsia"/>
         </w:rPr>
-        <w:t>깃 충돌 연습</w:t>
-      </w:r>
-      <w:r>
-        <w:t>2</w:t>
+        <w:t xml:space="preserve">깃 충돌시험 </w:t>
+      </w:r>
+      <w:r>
+        <w:t>11</w:t>
       </w:r>
     </w:p>
     <w:sectPr>

</xml_diff>

<commit_message>
main file save and commit
</commit_message>
<xml_diff>
--- a/Git 관련/git사용법(cmd이용).docx
+++ b/Git 관련/git사용법(cmd이용).docx
@@ -4990,7 +4990,10 @@
         <w:t xml:space="preserve">깃 충돌시험 </w:t>
       </w:r>
       <w:r>
-        <w:t>11</w:t>
+        <w:t>1</w:t>
+      </w:r>
+      <w:r>
+        <w:t>2</w:t>
       </w:r>
     </w:p>
     <w:sectPr>

</xml_diff>